<commit_message>
Changed Project report to an actual project report
</commit_message>
<xml_diff>
--- a/Projektrapport.docx
+++ b/Projektrapport.docx
@@ -14,7 +14,7 @@
           <w:noProof/>
         </w:rPr>
         <w:drawing>
-          <wp:anchor distT="0" distB="0" distL="114300" distR="114300" simplePos="0" relativeHeight="251658240" behindDoc="0" locked="0" layoutInCell="1" allowOverlap="1" wp14:anchorId="18398EAE" wp14:editId="732359FD">
+          <wp:anchor distT="0" distB="0" distL="114300" distR="114300" simplePos="0" relativeHeight="251658240" behindDoc="0" locked="0" layoutInCell="1" allowOverlap="1" wp14:anchorId="22E2A05A" wp14:editId="6B2E6F1D">
             <wp:simplePos x="897255" y="897255"/>
             <wp:positionH relativeFrom="margin">
               <wp:align>right</wp:align>
@@ -73,218 +73,129 @@
         <w:rPr>
           <w:rStyle w:val="Bokenstitel"/>
         </w:rPr>
-        <w:t>Pr</w:t>
+        <w:t>Projektrapport sänka skepp</w:t>
+      </w:r>
+    </w:p>
+    <w:p>
+      <w:pPr>
+        <w:pStyle w:val="Rubrik1"/>
+      </w:pPr>
+      <w:r>
+        <w:t>Inledning</w:t>
+      </w:r>
+    </w:p>
+    <w:p>
+      <w:r>
+        <w:t xml:space="preserve">Mitt slutprojekt kommer på grund av </w:t>
+      </w:r>
+      <w:r>
+        <w:t xml:space="preserve">brist på tid och motivation att bli ett enkelt sänka skepp-spel. </w:t>
+      </w:r>
+      <w:r>
+        <w:t xml:space="preserve">Programmet kommer att ha två spelbräden som är separerade av ett fält med statistik och kontroller. </w:t>
+      </w:r>
+      <w:r>
+        <w:t xml:space="preserve">Dokumentation kommer att ske på två fronter samtidigt. Dels i detta dokument, där all formalia skrivs ner, dels på GitHub där all kod med kommentarer finns. </w:t>
+      </w:r>
+    </w:p>
+    <w:p>
+      <w:pPr>
+        <w:pStyle w:val="Rubrik1"/>
+      </w:pPr>
+      <w:r>
+        <w:t>Tids</w:t>
       </w:r>
       <w:bookmarkStart w:id="0" w:name="_GoBack"/>
       <w:bookmarkEnd w:id="0"/>
       <w:r>
-        <w:rPr>
-          <w:rStyle w:val="Bokenstitel"/>
-        </w:rPr>
-        <w:t>o</w:t>
-      </w:r>
-      <w:r>
-        <w:rPr>
-          <w:rStyle w:val="Bokenstitel"/>
-        </w:rPr>
-        <w:t>tokoll elevprogramråd 2018-MM-DD</w:t>
+        <w:t>plan</w:t>
       </w:r>
     </w:p>
     <w:p>
-      <w:pPr>
-        <w:pStyle w:val="Rubrik1"/>
-      </w:pPr>
-      <w:r>
-        <w:t>Mötet öppnas</w:t>
+      <w:r>
+        <w:t xml:space="preserve">Projektet ska redovisas senast 2018-06-08, vecka 22. </w:t>
       </w:r>
     </w:p>
     <w:p>
       <w:pPr>
-        <w:pStyle w:val="Rubrik1"/>
-      </w:pPr>
-      <w:r>
-        <w:t>Val av ordförande</w:t>
+        <w:pStyle w:val="Rubrik2"/>
+      </w:pPr>
+      <w:r>
+        <w:t>2018-05-17</w:t>
+      </w:r>
+    </w:p>
+    <w:p>
+      <w:r>
+        <w:t>Byt alla knappar till PictureBoxes för att lösa den eviga buggen.</w:t>
+      </w:r>
+    </w:p>
+    <w:p>
+      <w:pPr>
+        <w:pStyle w:val="Rubrik2"/>
+      </w:pPr>
+      <w:r>
+        <w:t>2018-05-24</w:t>
       </w:r>
     </w:p>
     <w:p/>
     <w:p>
       <w:pPr>
-        <w:pStyle w:val="Rubrik1"/>
-      </w:pPr>
-      <w:r>
-        <w:t>Val av sekreterare</w:t>
+        <w:pStyle w:val="Rubrik2"/>
+      </w:pPr>
+      <w:r>
+        <w:t>2018-05-31</w:t>
+      </w:r>
+      <w:r>
+        <w:t xml:space="preserve"> </w:t>
+      </w:r>
+      <w:r>
+        <w:t xml:space="preserve"> </w:t>
+      </w:r>
+    </w:p>
+    <w:p>
+      <w:pPr>
+        <w:pStyle w:val="Rubrik2"/>
+      </w:pPr>
+      <w:r>
+        <w:t>2018-06</w:t>
+      </w:r>
+      <w:r>
+        <w:t>-07</w:t>
       </w:r>
     </w:p>
     <w:p/>
     <w:p>
       <w:pPr>
-        <w:pStyle w:val="Rubrik1"/>
-      </w:pPr>
-      <w:r>
-        <w:t>Val av två protokolljusterare</w:t>
-      </w:r>
-    </w:p>
-    <w:p/>
-    <w:p/>
-    <w:p>
-      <w:pPr>
-        <w:pStyle w:val="Rubrik1"/>
-      </w:pPr>
-      <w:r>
-        <w:t>Föregående protokoll</w:t>
-      </w:r>
-    </w:p>
-    <w:p/>
-    <w:p>
-      <w:pPr>
-        <w:pStyle w:val="Rubrik1"/>
-      </w:pPr>
-      <w:r>
-        <w:t>Närvarande</w:t>
+        <w:pStyle w:val="Rubrik2"/>
+      </w:pPr>
+      <w:r>
+        <w:t>2018-06-08</w:t>
       </w:r>
     </w:p>
     <w:p>
-      <w:pPr>
-        <w:pStyle w:val="Nrvarande"/>
-      </w:pPr>
+      <w:r>
+        <w:t>Programmet färdigt. Redovisning.</w:t>
+      </w:r>
     </w:p>
     <w:p>
       <w:pPr>
-        <w:pStyle w:val="Nrvarande"/>
-        <w:rPr>
-          <w:rStyle w:val="SekreterarensKommentarer"/>
-        </w:rPr>
-      </w:pPr>
-      <w:r>
-        <w:rPr>
-          <w:rStyle w:val="SekreterarensKommentarer"/>
-        </w:rPr>
-        <w:t xml:space="preserve">X av 13 </w:t>
-      </w:r>
-      <w:r>
-        <w:rPr>
-          <w:rStyle w:val="SekreterarensKommentarer"/>
-        </w:rPr>
-        <w:t xml:space="preserve">klasser </w:t>
-      </w:r>
-      <w:r>
-        <w:rPr>
-          <w:rStyle w:val="SekreterarensKommentarer"/>
-        </w:rPr>
-        <w:t xml:space="preserve">var representerade vid mötet. </w:t>
+        <w:pStyle w:val="Rubrik1"/>
+      </w:pPr>
+      <w:r>
+        <w:t>Kravspecifikation</w:t>
       </w:r>
     </w:p>
     <w:p>
-      <w:pPr>
-        <w:pStyle w:val="Rubrik1"/>
-      </w:pPr>
-      <w:r>
-        <w:t>Synpunkter från varje klass</w:t>
+      <w:r>
+        <w:t xml:space="preserve">En dator som ska köra programmet måste </w:t>
       </w:r>
     </w:p>
     <w:p>
       <w:pPr>
-        <w:pStyle w:val="Rubrik2"/>
-      </w:pPr>
-    </w:p>
-    <w:p>
-      <w:pPr>
         <w:pStyle w:val="Rubrik1"/>
       </w:pPr>
       <w:r>
-        <w:t>Matrådet</w:t>
-      </w:r>
-    </w:p>
-    <w:p>
-      <w:pPr>
-        <w:pStyle w:val="Rubrik2"/>
-      </w:pPr>
-      <w:r>
-        <w:t>Information från matrådet</w:t>
-      </w:r>
-    </w:p>
-    <w:p>
-      <w:pPr>
-        <w:pStyle w:val="Rubrik2"/>
-      </w:pPr>
-      <w:r>
-        <w:t>Frågor till matrådet</w:t>
-      </w:r>
-    </w:p>
-    <w:p>
-      <w:pPr>
-        <w:pStyle w:val="Rubrik2"/>
-      </w:pPr>
-      <w:r>
-        <w:t xml:space="preserve">Val </w:t>
-      </w:r>
-      <w:r>
-        <w:t>av representanter till matrådet</w:t>
-      </w:r>
-    </w:p>
-    <w:p>
-      <w:pPr>
-        <w:pStyle w:val="Rubrik1"/>
-      </w:pPr>
-      <w:r>
-        <w:t>Skolkonferensen</w:t>
-      </w:r>
-    </w:p>
-    <w:p>
-      <w:pPr>
-        <w:pStyle w:val="Rubrik2"/>
-      </w:pPr>
-      <w:r>
-        <w:t xml:space="preserve">Information från </w:t>
-      </w:r>
-      <w:r>
-        <w:t>skolkonferensen</w:t>
-      </w:r>
-    </w:p>
-    <w:p>
-      <w:pPr>
-        <w:pStyle w:val="Rubrik2"/>
-      </w:pPr>
-      <w:r>
-        <w:t>Frågor till skolkonferensen</w:t>
-      </w:r>
-    </w:p>
-    <w:p>
-      <w:pPr>
-        <w:pStyle w:val="Rubrik2"/>
-      </w:pPr>
-      <w:r>
-        <w:t>Val av representanter till skolkonferensen</w:t>
-      </w:r>
-    </w:p>
-    <w:p>
-      <w:pPr>
-        <w:pStyle w:val="Rubrik1"/>
-      </w:pPr>
-      <w:r>
-        <w:t>Övriga frågor</w:t>
-      </w:r>
-    </w:p>
-    <w:p>
-      <w:pPr>
-        <w:pStyle w:val="Rubrik2"/>
-      </w:pPr>
-    </w:p>
-    <w:p>
-      <w:pPr>
-        <w:pStyle w:val="Rubrik1"/>
-      </w:pPr>
-      <w:r>
-        <w:t>Nästa möte</w:t>
-      </w:r>
-    </w:p>
-    <w:p/>
-    <w:p>
-      <w:pPr>
-        <w:pStyle w:val="Rubrik1"/>
-      </w:pPr>
-      <w:r>
-        <w:t>Mötet avslutas</w:t>
+        <w:t>Algoritm</w:t>
       </w:r>
     </w:p>
     <w:sectPr>
@@ -343,7 +254,7 @@
       <w:pStyle w:val="Sidhuvud"/>
     </w:pPr>
     <w:r>
-      <w:t>Rinmangymnasiet, Teknikprogrammet</w:t>
+      <w:t>Patrik Olsson, TE16D</w:t>
     </w:r>
     <w:r>
       <w:tab/>
@@ -352,7 +263,7 @@
       <w:tab/>
     </w:r>
     <w:r>
-      <w:t>2018-MM-DD</w:t>
+      <w:t>2018-05-17</w:t>
     </w:r>
   </w:p>
 </w:hdr>
@@ -363,7 +274,7 @@
   <w:abstractNum w:abstractNumId="0">
     <w:nsid w:val="04556EFE"/>
     <w:multiLevelType w:val="multilevel"/>
-    <w:tmpl w:val="B14C4D16"/>
+    <w:tmpl w:val="FB8CE6D6"/>
     <w:lvl w:ilvl="0">
       <w:start w:val="1"/>
       <w:numFmt w:val="decimal"/>
@@ -861,9 +772,9 @@
   <w:style w:type="paragraph" w:default="1" w:styleId="Normal">
     <w:name w:val="Normal"/>
     <w:qFormat/>
-    <w:rsid w:val="00D012CA"/>
-    <w:pPr>
-      <w:spacing w:before="80" w:after="0" w:line="240" w:lineRule="auto"/>
+    <w:rsid w:val="006501E5"/>
+    <w:pPr>
+      <w:spacing w:before="60" w:after="0" w:line="240" w:lineRule="auto"/>
     </w:pPr>
     <w:rPr>
       <w:rFonts w:ascii="Segoe UI Semilight" w:hAnsi="Segoe UI Semilight" w:cs="Segoe UI Semilight"/>
@@ -903,7 +814,7 @@
     <w:uiPriority w:val="9"/>
     <w:unhideWhenUsed/>
     <w:qFormat/>
-    <w:rsid w:val="00723EE8"/>
+    <w:rsid w:val="006501E5"/>
     <w:pPr>
       <w:keepNext/>
       <w:keepLines/>
@@ -911,13 +822,15 @@
         <w:ilvl w:val="1"/>
         <w:numId w:val="3"/>
       </w:numPr>
-      <w:spacing w:before="60"/>
+      <w:spacing w:before="80"/>
+      <w:ind w:left="578" w:hanging="578"/>
       <w:outlineLvl w:val="1"/>
     </w:pPr>
     <w:rPr>
       <w:rFonts w:eastAsiaTheme="majorEastAsia"/>
       <w:b/>
       <w:bCs/>
+      <w:sz w:val="24"/>
       <w:szCs w:val="26"/>
     </w:rPr>
   </w:style>
@@ -1268,11 +1181,12 @@
     <w:basedOn w:val="Standardstycketeckensnitt"/>
     <w:link w:val="Rubrik2"/>
     <w:uiPriority w:val="9"/>
-    <w:rsid w:val="00723EE8"/>
+    <w:rsid w:val="006501E5"/>
     <w:rPr>
       <w:rFonts w:ascii="Segoe UI Semilight" w:eastAsiaTheme="majorEastAsia" w:hAnsi="Segoe UI Semilight" w:cs="Segoe UI Semilight"/>
       <w:b/>
       <w:bCs/>
+      <w:sz w:val="24"/>
       <w:szCs w:val="26"/>
     </w:rPr>
   </w:style>
@@ -1558,9 +1472,9 @@
   <w:style w:type="paragraph" w:default="1" w:styleId="Normal">
     <w:name w:val="Normal"/>
     <w:qFormat/>
-    <w:rsid w:val="00D012CA"/>
-    <w:pPr>
-      <w:spacing w:before="80" w:after="0" w:line="240" w:lineRule="auto"/>
+    <w:rsid w:val="006501E5"/>
+    <w:pPr>
+      <w:spacing w:before="60" w:after="0" w:line="240" w:lineRule="auto"/>
     </w:pPr>
     <w:rPr>
       <w:rFonts w:ascii="Segoe UI Semilight" w:hAnsi="Segoe UI Semilight" w:cs="Segoe UI Semilight"/>
@@ -1600,7 +1514,7 @@
     <w:uiPriority w:val="9"/>
     <w:unhideWhenUsed/>
     <w:qFormat/>
-    <w:rsid w:val="00723EE8"/>
+    <w:rsid w:val="006501E5"/>
     <w:pPr>
       <w:keepNext/>
       <w:keepLines/>
@@ -1608,13 +1522,15 @@
         <w:ilvl w:val="1"/>
         <w:numId w:val="3"/>
       </w:numPr>
-      <w:spacing w:before="60"/>
+      <w:spacing w:before="80"/>
+      <w:ind w:left="578" w:hanging="578"/>
       <w:outlineLvl w:val="1"/>
     </w:pPr>
     <w:rPr>
       <w:rFonts w:eastAsiaTheme="majorEastAsia"/>
       <w:b/>
       <w:bCs/>
+      <w:sz w:val="24"/>
       <w:szCs w:val="26"/>
     </w:rPr>
   </w:style>
@@ -1965,11 +1881,12 @@
     <w:basedOn w:val="Standardstycketeckensnitt"/>
     <w:link w:val="Rubrik2"/>
     <w:uiPriority w:val="9"/>
-    <w:rsid w:val="00723EE8"/>
+    <w:rsid w:val="006501E5"/>
     <w:rPr>
       <w:rFonts w:ascii="Segoe UI Semilight" w:eastAsiaTheme="majorEastAsia" w:hAnsi="Segoe UI Semilight" w:cs="Segoe UI Semilight"/>
       <w:b/>
       <w:bCs/>
+      <w:sz w:val="24"/>
       <w:szCs w:val="26"/>
     </w:rPr>
   </w:style>

</xml_diff>

<commit_message>
Continued on project report
</commit_message>
<xml_diff>
--- a/Projektrapport.docx
+++ b/Projektrapport.docx
@@ -97,109 +97,362 @@
       <w:r>
         <w:t xml:space="preserve">Dokumentation kommer att ske på två fronter samtidigt. Dels i detta dokument, där all formalia skrivs ner, dels på GitHub där all kod med kommentarer finns. </w:t>
       </w:r>
+      <w:r>
+        <w:t xml:space="preserve">På GitHub går det även att spåra alla framsteg som görs med programmet. </w:t>
+      </w:r>
+    </w:p>
+    <w:p>
+      <w:hyperlink r:id="rId9" w:history="1">
+        <w:r>
+          <w:rPr>
+            <w:rStyle w:val="Hyperlnk"/>
+          </w:rPr>
+          <w:t>https://github.com/TNTPata/Battleship</w:t>
+        </w:r>
+      </w:hyperlink>
     </w:p>
     <w:p>
       <w:pPr>
         <w:pStyle w:val="Rubrik1"/>
       </w:pPr>
       <w:r>
+        <w:t>Den eviga buggen</w:t>
+      </w:r>
+    </w:p>
+    <w:p>
+      <w:r>
+        <w:t xml:space="preserve">När jag började på detta projekt för ungefär två månader sedan var tanken att det skulle bli klart inom en månad. Så blev inte fallet, eftersom jag inte kunde hitta ett sätt att från inuti en metod byta bakgrundsfärg på knappar. </w:t>
+      </w:r>
+      <w:r>
+        <w:t>I takt med att ingen lösning kunde hittas</w:t>
+      </w:r>
+      <w:r>
+        <w:t xml:space="preserve"> sjönk även motivationen att göra</w:t>
+      </w:r>
+      <w:r>
+        <w:t xml:space="preserve"> klart projektet, vilket illustreras i grafen nedan. </w:t>
+      </w:r>
+    </w:p>
+    <w:p>
+      <w:r>
+        <w:rPr>
+          <w:noProof/>
+        </w:rPr>
+        <w:drawing>
+          <wp:inline distT="0" distB="0" distL="0" distR="0">
+            <wp:extent cx="5600700" cy="2110740"/>
+            <wp:effectExtent l="0" t="0" r="0" b="3810"/>
+            <wp:docPr id="3" name="Diagram 3"/>
+            <wp:cNvGraphicFramePr/>
+            <a:graphic xmlns:a="http://schemas.openxmlformats.org/drawingml/2006/main">
+              <a:graphicData uri="http://schemas.openxmlformats.org/drawingml/2006/chart">
+                <c:chart xmlns:c="http://schemas.openxmlformats.org/drawingml/2006/chart" xmlns:r="http://schemas.openxmlformats.org/officeDocument/2006/relationships" r:id="rId10"/>
+              </a:graphicData>
+            </a:graphic>
+          </wp:inline>
+        </w:drawing>
+      </w:r>
+    </w:p>
+    <w:p>
+      <w:r>
+        <w:t xml:space="preserve">Nyligen föreslog dock en kamrat att byta ut alla knappar till PictureBoxes, och sedan måla dem i den färgen som behövdes. Eftersom jag nu har en lösning på buggen som har gäckat mig i över två månader har jag äntligen motivation att göra klart projektet. </w:t>
+      </w:r>
+    </w:p>
+    <w:p>
+      <w:pPr>
+        <w:pStyle w:val="Rubrik1"/>
+      </w:pPr>
+      <w:r>
         <w:t>Tids</w:t>
       </w:r>
+      <w:r>
+        <w:t>plan</w:t>
+      </w:r>
+    </w:p>
+    <w:p>
+      <w:r>
+        <w:t xml:space="preserve">Projektet ska redovisas senast 2018-06-08, vecka 22. </w:t>
+      </w:r>
+      <w:r>
+        <w:t xml:space="preserve">Inskrivna datum visar saker som ska vara gjorda innan 23:59 det specifika datumet. </w:t>
+      </w:r>
+    </w:p>
+    <w:p>
+      <w:pPr>
+        <w:pStyle w:val="Rubrik2"/>
+      </w:pPr>
+      <w:r>
+        <w:t>2018-05-17</w:t>
+      </w:r>
+    </w:p>
+    <w:p>
+      <w:pPr>
+        <w:pStyle w:val="Liststycke"/>
+        <w:numPr>
+          <w:ilvl w:val="0"/>
+          <w:numId w:val="6"/>
+        </w:numPr>
+      </w:pPr>
+      <w:r>
+        <w:t>Byt alla knappar till PictureBoxes för att lösa den eviga buggen.</w:t>
+      </w:r>
+      <w:r>
+        <w:tab/>
+      </w:r>
+    </w:p>
+    <w:p>
+      <w:pPr>
+        <w:pStyle w:val="Liststycke"/>
+        <w:numPr>
+          <w:ilvl w:val="0"/>
+          <w:numId w:val="6"/>
+        </w:numPr>
+      </w:pPr>
+      <w:r>
+        <w:t xml:space="preserve">Kontrollera så att </w:t>
+      </w:r>
+      <w:r>
+        <w:t>alla skepp placeras ut, nu när det går att få en visuell indikering.</w:t>
+      </w:r>
+    </w:p>
+    <w:p>
+      <w:pPr>
+        <w:pStyle w:val="Liststycke"/>
+        <w:numPr>
+          <w:ilvl w:val="0"/>
+          <w:numId w:val="6"/>
+        </w:numPr>
+      </w:pPr>
+      <w:r>
+        <w:t>Lämna in projektrapporten.</w:t>
+      </w:r>
+    </w:p>
+    <w:p>
+      <w:pPr>
+        <w:pStyle w:val="Rubrik2"/>
+      </w:pPr>
+      <w:r>
+        <w:t>2018-05-24</w:t>
+      </w:r>
+    </w:p>
+    <w:p>
+      <w:pPr>
+        <w:pStyle w:val="Liststycke"/>
+        <w:numPr>
+          <w:ilvl w:val="0"/>
+          <w:numId w:val="8"/>
+        </w:numPr>
+      </w:pPr>
+      <w:r>
+        <w:t>Gör så att spelet funkar med en spelare.</w:t>
+      </w:r>
+    </w:p>
+    <w:p>
+      <w:pPr>
+        <w:pStyle w:val="Rubrik2"/>
+      </w:pPr>
+      <w:r>
+        <w:t>2018-05-31</w:t>
+      </w:r>
+      <w:r>
+        <w:t xml:space="preserve"> </w:t>
+      </w:r>
+      <w:r>
+        <w:t xml:space="preserve"> </w:t>
+      </w:r>
+    </w:p>
+    <w:p>
+      <w:pPr>
+        <w:pStyle w:val="Liststycke"/>
+        <w:numPr>
+          <w:ilvl w:val="0"/>
+          <w:numId w:val="8"/>
+        </w:numPr>
+      </w:pPr>
+      <w:r>
+        <w:t>Implementera funktionell</w:t>
+      </w:r>
+      <w:r>
+        <w:t xml:space="preserve"> kontrollruta</w:t>
+      </w:r>
+      <w:r>
+        <w:t>.</w:t>
+      </w:r>
+    </w:p>
+    <w:p>
+      <w:pPr>
+        <w:pStyle w:val="Liststycke"/>
+        <w:numPr>
+          <w:ilvl w:val="0"/>
+          <w:numId w:val="8"/>
+        </w:numPr>
+      </w:pPr>
+      <w:r>
+        <w:t>Gör ungefär 40% av jobbet för att två spelare ska fungera.</w:t>
+      </w:r>
+    </w:p>
+    <w:p>
+      <w:pPr>
+        <w:pStyle w:val="Rubrik2"/>
+      </w:pPr>
+      <w:r>
+        <w:t>2018-06</w:t>
+      </w:r>
+      <w:r>
+        <w:t>-07</w:t>
+      </w:r>
+    </w:p>
+    <w:p>
+      <w:pPr>
+        <w:pStyle w:val="Liststycke"/>
+        <w:numPr>
+          <w:ilvl w:val="0"/>
+          <w:numId w:val="8"/>
+        </w:numPr>
+      </w:pPr>
+      <w:r>
+        <w:t>Implementera stöd för två spelare.</w:t>
+      </w:r>
+      <w:r>
+        <w:t xml:space="preserve"> </w:t>
+      </w:r>
+    </w:p>
+    <w:p>
+      <w:pPr>
+        <w:pStyle w:val="Liststycke"/>
+        <w:numPr>
+          <w:ilvl w:val="0"/>
+          <w:numId w:val="8"/>
+        </w:numPr>
+      </w:pPr>
+      <w:r>
+        <w:t>Förbättra AI.</w:t>
+      </w:r>
+    </w:p>
+    <w:p>
+      <w:pPr>
+        <w:pStyle w:val="Rubrik2"/>
+      </w:pPr>
+      <w:r>
+        <w:t>2018-06-08</w:t>
+      </w:r>
+    </w:p>
+    <w:p>
+      <w:pPr>
+        <w:pStyle w:val="Liststycke"/>
+        <w:numPr>
+          <w:ilvl w:val="0"/>
+          <w:numId w:val="7"/>
+        </w:numPr>
+      </w:pPr>
+      <w:r>
+        <w:t>Programmet färdigt. Redovisning.</w:t>
+      </w:r>
+    </w:p>
+    <w:p>
+      <w:pPr>
+        <w:pStyle w:val="Rubrik1"/>
+      </w:pPr>
+      <w:r>
+        <w:lastRenderedPageBreak/>
+        <w:t>Kravspecifikation</w:t>
+      </w:r>
+      <w:r>
+        <w:t>er</w:t>
+      </w:r>
+    </w:p>
+    <w:p>
+      <w:pPr>
+        <w:pStyle w:val="Rubrik2"/>
+      </w:pPr>
+      <w:r>
+        <w:t>Funktionella krav</w:t>
+      </w:r>
+    </w:p>
+    <w:p>
+      <w:pPr>
+        <w:pStyle w:val="Liststycke"/>
+        <w:numPr>
+          <w:ilvl w:val="0"/>
+          <w:numId w:val="4"/>
+        </w:numPr>
+      </w:pPr>
+      <w:r>
+        <w:t>Två sp</w:t>
+      </w:r>
+      <w:r>
+        <w:t xml:space="preserve">elbräden, en för varje spelare. </w:t>
+      </w:r>
+    </w:p>
+    <w:p>
+      <w:pPr>
+        <w:pStyle w:val="Liststycke"/>
+        <w:numPr>
+          <w:ilvl w:val="0"/>
+          <w:numId w:val="4"/>
+        </w:numPr>
+      </w:pPr>
+      <w:r>
+        <w:t xml:space="preserve">En ”kontrollruta” i mitten, med spelöverskridande kontroller och information. </w:t>
+      </w:r>
+    </w:p>
+    <w:p>
+      <w:pPr>
+        <w:pStyle w:val="Rubrik2"/>
+      </w:pPr>
+      <w:r>
+        <w:t>Icke-funktionella krav</w:t>
+      </w:r>
+    </w:p>
+    <w:p>
+      <w:pPr>
+        <w:pStyle w:val="Liststycke"/>
+        <w:numPr>
+          <w:ilvl w:val="0"/>
+          <w:numId w:val="5"/>
+        </w:numPr>
+      </w:pPr>
+      <w:r>
+        <w:t xml:space="preserve">En dator </w:t>
+      </w:r>
+      <w:r>
+        <w:t xml:space="preserve">med Windows 10 rekommenderas. </w:t>
+      </w:r>
+      <w:r>
+        <w:t xml:space="preserve"> </w:t>
+      </w:r>
+    </w:p>
+    <w:p>
+      <w:pPr>
+        <w:pStyle w:val="Rubrik1"/>
+      </w:pPr>
+      <w:r>
+        <w:t>Uppföljning</w:t>
+      </w:r>
+    </w:p>
+    <w:p>
+      <w:pPr>
+        <w:pStyle w:val="Rubrik2"/>
+      </w:pPr>
+      <w:r>
+        <w:t>2018-05-17</w:t>
+      </w:r>
+    </w:p>
+    <w:p/>
+    <w:p>
+      <w:pPr>
+        <w:pStyle w:val="Rubrik1"/>
+      </w:pPr>
+      <w:r>
+        <w:t>Algoritm</w:t>
+      </w:r>
+    </w:p>
+    <w:p>
       <w:bookmarkStart w:id="0" w:name="_GoBack"/>
       <w:bookmarkEnd w:id="0"/>
-      <w:r>
-        <w:t>plan</w:t>
-      </w:r>
-    </w:p>
-    <w:p>
-      <w:r>
-        <w:t xml:space="preserve">Projektet ska redovisas senast 2018-06-08, vecka 22. </w:t>
-      </w:r>
-    </w:p>
-    <w:p>
-      <w:pPr>
-        <w:pStyle w:val="Rubrik2"/>
-      </w:pPr>
-      <w:r>
-        <w:t>2018-05-17</w:t>
-      </w:r>
-    </w:p>
-    <w:p>
-      <w:r>
-        <w:t>Byt alla knappar till PictureBoxes för att lösa den eviga buggen.</w:t>
-      </w:r>
-    </w:p>
-    <w:p>
-      <w:pPr>
-        <w:pStyle w:val="Rubrik2"/>
-      </w:pPr>
-      <w:r>
-        <w:t>2018-05-24</w:t>
-      </w:r>
-    </w:p>
-    <w:p/>
-    <w:p>
-      <w:pPr>
-        <w:pStyle w:val="Rubrik2"/>
-      </w:pPr>
-      <w:r>
-        <w:t>2018-05-31</w:t>
-      </w:r>
-      <w:r>
-        <w:t xml:space="preserve"> </w:t>
-      </w:r>
-      <w:r>
-        <w:t xml:space="preserve"> </w:t>
-      </w:r>
-    </w:p>
-    <w:p>
-      <w:pPr>
-        <w:pStyle w:val="Rubrik2"/>
-      </w:pPr>
-      <w:r>
-        <w:t>2018-06</w:t>
-      </w:r>
-      <w:r>
-        <w:t>-07</w:t>
-      </w:r>
-    </w:p>
-    <w:p/>
-    <w:p>
-      <w:pPr>
-        <w:pStyle w:val="Rubrik2"/>
-      </w:pPr>
-      <w:r>
-        <w:t>2018-06-08</w:t>
-      </w:r>
-    </w:p>
-    <w:p>
-      <w:r>
-        <w:t>Programmet färdigt. Redovisning.</w:t>
-      </w:r>
-    </w:p>
-    <w:p>
-      <w:pPr>
-        <w:pStyle w:val="Rubrik1"/>
-      </w:pPr>
-      <w:r>
-        <w:t>Kravspecifikation</w:t>
-      </w:r>
-    </w:p>
-    <w:p>
-      <w:r>
-        <w:t xml:space="preserve">En dator som ska köra programmet måste </w:t>
-      </w:r>
-    </w:p>
-    <w:p>
-      <w:pPr>
-        <w:pStyle w:val="Rubrik1"/>
-      </w:pPr>
-      <w:r>
-        <w:t>Algoritm</w:t>
-      </w:r>
     </w:p>
     <w:sectPr>
-      <w:headerReference w:type="default" r:id="rId9"/>
+      <w:headerReference w:type="default" r:id="rId11"/>
       <w:pgSz w:w="11906" w:h="16838"/>
       <w:pgMar w:top="1418" w:right="1418" w:bottom="567" w:left="1418" w:header="708" w:footer="708" w:gutter="0"/>
       <w:cols w:space="708"/>
@@ -367,6 +620,345 @@
     </w:lvl>
   </w:abstractNum>
   <w:abstractNum w:abstractNumId="1">
+    <w:nsid w:val="0CF37647"/>
+    <w:multiLevelType w:val="hybridMultilevel"/>
+    <w:tmpl w:val="A8927D8A"/>
+    <w:lvl w:ilvl="0" w:tplc="041D0001">
+      <w:start w:val="1"/>
+      <w:numFmt w:val="bullet"/>
+      <w:lvlText w:val=""/>
+      <w:lvlJc w:val="left"/>
+      <w:pPr>
+        <w:ind w:left="720" w:hanging="360"/>
+      </w:pPr>
+      <w:rPr>
+        <w:rFonts w:ascii="Symbol" w:hAnsi="Symbol" w:hint="default"/>
+      </w:rPr>
+    </w:lvl>
+    <w:lvl w:ilvl="1" w:tplc="041D0003" w:tentative="1">
+      <w:start w:val="1"/>
+      <w:numFmt w:val="bullet"/>
+      <w:lvlText w:val="o"/>
+      <w:lvlJc w:val="left"/>
+      <w:pPr>
+        <w:ind w:left="1440" w:hanging="360"/>
+      </w:pPr>
+      <w:rPr>
+        <w:rFonts w:ascii="Courier New" w:hAnsi="Courier New" w:cs="Courier New" w:hint="default"/>
+      </w:rPr>
+    </w:lvl>
+    <w:lvl w:ilvl="2" w:tplc="041D0005" w:tentative="1">
+      <w:start w:val="1"/>
+      <w:numFmt w:val="bullet"/>
+      <w:lvlText w:val=""/>
+      <w:lvlJc w:val="left"/>
+      <w:pPr>
+        <w:ind w:left="2160" w:hanging="360"/>
+      </w:pPr>
+      <w:rPr>
+        <w:rFonts w:ascii="Wingdings" w:hAnsi="Wingdings" w:hint="default"/>
+      </w:rPr>
+    </w:lvl>
+    <w:lvl w:ilvl="3" w:tplc="041D0001" w:tentative="1">
+      <w:start w:val="1"/>
+      <w:numFmt w:val="bullet"/>
+      <w:lvlText w:val=""/>
+      <w:lvlJc w:val="left"/>
+      <w:pPr>
+        <w:ind w:left="2880" w:hanging="360"/>
+      </w:pPr>
+      <w:rPr>
+        <w:rFonts w:ascii="Symbol" w:hAnsi="Symbol" w:hint="default"/>
+      </w:rPr>
+    </w:lvl>
+    <w:lvl w:ilvl="4" w:tplc="041D0003" w:tentative="1">
+      <w:start w:val="1"/>
+      <w:numFmt w:val="bullet"/>
+      <w:lvlText w:val="o"/>
+      <w:lvlJc w:val="left"/>
+      <w:pPr>
+        <w:ind w:left="3600" w:hanging="360"/>
+      </w:pPr>
+      <w:rPr>
+        <w:rFonts w:ascii="Courier New" w:hAnsi="Courier New" w:cs="Courier New" w:hint="default"/>
+      </w:rPr>
+    </w:lvl>
+    <w:lvl w:ilvl="5" w:tplc="041D0005" w:tentative="1">
+      <w:start w:val="1"/>
+      <w:numFmt w:val="bullet"/>
+      <w:lvlText w:val=""/>
+      <w:lvlJc w:val="left"/>
+      <w:pPr>
+        <w:ind w:left="4320" w:hanging="360"/>
+      </w:pPr>
+      <w:rPr>
+        <w:rFonts w:ascii="Wingdings" w:hAnsi="Wingdings" w:hint="default"/>
+      </w:rPr>
+    </w:lvl>
+    <w:lvl w:ilvl="6" w:tplc="041D0001" w:tentative="1">
+      <w:start w:val="1"/>
+      <w:numFmt w:val="bullet"/>
+      <w:lvlText w:val=""/>
+      <w:lvlJc w:val="left"/>
+      <w:pPr>
+        <w:ind w:left="5040" w:hanging="360"/>
+      </w:pPr>
+      <w:rPr>
+        <w:rFonts w:ascii="Symbol" w:hAnsi="Symbol" w:hint="default"/>
+      </w:rPr>
+    </w:lvl>
+    <w:lvl w:ilvl="7" w:tplc="041D0003" w:tentative="1">
+      <w:start w:val="1"/>
+      <w:numFmt w:val="bullet"/>
+      <w:lvlText w:val="o"/>
+      <w:lvlJc w:val="left"/>
+      <w:pPr>
+        <w:ind w:left="5760" w:hanging="360"/>
+      </w:pPr>
+      <w:rPr>
+        <w:rFonts w:ascii="Courier New" w:hAnsi="Courier New" w:cs="Courier New" w:hint="default"/>
+      </w:rPr>
+    </w:lvl>
+    <w:lvl w:ilvl="8" w:tplc="041D0005" w:tentative="1">
+      <w:start w:val="1"/>
+      <w:numFmt w:val="bullet"/>
+      <w:lvlText w:val=""/>
+      <w:lvlJc w:val="left"/>
+      <w:pPr>
+        <w:ind w:left="6480" w:hanging="360"/>
+      </w:pPr>
+      <w:rPr>
+        <w:rFonts w:ascii="Wingdings" w:hAnsi="Wingdings" w:hint="default"/>
+      </w:rPr>
+    </w:lvl>
+  </w:abstractNum>
+  <w:abstractNum w:abstractNumId="2">
+    <w:nsid w:val="2A292DBF"/>
+    <w:multiLevelType w:val="hybridMultilevel"/>
+    <w:tmpl w:val="9E3843F4"/>
+    <w:lvl w:ilvl="0" w:tplc="041D0001">
+      <w:start w:val="1"/>
+      <w:numFmt w:val="bullet"/>
+      <w:lvlText w:val=""/>
+      <w:lvlJc w:val="left"/>
+      <w:pPr>
+        <w:ind w:left="720" w:hanging="360"/>
+      </w:pPr>
+      <w:rPr>
+        <w:rFonts w:ascii="Symbol" w:hAnsi="Symbol" w:hint="default"/>
+      </w:rPr>
+    </w:lvl>
+    <w:lvl w:ilvl="1" w:tplc="041D0003" w:tentative="1">
+      <w:start w:val="1"/>
+      <w:numFmt w:val="bullet"/>
+      <w:lvlText w:val="o"/>
+      <w:lvlJc w:val="left"/>
+      <w:pPr>
+        <w:ind w:left="1440" w:hanging="360"/>
+      </w:pPr>
+      <w:rPr>
+        <w:rFonts w:ascii="Courier New" w:hAnsi="Courier New" w:cs="Courier New" w:hint="default"/>
+      </w:rPr>
+    </w:lvl>
+    <w:lvl w:ilvl="2" w:tplc="041D0005" w:tentative="1">
+      <w:start w:val="1"/>
+      <w:numFmt w:val="bullet"/>
+      <w:lvlText w:val=""/>
+      <w:lvlJc w:val="left"/>
+      <w:pPr>
+        <w:ind w:left="2160" w:hanging="360"/>
+      </w:pPr>
+      <w:rPr>
+        <w:rFonts w:ascii="Wingdings" w:hAnsi="Wingdings" w:hint="default"/>
+      </w:rPr>
+    </w:lvl>
+    <w:lvl w:ilvl="3" w:tplc="041D0001" w:tentative="1">
+      <w:start w:val="1"/>
+      <w:numFmt w:val="bullet"/>
+      <w:lvlText w:val=""/>
+      <w:lvlJc w:val="left"/>
+      <w:pPr>
+        <w:ind w:left="2880" w:hanging="360"/>
+      </w:pPr>
+      <w:rPr>
+        <w:rFonts w:ascii="Symbol" w:hAnsi="Symbol" w:hint="default"/>
+      </w:rPr>
+    </w:lvl>
+    <w:lvl w:ilvl="4" w:tplc="041D0003" w:tentative="1">
+      <w:start w:val="1"/>
+      <w:numFmt w:val="bullet"/>
+      <w:lvlText w:val="o"/>
+      <w:lvlJc w:val="left"/>
+      <w:pPr>
+        <w:ind w:left="3600" w:hanging="360"/>
+      </w:pPr>
+      <w:rPr>
+        <w:rFonts w:ascii="Courier New" w:hAnsi="Courier New" w:cs="Courier New" w:hint="default"/>
+      </w:rPr>
+    </w:lvl>
+    <w:lvl w:ilvl="5" w:tplc="041D0005" w:tentative="1">
+      <w:start w:val="1"/>
+      <w:numFmt w:val="bullet"/>
+      <w:lvlText w:val=""/>
+      <w:lvlJc w:val="left"/>
+      <w:pPr>
+        <w:ind w:left="4320" w:hanging="360"/>
+      </w:pPr>
+      <w:rPr>
+        <w:rFonts w:ascii="Wingdings" w:hAnsi="Wingdings" w:hint="default"/>
+      </w:rPr>
+    </w:lvl>
+    <w:lvl w:ilvl="6" w:tplc="041D0001" w:tentative="1">
+      <w:start w:val="1"/>
+      <w:numFmt w:val="bullet"/>
+      <w:lvlText w:val=""/>
+      <w:lvlJc w:val="left"/>
+      <w:pPr>
+        <w:ind w:left="5040" w:hanging="360"/>
+      </w:pPr>
+      <w:rPr>
+        <w:rFonts w:ascii="Symbol" w:hAnsi="Symbol" w:hint="default"/>
+      </w:rPr>
+    </w:lvl>
+    <w:lvl w:ilvl="7" w:tplc="041D0003" w:tentative="1">
+      <w:start w:val="1"/>
+      <w:numFmt w:val="bullet"/>
+      <w:lvlText w:val="o"/>
+      <w:lvlJc w:val="left"/>
+      <w:pPr>
+        <w:ind w:left="5760" w:hanging="360"/>
+      </w:pPr>
+      <w:rPr>
+        <w:rFonts w:ascii="Courier New" w:hAnsi="Courier New" w:cs="Courier New" w:hint="default"/>
+      </w:rPr>
+    </w:lvl>
+    <w:lvl w:ilvl="8" w:tplc="041D0005" w:tentative="1">
+      <w:start w:val="1"/>
+      <w:numFmt w:val="bullet"/>
+      <w:lvlText w:val=""/>
+      <w:lvlJc w:val="left"/>
+      <w:pPr>
+        <w:ind w:left="6480" w:hanging="360"/>
+      </w:pPr>
+      <w:rPr>
+        <w:rFonts w:ascii="Wingdings" w:hAnsi="Wingdings" w:hint="default"/>
+      </w:rPr>
+    </w:lvl>
+  </w:abstractNum>
+  <w:abstractNum w:abstractNumId="3">
+    <w:nsid w:val="54A510ED"/>
+    <w:multiLevelType w:val="hybridMultilevel"/>
+    <w:tmpl w:val="3B64EF72"/>
+    <w:lvl w:ilvl="0" w:tplc="041D0001">
+      <w:start w:val="1"/>
+      <w:numFmt w:val="bullet"/>
+      <w:lvlText w:val=""/>
+      <w:lvlJc w:val="left"/>
+      <w:pPr>
+        <w:ind w:left="720" w:hanging="360"/>
+      </w:pPr>
+      <w:rPr>
+        <w:rFonts w:ascii="Symbol" w:hAnsi="Symbol" w:hint="default"/>
+      </w:rPr>
+    </w:lvl>
+    <w:lvl w:ilvl="1" w:tplc="041D0003" w:tentative="1">
+      <w:start w:val="1"/>
+      <w:numFmt w:val="bullet"/>
+      <w:lvlText w:val="o"/>
+      <w:lvlJc w:val="left"/>
+      <w:pPr>
+        <w:ind w:left="1440" w:hanging="360"/>
+      </w:pPr>
+      <w:rPr>
+        <w:rFonts w:ascii="Courier New" w:hAnsi="Courier New" w:cs="Courier New" w:hint="default"/>
+      </w:rPr>
+    </w:lvl>
+    <w:lvl w:ilvl="2" w:tplc="041D0005" w:tentative="1">
+      <w:start w:val="1"/>
+      <w:numFmt w:val="bullet"/>
+      <w:lvlText w:val=""/>
+      <w:lvlJc w:val="left"/>
+      <w:pPr>
+        <w:ind w:left="2160" w:hanging="360"/>
+      </w:pPr>
+      <w:rPr>
+        <w:rFonts w:ascii="Wingdings" w:hAnsi="Wingdings" w:hint="default"/>
+      </w:rPr>
+    </w:lvl>
+    <w:lvl w:ilvl="3" w:tplc="041D0001" w:tentative="1">
+      <w:start w:val="1"/>
+      <w:numFmt w:val="bullet"/>
+      <w:lvlText w:val=""/>
+      <w:lvlJc w:val="left"/>
+      <w:pPr>
+        <w:ind w:left="2880" w:hanging="360"/>
+      </w:pPr>
+      <w:rPr>
+        <w:rFonts w:ascii="Symbol" w:hAnsi="Symbol" w:hint="default"/>
+      </w:rPr>
+    </w:lvl>
+    <w:lvl w:ilvl="4" w:tplc="041D0003" w:tentative="1">
+      <w:start w:val="1"/>
+      <w:numFmt w:val="bullet"/>
+      <w:lvlText w:val="o"/>
+      <w:lvlJc w:val="left"/>
+      <w:pPr>
+        <w:ind w:left="3600" w:hanging="360"/>
+      </w:pPr>
+      <w:rPr>
+        <w:rFonts w:ascii="Courier New" w:hAnsi="Courier New" w:cs="Courier New" w:hint="default"/>
+      </w:rPr>
+    </w:lvl>
+    <w:lvl w:ilvl="5" w:tplc="041D0005" w:tentative="1">
+      <w:start w:val="1"/>
+      <w:numFmt w:val="bullet"/>
+      <w:lvlText w:val=""/>
+      <w:lvlJc w:val="left"/>
+      <w:pPr>
+        <w:ind w:left="4320" w:hanging="360"/>
+      </w:pPr>
+      <w:rPr>
+        <w:rFonts w:ascii="Wingdings" w:hAnsi="Wingdings" w:hint="default"/>
+      </w:rPr>
+    </w:lvl>
+    <w:lvl w:ilvl="6" w:tplc="041D0001" w:tentative="1">
+      <w:start w:val="1"/>
+      <w:numFmt w:val="bullet"/>
+      <w:lvlText w:val=""/>
+      <w:lvlJc w:val="left"/>
+      <w:pPr>
+        <w:ind w:left="5040" w:hanging="360"/>
+      </w:pPr>
+      <w:rPr>
+        <w:rFonts w:ascii="Symbol" w:hAnsi="Symbol" w:hint="default"/>
+      </w:rPr>
+    </w:lvl>
+    <w:lvl w:ilvl="7" w:tplc="041D0003" w:tentative="1">
+      <w:start w:val="1"/>
+      <w:numFmt w:val="bullet"/>
+      <w:lvlText w:val="o"/>
+      <w:lvlJc w:val="left"/>
+      <w:pPr>
+        <w:ind w:left="5760" w:hanging="360"/>
+      </w:pPr>
+      <w:rPr>
+        <w:rFonts w:ascii="Courier New" w:hAnsi="Courier New" w:cs="Courier New" w:hint="default"/>
+      </w:rPr>
+    </w:lvl>
+    <w:lvl w:ilvl="8" w:tplc="041D0005" w:tentative="1">
+      <w:start w:val="1"/>
+      <w:numFmt w:val="bullet"/>
+      <w:lvlText w:val=""/>
+      <w:lvlJc w:val="left"/>
+      <w:pPr>
+        <w:ind w:left="6480" w:hanging="360"/>
+      </w:pPr>
+      <w:rPr>
+        <w:rFonts w:ascii="Wingdings" w:hAnsi="Wingdings" w:hint="default"/>
+      </w:rPr>
+    </w:lvl>
+  </w:abstractNum>
+  <w:abstractNum w:abstractNumId="4">
     <w:nsid w:val="5670560E"/>
     <w:multiLevelType w:val="multilevel"/>
     <w:tmpl w:val="C4B045D0"/>
@@ -458,7 +1050,7 @@
       </w:pPr>
     </w:lvl>
   </w:abstractNum>
-  <w:abstractNum w:abstractNumId="2">
+  <w:abstractNum w:abstractNumId="5">
     <w:nsid w:val="6EC71B2B"/>
     <w:multiLevelType w:val="multilevel"/>
     <w:tmpl w:val="3B94299E"/>
@@ -601,14 +1193,255 @@
       </w:pPr>
     </w:lvl>
   </w:abstractNum>
+  <w:abstractNum w:abstractNumId="6">
+    <w:nsid w:val="6F7B1F7F"/>
+    <w:multiLevelType w:val="hybridMultilevel"/>
+    <w:tmpl w:val="1A92A560"/>
+    <w:lvl w:ilvl="0" w:tplc="041D0001">
+      <w:start w:val="1"/>
+      <w:numFmt w:val="bullet"/>
+      <w:lvlText w:val=""/>
+      <w:lvlJc w:val="left"/>
+      <w:pPr>
+        <w:ind w:left="720" w:hanging="360"/>
+      </w:pPr>
+      <w:rPr>
+        <w:rFonts w:ascii="Symbol" w:hAnsi="Symbol" w:hint="default"/>
+      </w:rPr>
+    </w:lvl>
+    <w:lvl w:ilvl="1" w:tplc="041D0003" w:tentative="1">
+      <w:start w:val="1"/>
+      <w:numFmt w:val="bullet"/>
+      <w:lvlText w:val="o"/>
+      <w:lvlJc w:val="left"/>
+      <w:pPr>
+        <w:ind w:left="1440" w:hanging="360"/>
+      </w:pPr>
+      <w:rPr>
+        <w:rFonts w:ascii="Courier New" w:hAnsi="Courier New" w:cs="Courier New" w:hint="default"/>
+      </w:rPr>
+    </w:lvl>
+    <w:lvl w:ilvl="2" w:tplc="041D0005" w:tentative="1">
+      <w:start w:val="1"/>
+      <w:numFmt w:val="bullet"/>
+      <w:lvlText w:val=""/>
+      <w:lvlJc w:val="left"/>
+      <w:pPr>
+        <w:ind w:left="2160" w:hanging="360"/>
+      </w:pPr>
+      <w:rPr>
+        <w:rFonts w:ascii="Wingdings" w:hAnsi="Wingdings" w:hint="default"/>
+      </w:rPr>
+    </w:lvl>
+    <w:lvl w:ilvl="3" w:tplc="041D0001" w:tentative="1">
+      <w:start w:val="1"/>
+      <w:numFmt w:val="bullet"/>
+      <w:lvlText w:val=""/>
+      <w:lvlJc w:val="left"/>
+      <w:pPr>
+        <w:ind w:left="2880" w:hanging="360"/>
+      </w:pPr>
+      <w:rPr>
+        <w:rFonts w:ascii="Symbol" w:hAnsi="Symbol" w:hint="default"/>
+      </w:rPr>
+    </w:lvl>
+    <w:lvl w:ilvl="4" w:tplc="041D0003" w:tentative="1">
+      <w:start w:val="1"/>
+      <w:numFmt w:val="bullet"/>
+      <w:lvlText w:val="o"/>
+      <w:lvlJc w:val="left"/>
+      <w:pPr>
+        <w:ind w:left="3600" w:hanging="360"/>
+      </w:pPr>
+      <w:rPr>
+        <w:rFonts w:ascii="Courier New" w:hAnsi="Courier New" w:cs="Courier New" w:hint="default"/>
+      </w:rPr>
+    </w:lvl>
+    <w:lvl w:ilvl="5" w:tplc="041D0005" w:tentative="1">
+      <w:start w:val="1"/>
+      <w:numFmt w:val="bullet"/>
+      <w:lvlText w:val=""/>
+      <w:lvlJc w:val="left"/>
+      <w:pPr>
+        <w:ind w:left="4320" w:hanging="360"/>
+      </w:pPr>
+      <w:rPr>
+        <w:rFonts w:ascii="Wingdings" w:hAnsi="Wingdings" w:hint="default"/>
+      </w:rPr>
+    </w:lvl>
+    <w:lvl w:ilvl="6" w:tplc="041D0001" w:tentative="1">
+      <w:start w:val="1"/>
+      <w:numFmt w:val="bullet"/>
+      <w:lvlText w:val=""/>
+      <w:lvlJc w:val="left"/>
+      <w:pPr>
+        <w:ind w:left="5040" w:hanging="360"/>
+      </w:pPr>
+      <w:rPr>
+        <w:rFonts w:ascii="Symbol" w:hAnsi="Symbol" w:hint="default"/>
+      </w:rPr>
+    </w:lvl>
+    <w:lvl w:ilvl="7" w:tplc="041D0003" w:tentative="1">
+      <w:start w:val="1"/>
+      <w:numFmt w:val="bullet"/>
+      <w:lvlText w:val="o"/>
+      <w:lvlJc w:val="left"/>
+      <w:pPr>
+        <w:ind w:left="5760" w:hanging="360"/>
+      </w:pPr>
+      <w:rPr>
+        <w:rFonts w:ascii="Courier New" w:hAnsi="Courier New" w:cs="Courier New" w:hint="default"/>
+      </w:rPr>
+    </w:lvl>
+    <w:lvl w:ilvl="8" w:tplc="041D0005" w:tentative="1">
+      <w:start w:val="1"/>
+      <w:numFmt w:val="bullet"/>
+      <w:lvlText w:val=""/>
+      <w:lvlJc w:val="left"/>
+      <w:pPr>
+        <w:ind w:left="6480" w:hanging="360"/>
+      </w:pPr>
+      <w:rPr>
+        <w:rFonts w:ascii="Wingdings" w:hAnsi="Wingdings" w:hint="default"/>
+      </w:rPr>
+    </w:lvl>
+  </w:abstractNum>
+  <w:abstractNum w:abstractNumId="7">
+    <w:nsid w:val="74FC2A5C"/>
+    <w:multiLevelType w:val="hybridMultilevel"/>
+    <w:tmpl w:val="AED23B0E"/>
+    <w:lvl w:ilvl="0" w:tplc="041D0001">
+      <w:start w:val="1"/>
+      <w:numFmt w:val="bullet"/>
+      <w:lvlText w:val=""/>
+      <w:lvlJc w:val="left"/>
+      <w:pPr>
+        <w:ind w:left="720" w:hanging="360"/>
+      </w:pPr>
+      <w:rPr>
+        <w:rFonts w:ascii="Symbol" w:hAnsi="Symbol" w:hint="default"/>
+      </w:rPr>
+    </w:lvl>
+    <w:lvl w:ilvl="1" w:tplc="041D0003" w:tentative="1">
+      <w:start w:val="1"/>
+      <w:numFmt w:val="bullet"/>
+      <w:lvlText w:val="o"/>
+      <w:lvlJc w:val="left"/>
+      <w:pPr>
+        <w:ind w:left="1440" w:hanging="360"/>
+      </w:pPr>
+      <w:rPr>
+        <w:rFonts w:ascii="Courier New" w:hAnsi="Courier New" w:cs="Courier New" w:hint="default"/>
+      </w:rPr>
+    </w:lvl>
+    <w:lvl w:ilvl="2" w:tplc="041D0005" w:tentative="1">
+      <w:start w:val="1"/>
+      <w:numFmt w:val="bullet"/>
+      <w:lvlText w:val=""/>
+      <w:lvlJc w:val="left"/>
+      <w:pPr>
+        <w:ind w:left="2160" w:hanging="360"/>
+      </w:pPr>
+      <w:rPr>
+        <w:rFonts w:ascii="Wingdings" w:hAnsi="Wingdings" w:hint="default"/>
+      </w:rPr>
+    </w:lvl>
+    <w:lvl w:ilvl="3" w:tplc="041D0001" w:tentative="1">
+      <w:start w:val="1"/>
+      <w:numFmt w:val="bullet"/>
+      <w:lvlText w:val=""/>
+      <w:lvlJc w:val="left"/>
+      <w:pPr>
+        <w:ind w:left="2880" w:hanging="360"/>
+      </w:pPr>
+      <w:rPr>
+        <w:rFonts w:ascii="Symbol" w:hAnsi="Symbol" w:hint="default"/>
+      </w:rPr>
+    </w:lvl>
+    <w:lvl w:ilvl="4" w:tplc="041D0003" w:tentative="1">
+      <w:start w:val="1"/>
+      <w:numFmt w:val="bullet"/>
+      <w:lvlText w:val="o"/>
+      <w:lvlJc w:val="left"/>
+      <w:pPr>
+        <w:ind w:left="3600" w:hanging="360"/>
+      </w:pPr>
+      <w:rPr>
+        <w:rFonts w:ascii="Courier New" w:hAnsi="Courier New" w:cs="Courier New" w:hint="default"/>
+      </w:rPr>
+    </w:lvl>
+    <w:lvl w:ilvl="5" w:tplc="041D0005" w:tentative="1">
+      <w:start w:val="1"/>
+      <w:numFmt w:val="bullet"/>
+      <w:lvlText w:val=""/>
+      <w:lvlJc w:val="left"/>
+      <w:pPr>
+        <w:ind w:left="4320" w:hanging="360"/>
+      </w:pPr>
+      <w:rPr>
+        <w:rFonts w:ascii="Wingdings" w:hAnsi="Wingdings" w:hint="default"/>
+      </w:rPr>
+    </w:lvl>
+    <w:lvl w:ilvl="6" w:tplc="041D0001" w:tentative="1">
+      <w:start w:val="1"/>
+      <w:numFmt w:val="bullet"/>
+      <w:lvlText w:val=""/>
+      <w:lvlJc w:val="left"/>
+      <w:pPr>
+        <w:ind w:left="5040" w:hanging="360"/>
+      </w:pPr>
+      <w:rPr>
+        <w:rFonts w:ascii="Symbol" w:hAnsi="Symbol" w:hint="default"/>
+      </w:rPr>
+    </w:lvl>
+    <w:lvl w:ilvl="7" w:tplc="041D0003" w:tentative="1">
+      <w:start w:val="1"/>
+      <w:numFmt w:val="bullet"/>
+      <w:lvlText w:val="o"/>
+      <w:lvlJc w:val="left"/>
+      <w:pPr>
+        <w:ind w:left="5760" w:hanging="360"/>
+      </w:pPr>
+      <w:rPr>
+        <w:rFonts w:ascii="Courier New" w:hAnsi="Courier New" w:cs="Courier New" w:hint="default"/>
+      </w:rPr>
+    </w:lvl>
+    <w:lvl w:ilvl="8" w:tplc="041D0005" w:tentative="1">
+      <w:start w:val="1"/>
+      <w:numFmt w:val="bullet"/>
+      <w:lvlText w:val=""/>
+      <w:lvlJc w:val="left"/>
+      <w:pPr>
+        <w:ind w:left="6480" w:hanging="360"/>
+      </w:pPr>
+      <w:rPr>
+        <w:rFonts w:ascii="Wingdings" w:hAnsi="Wingdings" w:hint="default"/>
+      </w:rPr>
+    </w:lvl>
+  </w:abstractNum>
   <w:num w:numId="1">
-    <w:abstractNumId w:val="1"/>
+    <w:abstractNumId w:val="4"/>
   </w:num>
   <w:num w:numId="2">
-    <w:abstractNumId w:val="2"/>
+    <w:abstractNumId w:val="5"/>
   </w:num>
   <w:num w:numId="3">
     <w:abstractNumId w:val="0"/>
+  </w:num>
+  <w:num w:numId="4">
+    <w:abstractNumId w:val="2"/>
+  </w:num>
+  <w:num w:numId="5">
+    <w:abstractNumId w:val="6"/>
+  </w:num>
+  <w:num w:numId="6">
+    <w:abstractNumId w:val="1"/>
+  </w:num>
+  <w:num w:numId="7">
+    <w:abstractNumId w:val="7"/>
+  </w:num>
+  <w:num w:numId="8">
+    <w:abstractNumId w:val="3"/>
   </w:num>
 </w:numbering>
 </file>
@@ -1310,6 +2143,17 @@
       <w:rFonts w:ascii="Segoe UI Semilight" w:hAnsi="Segoe UI Semilight" w:cs="Segoe UI Semilight"/>
     </w:rPr>
   </w:style>
+  <w:style w:type="character" w:styleId="Hyperlnk">
+    <w:name w:val="Hyperlink"/>
+    <w:basedOn w:val="Standardstycketeckensnitt"/>
+    <w:uiPriority w:val="99"/>
+    <w:unhideWhenUsed/>
+    <w:rsid w:val="00CB5126"/>
+    <w:rPr>
+      <w:color w:val="0000FF" w:themeColor="hyperlink"/>
+      <w:u w:val="single"/>
+    </w:rPr>
+  </w:style>
 </w:styles>
 </file>
 
@@ -2010,7 +2854,203 @@
       <w:rFonts w:ascii="Segoe UI Semilight" w:hAnsi="Segoe UI Semilight" w:cs="Segoe UI Semilight"/>
     </w:rPr>
   </w:style>
+  <w:style w:type="character" w:styleId="Hyperlnk">
+    <w:name w:val="Hyperlink"/>
+    <w:basedOn w:val="Standardstycketeckensnitt"/>
+    <w:uiPriority w:val="99"/>
+    <w:unhideWhenUsed/>
+    <w:rsid w:val="00CB5126"/>
+    <w:rPr>
+      <w:color w:val="0000FF" w:themeColor="hyperlink"/>
+      <w:u w:val="single"/>
+    </w:rPr>
+  </w:style>
 </w:styles>
+</file>
+
+<file path=word/charts/chart1.xml><?xml version="1.0" encoding="utf-8"?>
+<c:chartSpace xmlns:c="http://schemas.openxmlformats.org/drawingml/2006/chart" xmlns:a="http://schemas.openxmlformats.org/drawingml/2006/main" xmlns:r="http://schemas.openxmlformats.org/officeDocument/2006/relationships">
+  <c:date1904 val="0"/>
+  <c:lang val="sv-SE"/>
+  <c:roundedCorners val="0"/>
+  <mc:AlternateContent xmlns:mc="http://schemas.openxmlformats.org/markup-compatibility/2006">
+    <mc:Choice xmlns:c14="http://schemas.microsoft.com/office/drawing/2007/8/2/chart" Requires="c14">
+      <c14:style val="101"/>
+    </mc:Choice>
+    <mc:Fallback>
+      <c:style val="1"/>
+    </mc:Fallback>
+  </mc:AlternateContent>
+  <c:chart>
+    <c:autoTitleDeleted val="0"/>
+    <c:plotArea>
+      <c:layout/>
+      <c:lineChart>
+        <c:grouping val="standard"/>
+        <c:varyColors val="0"/>
+        <c:ser>
+          <c:idx val="0"/>
+          <c:order val="0"/>
+          <c:tx>
+            <c:strRef>
+              <c:f>Blad1!$B$1</c:f>
+              <c:strCache>
+                <c:ptCount val="1"/>
+                <c:pt idx="0">
+                  <c:v>Motivation</c:v>
+                </c:pt>
+              </c:strCache>
+            </c:strRef>
+          </c:tx>
+          <c:cat>
+            <c:numRef>
+              <c:f>Blad1!$A$2:$A$7</c:f>
+              <c:numCache>
+                <c:formatCode>General</c:formatCode>
+                <c:ptCount val="6"/>
+              </c:numCache>
+            </c:numRef>
+          </c:cat>
+          <c:val>
+            <c:numRef>
+              <c:f>Blad1!$B$2:$B$7</c:f>
+              <c:numCache>
+                <c:formatCode>General</c:formatCode>
+                <c:ptCount val="6"/>
+                <c:pt idx="0">
+                  <c:v>100</c:v>
+                </c:pt>
+                <c:pt idx="1">
+                  <c:v>90</c:v>
+                </c:pt>
+                <c:pt idx="2">
+                  <c:v>70</c:v>
+                </c:pt>
+                <c:pt idx="3">
+                  <c:v>40</c:v>
+                </c:pt>
+                <c:pt idx="4">
+                  <c:v>0</c:v>
+                </c:pt>
+              </c:numCache>
+            </c:numRef>
+          </c:val>
+          <c:smooth val="0"/>
+        </c:ser>
+        <c:ser>
+          <c:idx val="1"/>
+          <c:order val="1"/>
+          <c:tx>
+            <c:strRef>
+              <c:f>Blad1!$C$1</c:f>
+              <c:strCache>
+                <c:ptCount val="1"/>
+                <c:pt idx="0">
+                  <c:v>Antal timmar spenderade på att hitta en lösning (typ)</c:v>
+                </c:pt>
+              </c:strCache>
+            </c:strRef>
+          </c:tx>
+          <c:cat>
+            <c:numRef>
+              <c:f>Blad1!$A$2:$A$7</c:f>
+              <c:numCache>
+                <c:formatCode>General</c:formatCode>
+                <c:ptCount val="6"/>
+              </c:numCache>
+            </c:numRef>
+          </c:cat>
+          <c:val>
+            <c:numRef>
+              <c:f>Blad1!$C$2:$C$7</c:f>
+              <c:numCache>
+                <c:formatCode>General</c:formatCode>
+                <c:ptCount val="6"/>
+                <c:pt idx="0">
+                  <c:v>3</c:v>
+                </c:pt>
+                <c:pt idx="1">
+                  <c:v>10</c:v>
+                </c:pt>
+                <c:pt idx="2">
+                  <c:v>20</c:v>
+                </c:pt>
+                <c:pt idx="3">
+                  <c:v>35</c:v>
+                </c:pt>
+                <c:pt idx="4">
+                  <c:v>45</c:v>
+                </c:pt>
+              </c:numCache>
+            </c:numRef>
+          </c:val>
+          <c:smooth val="0"/>
+        </c:ser>
+        <c:dLbls>
+          <c:showLegendKey val="0"/>
+          <c:showVal val="0"/>
+          <c:showCatName val="0"/>
+          <c:showSerName val="0"/>
+          <c:showPercent val="0"/>
+          <c:showBubbleSize val="0"/>
+        </c:dLbls>
+        <c:marker val="1"/>
+        <c:smooth val="0"/>
+        <c:axId val="160035200"/>
+        <c:axId val="160037504"/>
+      </c:lineChart>
+      <c:catAx>
+        <c:axId val="160035200"/>
+        <c:scaling>
+          <c:orientation val="minMax"/>
+        </c:scaling>
+        <c:delete val="0"/>
+        <c:axPos val="b"/>
+        <c:numFmt formatCode="General" sourceLinked="1"/>
+        <c:majorTickMark val="out"/>
+        <c:minorTickMark val="none"/>
+        <c:tickLblPos val="nextTo"/>
+        <c:crossAx val="160037504"/>
+        <c:crosses val="autoZero"/>
+        <c:auto val="1"/>
+        <c:lblAlgn val="ctr"/>
+        <c:lblOffset val="100"/>
+        <c:noMultiLvlLbl val="0"/>
+      </c:catAx>
+      <c:valAx>
+        <c:axId val="160037504"/>
+        <c:scaling>
+          <c:orientation val="minMax"/>
+        </c:scaling>
+        <c:delete val="0"/>
+        <c:axPos val="l"/>
+        <c:majorGridlines/>
+        <c:numFmt formatCode="General" sourceLinked="1"/>
+        <c:majorTickMark val="out"/>
+        <c:minorTickMark val="none"/>
+        <c:tickLblPos val="nextTo"/>
+        <c:crossAx val="160035200"/>
+        <c:crosses val="autoZero"/>
+        <c:crossBetween val="between"/>
+      </c:valAx>
+    </c:plotArea>
+    <c:legend>
+      <c:legendPos val="r"/>
+      <c:overlay val="0"/>
+    </c:legend>
+    <c:plotVisOnly val="1"/>
+    <c:dispBlanksAs val="gap"/>
+    <c:showDLblsOverMax val="0"/>
+  </c:chart>
+  <c:spPr>
+    <a:ln>
+      <a:noFill/>
+    </a:ln>
+  </c:spPr>
+  <c:externalData r:id="rId1">
+    <c:autoUpdate val="0"/>
+  </c:externalData>
+</c:chartSpace>
 </file>
 
 <file path=word/theme/theme1.xml><?xml version="1.0" encoding="utf-8"?>

</xml_diff>

<commit_message>
Changed buttons to pictureBoxes
and some other stuff
</commit_message>
<xml_diff>
--- a/Projektrapport.docx
+++ b/Projektrapport.docx
@@ -95,10 +95,19 @@
         <w:t xml:space="preserve">Programmet kommer att ha två spelbräden som är separerade av ett fält med statistik och kontroller. </w:t>
       </w:r>
       <w:r>
-        <w:t xml:space="preserve">Dokumentation kommer att ske på två fronter samtidigt. Dels i detta dokument, där all formalia skrivs ner, dels på GitHub där all kod med kommentarer finns. </w:t>
+        <w:t>Dokumentation kommer att ske på två fronter samtidigt. Dels i detta dokument, där all formalia skrivs ner</w:t>
+      </w:r>
+      <w:r>
+        <w:t xml:space="preserve"> på svenska</w:t>
+      </w:r>
+      <w:r>
+        <w:t xml:space="preserve">, dels på GitHub där all kod med kommentarer finns. </w:t>
       </w:r>
       <w:r>
         <w:t xml:space="preserve">På GitHub går det även att spåra alla framsteg som görs med programmet. </w:t>
+      </w:r>
+      <w:r>
+        <w:t xml:space="preserve">Alla kommentarer i koden och på GitHub skrivs på engelska. </w:t>
       </w:r>
     </w:p>
     <w:p>
@@ -334,6 +343,7 @@
         <w:pStyle w:val="Rubrik2"/>
       </w:pPr>
       <w:r>
+        <w:lastRenderedPageBreak/>
         <w:t>2018-06-08</w:t>
       </w:r>
     </w:p>
@@ -354,7 +364,6 @@
         <w:pStyle w:val="Rubrik1"/>
       </w:pPr>
       <w:r>
-        <w:lastRenderedPageBreak/>
         <w:t>Kravspecifikation</w:t>
       </w:r>
       <w:r>
@@ -413,7 +422,7 @@
         </w:numPr>
       </w:pPr>
       <w:r>
-        <w:t xml:space="preserve">En dator </w:t>
+        <w:t xml:space="preserve">I princip vilken dator som helst </w:t>
       </w:r>
       <w:r>
         <w:t xml:space="preserve">med Windows 10 rekommenderas. </w:t>
@@ -448,8 +457,195 @@
       </w:r>
     </w:p>
     <w:p>
+      <w:pPr>
+        <w:pStyle w:val="Liststycke"/>
+        <w:numPr>
+          <w:ilvl w:val="0"/>
+          <w:numId w:val="9"/>
+        </w:numPr>
+      </w:pPr>
+      <w:r>
+        <w:t>Start</w:t>
+      </w:r>
+    </w:p>
+    <w:p>
+      <w:pPr>
+        <w:pStyle w:val="Liststycke"/>
+        <w:numPr>
+          <w:ilvl w:val="0"/>
+          <w:numId w:val="9"/>
+        </w:numPr>
+      </w:pPr>
+      <w:r>
+        <w:t>Välj 1/2 spelare</w:t>
+      </w:r>
+      <w:r>
+        <w:t>, mata in namn på spelare</w:t>
+      </w:r>
+      <w:r>
+        <w:t>,</w:t>
+      </w:r>
+      <w:r>
+        <w:t xml:space="preserve"> välj</w:t>
+      </w:r>
+      <w:r>
+        <w:t xml:space="preserve"> ev. svårighetsgrad</w:t>
+      </w:r>
+    </w:p>
+    <w:p>
+      <w:pPr>
+        <w:pStyle w:val="Liststycke"/>
+        <w:numPr>
+          <w:ilvl w:val="0"/>
+          <w:numId w:val="9"/>
+        </w:numPr>
+      </w:pPr>
+      <w:r>
+        <w:t>Automatisk placering av skepp på båda spelplaner</w:t>
+      </w:r>
+      <w:r>
+        <w:t>, markera med färg</w:t>
+      </w:r>
+      <w:r>
+        <w:t xml:space="preserve"> på egen plan</w:t>
+      </w:r>
+    </w:p>
+    <w:p>
+      <w:pPr>
+        <w:pStyle w:val="Liststycke"/>
+        <w:numPr>
+          <w:ilvl w:val="0"/>
+          <w:numId w:val="9"/>
+        </w:numPr>
+      </w:pPr>
+      <w:r>
+        <w:t>Slumpa fram vem som börjar</w:t>
+      </w:r>
+    </w:p>
+    <w:p>
+      <w:pPr>
+        <w:pStyle w:val="Liststycke"/>
+        <w:numPr>
+          <w:ilvl w:val="0"/>
+          <w:numId w:val="9"/>
+        </w:numPr>
+      </w:pPr>
+      <w:r>
+        <w:t>Användaren trycker på en knapp på motståndarens spelbräde.</w:t>
+      </w:r>
+    </w:p>
+    <w:p>
+      <w:pPr>
+        <w:pStyle w:val="Liststycke"/>
+        <w:numPr>
+          <w:ilvl w:val="0"/>
+          <w:numId w:val="9"/>
+        </w:numPr>
+      </w:pPr>
+      <w:r>
+        <w:t>Om ett skepp finns, markera</w:t>
+      </w:r>
+      <w:r>
+        <w:t xml:space="preserve"> med</w:t>
+      </w:r>
+      <w:r>
+        <w:t xml:space="preserve"> </w:t>
+      </w:r>
+      <w:r>
+        <w:t>färg som visar träff, annars färg som visar</w:t>
+      </w:r>
       <w:bookmarkStart w:id="0" w:name="_GoBack"/>
       <w:bookmarkEnd w:id="0"/>
+      <w:r>
+        <w:t xml:space="preserve"> miss</w:t>
+      </w:r>
+    </w:p>
+    <w:p>
+      <w:pPr>
+        <w:pStyle w:val="Liststycke"/>
+        <w:numPr>
+          <w:ilvl w:val="0"/>
+          <w:numId w:val="9"/>
+        </w:numPr>
+      </w:pPr>
+      <w:r>
+        <w:t>Motståndarens tur</w:t>
+      </w:r>
+    </w:p>
+    <w:p>
+      <w:pPr>
+        <w:pStyle w:val="Liststycke"/>
+        <w:numPr>
+          <w:ilvl w:val="0"/>
+          <w:numId w:val="9"/>
+        </w:numPr>
+      </w:pPr>
+      <w:r>
+        <w:t>Repetera steg 5</w:t>
+      </w:r>
+      <w:r>
+        <w:t xml:space="preserve"> </w:t>
+      </w:r>
+      <w:r>
+        <w:t>till</w:t>
+      </w:r>
+      <w:r>
+        <w:t xml:space="preserve"> 7 tills en spelares spelplan är helt tom på skepp</w:t>
+      </w:r>
+    </w:p>
+    <w:p>
+      <w:pPr>
+        <w:pStyle w:val="Liststycke"/>
+        <w:numPr>
+          <w:ilvl w:val="0"/>
+          <w:numId w:val="9"/>
+        </w:numPr>
+      </w:pPr>
+      <w:r>
+        <w:t xml:space="preserve">Presentera vinnare, för in </w:t>
+      </w:r>
+      <w:r>
+        <w:t>statistik i en highscore-lista</w:t>
+      </w:r>
+    </w:p>
+    <w:p>
+      <w:pPr>
+        <w:pStyle w:val="Liststycke"/>
+        <w:numPr>
+          <w:ilvl w:val="0"/>
+          <w:numId w:val="9"/>
+        </w:numPr>
+      </w:pPr>
+      <w:r>
+        <w:t>Fråga om båda spelarna vill köra igen</w:t>
+      </w:r>
+      <w:r>
+        <w:t>, om ja, gå till 3</w:t>
+      </w:r>
+    </w:p>
+    <w:p>
+      <w:pPr>
+        <w:pStyle w:val="Liststycke"/>
+        <w:numPr>
+          <w:ilvl w:val="0"/>
+          <w:numId w:val="9"/>
+        </w:numPr>
+      </w:pPr>
+      <w:r>
+        <w:t>Nollställ alla värden och låt nya spelare mata in namn</w:t>
+      </w:r>
+    </w:p>
+    <w:p>
+      <w:pPr>
+        <w:pStyle w:val="Liststycke"/>
+        <w:numPr>
+          <w:ilvl w:val="0"/>
+          <w:numId w:val="9"/>
+        </w:numPr>
+      </w:pPr>
+      <w:r>
+        <w:t>Slut</w:t>
+      </w:r>
     </w:p>
     <w:sectPr>
       <w:headerReference w:type="default" r:id="rId11"/>
@@ -846,6 +1042,119 @@
     </w:lvl>
   </w:abstractNum>
   <w:abstractNum w:abstractNumId="3">
+    <w:nsid w:val="533B4A8B"/>
+    <w:multiLevelType w:val="hybridMultilevel"/>
+    <w:tmpl w:val="1C16D3BE"/>
+    <w:lvl w:ilvl="0" w:tplc="041D000F">
+      <w:start w:val="1"/>
+      <w:numFmt w:val="decimal"/>
+      <w:lvlText w:val="%1."/>
+      <w:lvlJc w:val="left"/>
+      <w:pPr>
+        <w:ind w:left="720" w:hanging="360"/>
+      </w:pPr>
+      <w:rPr>
+        <w:rFonts w:hint="default"/>
+      </w:rPr>
+    </w:lvl>
+    <w:lvl w:ilvl="1" w:tplc="041D0003" w:tentative="1">
+      <w:start w:val="1"/>
+      <w:numFmt w:val="bullet"/>
+      <w:lvlText w:val="o"/>
+      <w:lvlJc w:val="left"/>
+      <w:pPr>
+        <w:ind w:left="1440" w:hanging="360"/>
+      </w:pPr>
+      <w:rPr>
+        <w:rFonts w:ascii="Courier New" w:hAnsi="Courier New" w:cs="Courier New" w:hint="default"/>
+      </w:rPr>
+    </w:lvl>
+    <w:lvl w:ilvl="2" w:tplc="041D0005" w:tentative="1">
+      <w:start w:val="1"/>
+      <w:numFmt w:val="bullet"/>
+      <w:lvlText w:val=""/>
+      <w:lvlJc w:val="left"/>
+      <w:pPr>
+        <w:ind w:left="2160" w:hanging="360"/>
+      </w:pPr>
+      <w:rPr>
+        <w:rFonts w:ascii="Wingdings" w:hAnsi="Wingdings" w:hint="default"/>
+      </w:rPr>
+    </w:lvl>
+    <w:lvl w:ilvl="3" w:tplc="041D0001" w:tentative="1">
+      <w:start w:val="1"/>
+      <w:numFmt w:val="bullet"/>
+      <w:lvlText w:val=""/>
+      <w:lvlJc w:val="left"/>
+      <w:pPr>
+        <w:ind w:left="2880" w:hanging="360"/>
+      </w:pPr>
+      <w:rPr>
+        <w:rFonts w:ascii="Symbol" w:hAnsi="Symbol" w:hint="default"/>
+      </w:rPr>
+    </w:lvl>
+    <w:lvl w:ilvl="4" w:tplc="041D0003" w:tentative="1">
+      <w:start w:val="1"/>
+      <w:numFmt w:val="bullet"/>
+      <w:lvlText w:val="o"/>
+      <w:lvlJc w:val="left"/>
+      <w:pPr>
+        <w:ind w:left="3600" w:hanging="360"/>
+      </w:pPr>
+      <w:rPr>
+        <w:rFonts w:ascii="Courier New" w:hAnsi="Courier New" w:cs="Courier New" w:hint="default"/>
+      </w:rPr>
+    </w:lvl>
+    <w:lvl w:ilvl="5" w:tplc="041D0005" w:tentative="1">
+      <w:start w:val="1"/>
+      <w:numFmt w:val="bullet"/>
+      <w:lvlText w:val=""/>
+      <w:lvlJc w:val="left"/>
+      <w:pPr>
+        <w:ind w:left="4320" w:hanging="360"/>
+      </w:pPr>
+      <w:rPr>
+        <w:rFonts w:ascii="Wingdings" w:hAnsi="Wingdings" w:hint="default"/>
+      </w:rPr>
+    </w:lvl>
+    <w:lvl w:ilvl="6" w:tplc="041D0001" w:tentative="1">
+      <w:start w:val="1"/>
+      <w:numFmt w:val="bullet"/>
+      <w:lvlText w:val=""/>
+      <w:lvlJc w:val="left"/>
+      <w:pPr>
+        <w:ind w:left="5040" w:hanging="360"/>
+      </w:pPr>
+      <w:rPr>
+        <w:rFonts w:ascii="Symbol" w:hAnsi="Symbol" w:hint="default"/>
+      </w:rPr>
+    </w:lvl>
+    <w:lvl w:ilvl="7" w:tplc="041D0003" w:tentative="1">
+      <w:start w:val="1"/>
+      <w:numFmt w:val="bullet"/>
+      <w:lvlText w:val="o"/>
+      <w:lvlJc w:val="left"/>
+      <w:pPr>
+        <w:ind w:left="5760" w:hanging="360"/>
+      </w:pPr>
+      <w:rPr>
+        <w:rFonts w:ascii="Courier New" w:hAnsi="Courier New" w:cs="Courier New" w:hint="default"/>
+      </w:rPr>
+    </w:lvl>
+    <w:lvl w:ilvl="8" w:tplc="041D0005" w:tentative="1">
+      <w:start w:val="1"/>
+      <w:numFmt w:val="bullet"/>
+      <w:lvlText w:val=""/>
+      <w:lvlJc w:val="left"/>
+      <w:pPr>
+        <w:ind w:left="6480" w:hanging="360"/>
+      </w:pPr>
+      <w:rPr>
+        <w:rFonts w:ascii="Wingdings" w:hAnsi="Wingdings" w:hint="default"/>
+      </w:rPr>
+    </w:lvl>
+  </w:abstractNum>
+  <w:abstractNum w:abstractNumId="4">
     <w:nsid w:val="54A510ED"/>
     <w:multiLevelType w:val="hybridMultilevel"/>
     <w:tmpl w:val="3B64EF72"/>
@@ -958,7 +1267,7 @@
       </w:rPr>
     </w:lvl>
   </w:abstractNum>
-  <w:abstractNum w:abstractNumId="4">
+  <w:abstractNum w:abstractNumId="5">
     <w:nsid w:val="5670560E"/>
     <w:multiLevelType w:val="multilevel"/>
     <w:tmpl w:val="C4B045D0"/>
@@ -1050,7 +1359,7 @@
       </w:pPr>
     </w:lvl>
   </w:abstractNum>
-  <w:abstractNum w:abstractNumId="5">
+  <w:abstractNum w:abstractNumId="6">
     <w:nsid w:val="6EC71B2B"/>
     <w:multiLevelType w:val="multilevel"/>
     <w:tmpl w:val="3B94299E"/>
@@ -1193,10 +1502,10 @@
       </w:pPr>
     </w:lvl>
   </w:abstractNum>
-  <w:abstractNum w:abstractNumId="6">
+  <w:abstractNum w:abstractNumId="7">
     <w:nsid w:val="6F7B1F7F"/>
     <w:multiLevelType w:val="hybridMultilevel"/>
-    <w:tmpl w:val="1A92A560"/>
+    <w:tmpl w:val="72B0336C"/>
     <w:lvl w:ilvl="0" w:tplc="041D0001">
       <w:start w:val="1"/>
       <w:numFmt w:val="bullet"/>
@@ -1306,7 +1615,7 @@
       </w:rPr>
     </w:lvl>
   </w:abstractNum>
-  <w:abstractNum w:abstractNumId="7">
+  <w:abstractNum w:abstractNumId="8">
     <w:nsid w:val="74FC2A5C"/>
     <w:multiLevelType w:val="hybridMultilevel"/>
     <w:tmpl w:val="AED23B0E"/>
@@ -1420,10 +1729,10 @@
     </w:lvl>
   </w:abstractNum>
   <w:num w:numId="1">
-    <w:abstractNumId w:val="4"/>
+    <w:abstractNumId w:val="5"/>
   </w:num>
   <w:num w:numId="2">
-    <w:abstractNumId w:val="5"/>
+    <w:abstractNumId w:val="6"/>
   </w:num>
   <w:num w:numId="3">
     <w:abstractNumId w:val="0"/>
@@ -1432,15 +1741,18 @@
     <w:abstractNumId w:val="2"/>
   </w:num>
   <w:num w:numId="5">
-    <w:abstractNumId w:val="6"/>
+    <w:abstractNumId w:val="7"/>
   </w:num>
   <w:num w:numId="6">
     <w:abstractNumId w:val="1"/>
   </w:num>
   <w:num w:numId="7">
-    <w:abstractNumId w:val="7"/>
+    <w:abstractNumId w:val="8"/>
   </w:num>
   <w:num w:numId="8">
+    <w:abstractNumId w:val="4"/>
+  </w:num>
+  <w:num w:numId="9">
     <w:abstractNumId w:val="3"/>
   </w:num>
 </w:numbering>
@@ -2996,11 +3308,11 @@
         </c:dLbls>
         <c:marker val="1"/>
         <c:smooth val="0"/>
-        <c:axId val="160035200"/>
-        <c:axId val="160037504"/>
+        <c:axId val="165395840"/>
+        <c:axId val="264003584"/>
       </c:lineChart>
       <c:catAx>
-        <c:axId val="160035200"/>
+        <c:axId val="165395840"/>
         <c:scaling>
           <c:orientation val="minMax"/>
         </c:scaling>
@@ -3010,7 +3322,7 @@
         <c:majorTickMark val="out"/>
         <c:minorTickMark val="none"/>
         <c:tickLblPos val="nextTo"/>
-        <c:crossAx val="160037504"/>
+        <c:crossAx val="264003584"/>
         <c:crosses val="autoZero"/>
         <c:auto val="1"/>
         <c:lblAlgn val="ctr"/>
@@ -3018,7 +3330,7 @@
         <c:noMultiLvlLbl val="0"/>
       </c:catAx>
       <c:valAx>
-        <c:axId val="160037504"/>
+        <c:axId val="264003584"/>
         <c:scaling>
           <c:orientation val="minMax"/>
         </c:scaling>
@@ -3029,7 +3341,7 @@
         <c:majorTickMark val="out"/>
         <c:minorTickMark val="none"/>
         <c:tickLblPos val="nextTo"/>
-        <c:crossAx val="160035200"/>
+        <c:crossAx val="165395840"/>
         <c:crosses val="autoZero"/>
         <c:crossBetween val="between"/>
       </c:valAx>

</xml_diff>

<commit_message>
Clicking an "empty" position now sets the button to blue
</commit_message>
<xml_diff>
--- a/Projektrapport.docx
+++ b/Projektrapport.docx
@@ -297,7 +297,15 @@
         </w:numPr>
       </w:pPr>
       <w:r>
-        <w:t>Gör ungefär 40% av jobbet för att två spelare ska fungera.</w:t>
+        <w:t xml:space="preserve">Gör ungefär </w:t>
+      </w:r>
+      <w:proofErr w:type="gramStart"/>
+      <w:r>
+        <w:t>40%</w:t>
+      </w:r>
+      <w:proofErr w:type="gramEnd"/>
+      <w:r>
+        <w:t xml:space="preserve"> av jobbet för att två spelare ska fungera.</w:t>
       </w:r>
     </w:p>
     <w:p>
@@ -395,18 +403,6 @@
     </w:p>
     <w:p>
       <w:pPr>
-        <w:pStyle w:val="Liststycke"/>
-        <w:numPr>
-          <w:ilvl w:val="0"/>
-          <w:numId w:val="4"/>
-        </w:numPr>
-      </w:pPr>
-      <w:r>
-        <w:t xml:space="preserve">En ”kontrollruta” i mitten, med spelöverskridande kontroller och information. </w:t>
-      </w:r>
-    </w:p>
-    <w:p>
-      <w:pPr>
         <w:pStyle w:val="Rubrik2"/>
       </w:pPr>
       <w:r>
@@ -430,24 +426,9 @@
       <w:r>
         <w:t xml:space="preserve"> </w:t>
       </w:r>
-    </w:p>
-    <w:p>
-      <w:pPr>
-        <w:pStyle w:val="Rubrik1"/>
-      </w:pPr>
-      <w:r>
-        <w:t>Uppföljning</w:t>
-      </w:r>
-    </w:p>
-    <w:p>
-      <w:pPr>
-        <w:pStyle w:val="Rubrik2"/>
-      </w:pPr>
-      <w:r>
-        <w:t>2018-05-17</w:t>
-      </w:r>
-    </w:p>
-    <w:p/>
+      <w:bookmarkStart w:id="0" w:name="_GoBack"/>
+      <w:bookmarkEnd w:id="0"/>
+    </w:p>
     <w:p>
       <w:pPr>
         <w:pStyle w:val="Rubrik1"/>
@@ -552,12 +533,7 @@
         <w:t xml:space="preserve"> </w:t>
       </w:r>
       <w:r>
-        <w:t>färg som visar träff, annars färg som visar</w:t>
-      </w:r>
-      <w:bookmarkStart w:id="0" w:name="_GoBack"/>
-      <w:bookmarkEnd w:id="0"/>
-      <w:r>
-        <w:t xml:space="preserve"> miss</w:t>
+        <w:t>färg som visar träff, annars färg som visar miss</w:t>
       </w:r>
     </w:p>
     <w:p>
@@ -3308,11 +3284,11 @@
         </c:dLbls>
         <c:marker val="1"/>
         <c:smooth val="0"/>
-        <c:axId val="165395840"/>
-        <c:axId val="264003584"/>
+        <c:axId val="151104896"/>
+        <c:axId val="151106688"/>
       </c:lineChart>
       <c:catAx>
-        <c:axId val="165395840"/>
+        <c:axId val="151104896"/>
         <c:scaling>
           <c:orientation val="minMax"/>
         </c:scaling>
@@ -3322,7 +3298,7 @@
         <c:majorTickMark val="out"/>
         <c:minorTickMark val="none"/>
         <c:tickLblPos val="nextTo"/>
-        <c:crossAx val="264003584"/>
+        <c:crossAx val="151106688"/>
         <c:crosses val="autoZero"/>
         <c:auto val="1"/>
         <c:lblAlgn val="ctr"/>
@@ -3330,7 +3306,7 @@
         <c:noMultiLvlLbl val="0"/>
       </c:catAx>
       <c:valAx>
-        <c:axId val="264003584"/>
+        <c:axId val="151106688"/>
         <c:scaling>
           <c:orientation val="minMax"/>
         </c:scaling>
@@ -3341,7 +3317,7 @@
         <c:majorTickMark val="out"/>
         <c:minorTickMark val="none"/>
         <c:tickLblPos val="nextTo"/>
-        <c:crossAx val="165395840"/>
+        <c:crossAx val="151104896"/>
         <c:crosses val="autoZero"/>
         <c:crossBetween val="between"/>
       </c:valAx>

</xml_diff>

<commit_message>
Lowered ambitions a tad
</commit_message>
<xml_diff>
--- a/Projektrapport.docx
+++ b/Projektrapport.docx
@@ -297,15 +297,7 @@
         </w:numPr>
       </w:pPr>
       <w:r>
-        <w:t xml:space="preserve">Gör ungefär </w:t>
-      </w:r>
-      <w:proofErr w:type="gramStart"/>
-      <w:r>
-        <w:t>40%</w:t>
-      </w:r>
-      <w:proofErr w:type="gramEnd"/>
-      <w:r>
-        <w:t xml:space="preserve"> av jobbet för att två spelare ska fungera.</w:t>
+        <w:t>Gör ungefär 40% av jobbet för att två spelare ska fungera.</w:t>
       </w:r>
     </w:p>
     <w:p>
@@ -403,6 +395,20 @@
     </w:p>
     <w:p>
       <w:pPr>
+        <w:pStyle w:val="Liststycke"/>
+        <w:numPr>
+          <w:ilvl w:val="0"/>
+          <w:numId w:val="4"/>
+        </w:numPr>
+      </w:pPr>
+      <w:r>
+        <w:t>En vinnare ska annonseras när en spelares skepp är sänkta</w:t>
+      </w:r>
+      <w:bookmarkStart w:id="0" w:name="_GoBack"/>
+      <w:bookmarkEnd w:id="0"/>
+    </w:p>
+    <w:p>
+      <w:pPr>
         <w:pStyle w:val="Rubrik2"/>
       </w:pPr>
       <w:r>
@@ -426,8 +432,6 @@
       <w:r>
         <w:t xml:space="preserve"> </w:t>
       </w:r>
-      <w:bookmarkStart w:id="0" w:name="_GoBack"/>
-      <w:bookmarkEnd w:id="0"/>
     </w:p>
     <w:p>
       <w:pPr>
@@ -3284,11 +3288,11 @@
         </c:dLbls>
         <c:marker val="1"/>
         <c:smooth val="0"/>
-        <c:axId val="151104896"/>
-        <c:axId val="151106688"/>
+        <c:axId val="17203200"/>
+        <c:axId val="17204736"/>
       </c:lineChart>
       <c:catAx>
-        <c:axId val="151104896"/>
+        <c:axId val="17203200"/>
         <c:scaling>
           <c:orientation val="minMax"/>
         </c:scaling>
@@ -3298,7 +3302,7 @@
         <c:majorTickMark val="out"/>
         <c:minorTickMark val="none"/>
         <c:tickLblPos val="nextTo"/>
-        <c:crossAx val="151106688"/>
+        <c:crossAx val="17204736"/>
         <c:crosses val="autoZero"/>
         <c:auto val="1"/>
         <c:lblAlgn val="ctr"/>
@@ -3306,7 +3310,7 @@
         <c:noMultiLvlLbl val="0"/>
       </c:catAx>
       <c:valAx>
-        <c:axId val="151106688"/>
+        <c:axId val="17204736"/>
         <c:scaling>
           <c:orientation val="minMax"/>
         </c:scaling>
@@ -3317,7 +3321,7 @@
         <c:majorTickMark val="out"/>
         <c:minorTickMark val="none"/>
         <c:tickLblPos val="nextTo"/>
-        <c:crossAx val="151104896"/>
+        <c:crossAx val="17203200"/>
         <c:crosses val="autoZero"/>
         <c:crossBetween val="between"/>
       </c:valAx>

</xml_diff>

<commit_message>
Random project report progress
</commit_message>
<xml_diff>
--- a/Projektrapport.docx
+++ b/Projektrapport.docx
@@ -2,116 +2,1805 @@
 <file path=word/document.xml><?xml version="1.0" encoding="utf-8"?>
 <w:document xmlns:wpc="http://schemas.microsoft.com/office/word/2010/wordprocessingCanvas" xmlns:mc="http://schemas.openxmlformats.org/markup-compatibility/2006" xmlns:o="urn:schemas-microsoft-com:office:office" xmlns:r="http://schemas.openxmlformats.org/officeDocument/2006/relationships" xmlns:m="http://schemas.openxmlformats.org/officeDocument/2006/math" xmlns:v="urn:schemas-microsoft-com:vml" xmlns:wp14="http://schemas.microsoft.com/office/word/2010/wordprocessingDrawing" xmlns:wp="http://schemas.openxmlformats.org/drawingml/2006/wordprocessingDrawing" xmlns:w10="urn:schemas-microsoft-com:office:word" xmlns:w="http://schemas.openxmlformats.org/wordprocessingml/2006/main" xmlns:w14="http://schemas.microsoft.com/office/word/2010/wordml" xmlns:wpg="http://schemas.microsoft.com/office/word/2010/wordprocessingGroup" xmlns:wpi="http://schemas.microsoft.com/office/word/2010/wordprocessingInk" xmlns:wne="http://schemas.microsoft.com/office/word/2006/wordml" xmlns:wps="http://schemas.microsoft.com/office/word/2010/wordprocessingShape" mc:Ignorable="w14 wp14">
   <w:body>
+    <w:sdt>
+      <w:sdtPr>
+        <w:rPr>
+          <w:rFonts w:asciiTheme="majorHAnsi" w:eastAsiaTheme="majorEastAsia" w:hAnsiTheme="majorHAnsi" w:cstheme="majorBidi"/>
+          <w:caps/>
+        </w:rPr>
+        <w:id w:val="618031650"/>
+        <w:docPartObj>
+          <w:docPartGallery w:val="Cover Pages"/>
+          <w:docPartUnique/>
+        </w:docPartObj>
+      </w:sdtPr>
+      <w:sdtEndPr>
+        <w:rPr>
+          <w:rFonts w:ascii="Segoe UI Semilight" w:eastAsiaTheme="minorEastAsia" w:hAnsi="Segoe UI Semilight" w:cs="Segoe UI Semilight"/>
+          <w:caps w:val="0"/>
+        </w:rPr>
+      </w:sdtEndPr>
+      <w:sdtContent>
+        <w:tbl>
+          <w:tblPr>
+            <w:tblW w:w="5000" w:type="pct"/>
+            <w:jc w:val="center"/>
+            <w:tblLook w:val="04A0" w:firstRow="1" w:lastRow="0" w:firstColumn="1" w:lastColumn="0" w:noHBand="0" w:noVBand="1"/>
+          </w:tblPr>
+          <w:tblGrid>
+            <w:gridCol w:w="9286"/>
+          </w:tblGrid>
+          <w:tr>
+            <w:trPr>
+              <w:trHeight w:val="2880"/>
+              <w:jc w:val="center"/>
+            </w:trPr>
+            <w:sdt>
+              <w:sdtPr>
+                <w:rPr>
+                  <w:rFonts w:asciiTheme="majorHAnsi" w:eastAsiaTheme="majorEastAsia" w:hAnsiTheme="majorHAnsi" w:cstheme="majorBidi"/>
+                  <w:caps/>
+                </w:rPr>
+                <w:alias w:val="Företag"/>
+                <w:id w:val="15524243"/>
+                <w:placeholder>
+                  <w:docPart w:val="24C41A8462CB4CFFBEE68FFB240B54B5"/>
+                </w:placeholder>
+                <w:dataBinding w:prefixMappings="xmlns:ns0='http://schemas.openxmlformats.org/officeDocument/2006/extended-properties'" w:xpath="/ns0:Properties[1]/ns0:Company[1]" w:storeItemID="{6668398D-A668-4E3E-A5EB-62B293D839F1}"/>
+                <w:text/>
+              </w:sdtPr>
+              <w:sdtContent>
+                <w:tc>
+                  <w:tcPr>
+                    <w:tcW w:w="5000" w:type="pct"/>
+                  </w:tcPr>
+                  <w:p>
+                    <w:pPr>
+                      <w:pStyle w:val="Ingetavstnd"/>
+                      <w:jc w:val="center"/>
+                      <w:rPr>
+                        <w:rFonts w:asciiTheme="majorHAnsi" w:eastAsiaTheme="majorEastAsia" w:hAnsiTheme="majorHAnsi" w:cstheme="majorBidi"/>
+                        <w:caps/>
+                      </w:rPr>
+                    </w:pPr>
+                    <w:r>
+                      <w:rPr>
+                        <w:rFonts w:asciiTheme="majorHAnsi" w:eastAsiaTheme="majorEastAsia" w:hAnsiTheme="majorHAnsi" w:cstheme="majorBidi"/>
+                        <w:caps/>
+                      </w:rPr>
+                      <w:t>Rinmangymnasiet</w:t>
+                    </w:r>
+                  </w:p>
+                </w:tc>
+              </w:sdtContent>
+            </w:sdt>
+          </w:tr>
+          <w:tr>
+            <w:trPr>
+              <w:trHeight w:val="1440"/>
+              <w:jc w:val="center"/>
+            </w:trPr>
+            <w:sdt>
+              <w:sdtPr>
+                <w:rPr>
+                  <w:rFonts w:asciiTheme="majorHAnsi" w:eastAsiaTheme="majorEastAsia" w:hAnsiTheme="majorHAnsi" w:cstheme="majorBidi"/>
+                  <w:sz w:val="80"/>
+                  <w:szCs w:val="80"/>
+                </w:rPr>
+                <w:alias w:val="Rubrik"/>
+                <w:id w:val="15524250"/>
+                <w:placeholder>
+                  <w:docPart w:val="0B6D29EBC1514BD4919B84D9DB9EEB3B"/>
+                </w:placeholder>
+                <w:dataBinding w:prefixMappings="xmlns:ns0='http://schemas.openxmlformats.org/package/2006/metadata/core-properties' xmlns:ns1='http://purl.org/dc/elements/1.1/'" w:xpath="/ns0:coreProperties[1]/ns1:title[1]" w:storeItemID="{6C3C8BC8-F283-45AE-878A-BAB7291924A1}"/>
+                <w:text/>
+              </w:sdtPr>
+              <w:sdtContent>
+                <w:tc>
+                  <w:tcPr>
+                    <w:tcW w:w="5000" w:type="pct"/>
+                    <w:tcBorders>
+                      <w:bottom w:val="single" w:sz="4" w:space="0" w:color="4F81BD" w:themeColor="accent1"/>
+                    </w:tcBorders>
+                    <w:vAlign w:val="center"/>
+                  </w:tcPr>
+                  <w:p>
+                    <w:pPr>
+                      <w:pStyle w:val="Ingetavstnd"/>
+                      <w:jc w:val="center"/>
+                      <w:rPr>
+                        <w:rFonts w:asciiTheme="majorHAnsi" w:eastAsiaTheme="majorEastAsia" w:hAnsiTheme="majorHAnsi" w:cstheme="majorBidi"/>
+                        <w:sz w:val="80"/>
+                        <w:szCs w:val="80"/>
+                      </w:rPr>
+                    </w:pPr>
+                    <w:r>
+                      <w:rPr>
+                        <w:rFonts w:asciiTheme="majorHAnsi" w:eastAsiaTheme="majorEastAsia" w:hAnsiTheme="majorHAnsi" w:cstheme="majorBidi"/>
+                        <w:sz w:val="80"/>
+                        <w:szCs w:val="80"/>
+                      </w:rPr>
+                      <w:t>Sänka Skepp</w:t>
+                    </w:r>
+                  </w:p>
+                </w:tc>
+              </w:sdtContent>
+            </w:sdt>
+          </w:tr>
+          <w:tr>
+            <w:trPr>
+              <w:trHeight w:val="720"/>
+              <w:jc w:val="center"/>
+            </w:trPr>
+            <w:sdt>
+              <w:sdtPr>
+                <w:rPr>
+                  <w:rFonts w:asciiTheme="majorHAnsi" w:eastAsiaTheme="majorEastAsia" w:hAnsiTheme="majorHAnsi" w:cstheme="majorBidi"/>
+                  <w:sz w:val="44"/>
+                  <w:szCs w:val="44"/>
+                </w:rPr>
+                <w:alias w:val="Underrubrik"/>
+                <w:id w:val="15524255"/>
+                <w:placeholder>
+                  <w:docPart w:val="51389FF8B93B46E2B2389B742989F932"/>
+                </w:placeholder>
+                <w:dataBinding w:prefixMappings="xmlns:ns0='http://schemas.openxmlformats.org/package/2006/metadata/core-properties' xmlns:ns1='http://purl.org/dc/elements/1.1/'" w:xpath="/ns0:coreProperties[1]/ns1:subject[1]" w:storeItemID="{6C3C8BC8-F283-45AE-878A-BAB7291924A1}"/>
+                <w:text/>
+              </w:sdtPr>
+              <w:sdtContent>
+                <w:tc>
+                  <w:tcPr>
+                    <w:tcW w:w="5000" w:type="pct"/>
+                    <w:tcBorders>
+                      <w:top w:val="single" w:sz="4" w:space="0" w:color="4F81BD" w:themeColor="accent1"/>
+                    </w:tcBorders>
+                    <w:vAlign w:val="center"/>
+                  </w:tcPr>
+                  <w:p>
+                    <w:pPr>
+                      <w:pStyle w:val="Ingetavstnd"/>
+                      <w:jc w:val="center"/>
+                      <w:rPr>
+                        <w:rFonts w:asciiTheme="majorHAnsi" w:eastAsiaTheme="majorEastAsia" w:hAnsiTheme="majorHAnsi" w:cstheme="majorBidi"/>
+                        <w:sz w:val="44"/>
+                        <w:szCs w:val="44"/>
+                      </w:rPr>
+                    </w:pPr>
+                    <w:r>
+                      <w:rPr>
+                        <w:rFonts w:asciiTheme="majorHAnsi" w:eastAsiaTheme="majorEastAsia" w:hAnsiTheme="majorHAnsi" w:cstheme="majorBidi"/>
+                        <w:sz w:val="44"/>
+                        <w:szCs w:val="44"/>
+                      </w:rPr>
+                      <w:t>En projektrapport för slutuppgiften i Programmering 1</w:t>
+                    </w:r>
+                  </w:p>
+                </w:tc>
+              </w:sdtContent>
+            </w:sdt>
+          </w:tr>
+          <w:tr>
+            <w:trPr>
+              <w:trHeight w:val="360"/>
+              <w:jc w:val="center"/>
+            </w:trPr>
+            <w:tc>
+              <w:tcPr>
+                <w:tcW w:w="5000" w:type="pct"/>
+                <w:vAlign w:val="center"/>
+              </w:tcPr>
+              <w:p>
+                <w:pPr>
+                  <w:pStyle w:val="Ingetavstnd"/>
+                  <w:jc w:val="center"/>
+                </w:pPr>
+              </w:p>
+            </w:tc>
+          </w:tr>
+          <w:tr>
+            <w:trPr>
+              <w:trHeight w:val="360"/>
+              <w:jc w:val="center"/>
+            </w:trPr>
+            <w:sdt>
+              <w:sdtPr>
+                <w:rPr>
+                  <w:b/>
+                  <w:bCs/>
+                </w:rPr>
+                <w:alias w:val="Författare"/>
+                <w:id w:val="15524260"/>
+                <w:placeholder>
+                  <w:docPart w:val="54A3F6E9F16C4427993B9E094057D292"/>
+                </w:placeholder>
+                <w:dataBinding w:prefixMappings="xmlns:ns0='http://schemas.openxmlformats.org/package/2006/metadata/core-properties' xmlns:ns1='http://purl.org/dc/elements/1.1/'" w:xpath="/ns0:coreProperties[1]/ns1:creator[1]" w:storeItemID="{6C3C8BC8-F283-45AE-878A-BAB7291924A1}"/>
+                <w:text/>
+              </w:sdtPr>
+              <w:sdtContent>
+                <w:tc>
+                  <w:tcPr>
+                    <w:tcW w:w="5000" w:type="pct"/>
+                    <w:vAlign w:val="center"/>
+                  </w:tcPr>
+                  <w:p>
+                    <w:pPr>
+                      <w:pStyle w:val="Ingetavstnd"/>
+                      <w:jc w:val="center"/>
+                      <w:rPr>
+                        <w:b/>
+                        <w:bCs/>
+                      </w:rPr>
+                    </w:pPr>
+                    <w:r>
+                      <w:rPr>
+                        <w:b/>
+                        <w:bCs/>
+                      </w:rPr>
+                      <w:t>Patrik Olsson</w:t>
+                    </w:r>
+                    <w:r>
+                      <w:rPr>
+                        <w:b/>
+                        <w:bCs/>
+                      </w:rPr>
+                      <w:t xml:space="preserve"> TE16D</w:t>
+                    </w:r>
+                  </w:p>
+                </w:tc>
+              </w:sdtContent>
+            </w:sdt>
+          </w:tr>
+          <w:tr>
+            <w:trPr>
+              <w:trHeight w:val="360"/>
+              <w:jc w:val="center"/>
+            </w:trPr>
+            <w:sdt>
+              <w:sdtPr>
+                <w:rPr>
+                  <w:b/>
+                  <w:bCs/>
+                </w:rPr>
+                <w:alias w:val="Datum"/>
+                <w:id w:val="516659546"/>
+                <w:placeholder>
+                  <w:docPart w:val="96FFD31F3B6C46D5826C22B55F1840F1"/>
+                </w:placeholder>
+                <w:dataBinding w:prefixMappings="xmlns:ns0='http://schemas.microsoft.com/office/2006/coverPageProps'" w:xpath="/ns0:CoverPageProperties[1]/ns0:PublishDate[1]" w:storeItemID="{55AF091B-3C7A-41E3-B477-F2FDAA23CFDA}"/>
+                <w:date w:fullDate="2018-08-20T00:00:00Z">
+                  <w:dateFormat w:val="yyyy-MM-dd"/>
+                  <w:lid w:val="sv-SE"/>
+                  <w:storeMappedDataAs w:val="dateTime"/>
+                  <w:calendar w:val="gregorian"/>
+                </w:date>
+              </w:sdtPr>
+              <w:sdtContent>
+                <w:tc>
+                  <w:tcPr>
+                    <w:tcW w:w="5000" w:type="pct"/>
+                    <w:vAlign w:val="center"/>
+                  </w:tcPr>
+                  <w:p>
+                    <w:pPr>
+                      <w:pStyle w:val="Ingetavstnd"/>
+                      <w:jc w:val="center"/>
+                      <w:rPr>
+                        <w:b/>
+                        <w:bCs/>
+                      </w:rPr>
+                    </w:pPr>
+                    <w:r>
+                      <w:rPr>
+                        <w:b/>
+                        <w:bCs/>
+                      </w:rPr>
+                      <w:t>2018-08-20</w:t>
+                    </w:r>
+                  </w:p>
+                </w:tc>
+              </w:sdtContent>
+            </w:sdt>
+          </w:tr>
+        </w:tbl>
+        <w:p/>
+        <w:p/>
+        <w:tbl>
+          <w:tblPr>
+            <w:tblpPr w:leftFromText="187" w:rightFromText="187" w:horzAnchor="margin" w:tblpXSpec="center" w:tblpYSpec="bottom"/>
+            <w:tblW w:w="5000" w:type="pct"/>
+            <w:tblLook w:val="04A0" w:firstRow="1" w:lastRow="0" w:firstColumn="1" w:lastColumn="0" w:noHBand="0" w:noVBand="1"/>
+          </w:tblPr>
+          <w:tblGrid>
+            <w:gridCol w:w="9286"/>
+          </w:tblGrid>
+          <w:tr>
+            <w:tc>
+              <w:tcPr>
+                <w:tcW w:w="5000" w:type="pct"/>
+              </w:tcPr>
+              <w:p>
+                <w:pPr>
+                  <w:pStyle w:val="Ingetavstnd"/>
+                </w:pPr>
+              </w:p>
+            </w:tc>
+          </w:tr>
+        </w:tbl>
+        <w:p>
+          <w:r>
+            <w:rPr>
+              <w:noProof/>
+            </w:rPr>
+            <w:drawing>
+              <wp:anchor distT="0" distB="0" distL="114300" distR="114300" simplePos="0" relativeHeight="251658240" behindDoc="0" locked="0" layoutInCell="1" allowOverlap="1" wp14:anchorId="755C8821" wp14:editId="79DF5518">
+                <wp:simplePos x="0" y="0"/>
+                <wp:positionH relativeFrom="margin">
+                  <wp:posOffset>2181225</wp:posOffset>
+                </wp:positionH>
+                <wp:positionV relativeFrom="margin">
+                  <wp:posOffset>4507865</wp:posOffset>
+                </wp:positionV>
+                <wp:extent cx="1260000" cy="1246103"/>
+                <wp:effectExtent l="0" t="0" r="0" b="0"/>
+                <wp:wrapSquare wrapText="bothSides"/>
+                <wp:docPr id="2" name="Bildobjekt 2"/>
+                <wp:cNvGraphicFramePr>
+                  <a:graphicFrameLocks xmlns:a="http://schemas.openxmlformats.org/drawingml/2006/main" noChangeAspect="1"/>
+                </wp:cNvGraphicFramePr>
+                <a:graphic xmlns:a="http://schemas.openxmlformats.org/drawingml/2006/main">
+                  <a:graphicData uri="http://schemas.openxmlformats.org/drawingml/2006/picture">
+                    <pic:pic xmlns:pic="http://schemas.openxmlformats.org/drawingml/2006/picture">
+                      <pic:nvPicPr>
+                        <pic:cNvPr id="0" name="TCMFix.png"/>
+                        <pic:cNvPicPr/>
+                      </pic:nvPicPr>
+                      <pic:blipFill>
+                        <a:blip r:embed="rId10">
+                          <a:extLst>
+                            <a:ext uri="{28A0092B-C50C-407E-A947-70E740481C1C}">
+                              <a14:useLocalDpi xmlns:a14="http://schemas.microsoft.com/office/drawing/2010/main" val="0"/>
+                            </a:ext>
+                          </a:extLst>
+                        </a:blip>
+                        <a:stretch>
+                          <a:fillRect/>
+                        </a:stretch>
+                      </pic:blipFill>
+                      <pic:spPr>
+                        <a:xfrm>
+                          <a:off x="0" y="0"/>
+                          <a:ext cx="1260000" cy="1246103"/>
+                        </a:xfrm>
+                        <a:prstGeom prst="rect">
+                          <a:avLst/>
+                        </a:prstGeom>
+                      </pic:spPr>
+                    </pic:pic>
+                  </a:graphicData>
+                </a:graphic>
+                <wp14:sizeRelH relativeFrom="margin">
+                  <wp14:pctWidth>0</wp14:pctWidth>
+                </wp14:sizeRelH>
+                <wp14:sizeRelV relativeFrom="margin">
+                  <wp14:pctHeight>0</wp14:pctHeight>
+                </wp14:sizeRelV>
+              </wp:anchor>
+            </w:drawing>
+          </w:r>
+        </w:p>
+        <w:p>
+          <w:pPr>
+            <w:spacing w:after="200" w:line="276" w:lineRule="auto"/>
+          </w:pPr>
+          <w:r>
+            <w:br w:type="page"/>
+          </w:r>
+        </w:p>
+      </w:sdtContent>
+    </w:sdt>
+    <w:sdt>
+      <w:sdtPr>
+        <w:id w:val="-160618049"/>
+        <w:docPartObj>
+          <w:docPartGallery w:val="Table of Contents"/>
+          <w:docPartUnique/>
+        </w:docPartObj>
+      </w:sdtPr>
+      <w:sdtEndPr>
+        <w:rPr>
+          <w:rFonts w:ascii="Segoe UI Semilight" w:eastAsiaTheme="minorEastAsia" w:hAnsi="Segoe UI Semilight" w:cs="Segoe UI Semilight"/>
+          <w:color w:val="auto"/>
+          <w:sz w:val="22"/>
+          <w:szCs w:val="22"/>
+        </w:rPr>
+      </w:sdtEndPr>
+      <w:sdtContent>
+        <w:p>
+          <w:pPr>
+            <w:pStyle w:val="Innehllsfrteckningsrubrik"/>
+            <w:rPr>
+              <w:rFonts w:ascii="Segoe UI Black" w:hAnsi="Segoe UI Black"/>
+              <w:b w:val="0"/>
+              <w:color w:val="auto"/>
+            </w:rPr>
+          </w:pPr>
+          <w:r>
+            <w:rPr>
+              <w:rFonts w:ascii="Segoe UI Black" w:hAnsi="Segoe UI Black"/>
+              <w:b w:val="0"/>
+              <w:color w:val="auto"/>
+            </w:rPr>
+            <w:t>Innehållsförteckning</w:t>
+          </w:r>
+        </w:p>
+        <w:p>
+          <w:pPr>
+            <w:pStyle w:val="Innehll1"/>
+            <w:tabs>
+              <w:tab w:val="left" w:pos="440"/>
+              <w:tab w:val="right" w:leader="dot" w:pos="9060"/>
+            </w:tabs>
+            <w:rPr>
+              <w:rFonts w:asciiTheme="minorHAnsi" w:hAnsiTheme="minorHAnsi" w:cstheme="minorBidi"/>
+              <w:noProof/>
+            </w:rPr>
+          </w:pPr>
+          <w:r>
+            <w:fldChar w:fldCharType="begin"/>
+          </w:r>
+          <w:r>
+            <w:instrText xml:space="preserve"> TOC \o "1-3" \h \z \u </w:instrText>
+          </w:r>
+          <w:r>
+            <w:fldChar w:fldCharType="separate"/>
+          </w:r>
+          <w:hyperlink w:anchor="_Toc522559370" w:history="1">
+            <w:r>
+              <w:rPr>
+                <w:rStyle w:val="Hyperlnk"/>
+                <w:noProof/>
+              </w:rPr>
+              <w:t>1</w:t>
+            </w:r>
+            <w:r>
+              <w:rPr>
+                <w:rFonts w:asciiTheme="minorHAnsi" w:hAnsiTheme="minorHAnsi" w:cstheme="minorBidi"/>
+                <w:noProof/>
+              </w:rPr>
+              <w:tab/>
+            </w:r>
+            <w:r>
+              <w:rPr>
+                <w:rStyle w:val="Hyperlnk"/>
+                <w:noProof/>
+              </w:rPr>
+              <w:t>Bakgrund</w:t>
+            </w:r>
+            <w:r>
+              <w:rPr>
+                <w:noProof/>
+                <w:webHidden/>
+              </w:rPr>
+              <w:tab/>
+            </w:r>
+            <w:r>
+              <w:rPr>
+                <w:noProof/>
+                <w:webHidden/>
+              </w:rPr>
+              <w:fldChar w:fldCharType="begin"/>
+            </w:r>
+            <w:r>
+              <w:rPr>
+                <w:noProof/>
+                <w:webHidden/>
+              </w:rPr>
+              <w:instrText xml:space="preserve"> PAGEREF _Toc522559370 \h </w:instrText>
+            </w:r>
+            <w:r>
+              <w:rPr>
+                <w:noProof/>
+                <w:webHidden/>
+              </w:rPr>
+            </w:r>
+            <w:r>
+              <w:rPr>
+                <w:noProof/>
+                <w:webHidden/>
+              </w:rPr>
+              <w:fldChar w:fldCharType="separate"/>
+            </w:r>
+            <w:r>
+              <w:rPr>
+                <w:noProof/>
+                <w:webHidden/>
+              </w:rPr>
+              <w:t>2</w:t>
+            </w:r>
+            <w:r>
+              <w:rPr>
+                <w:noProof/>
+                <w:webHidden/>
+              </w:rPr>
+              <w:fldChar w:fldCharType="end"/>
+            </w:r>
+          </w:hyperlink>
+        </w:p>
+        <w:p>
+          <w:pPr>
+            <w:pStyle w:val="Innehll2"/>
+            <w:tabs>
+              <w:tab w:val="left" w:pos="660"/>
+              <w:tab w:val="right" w:leader="dot" w:pos="9060"/>
+            </w:tabs>
+            <w:rPr>
+              <w:rFonts w:asciiTheme="minorHAnsi" w:hAnsiTheme="minorHAnsi" w:cstheme="minorBidi"/>
+              <w:noProof/>
+            </w:rPr>
+          </w:pPr>
+          <w:hyperlink w:anchor="_Toc522559371" w:history="1">
+            <w:r>
+              <w:rPr>
+                <w:rStyle w:val="Hyperlnk"/>
+                <w:noProof/>
+              </w:rPr>
+              <w:t>1.1</w:t>
+            </w:r>
+            <w:r>
+              <w:rPr>
+                <w:rFonts w:asciiTheme="minorHAnsi" w:hAnsiTheme="minorHAnsi" w:cstheme="minorBidi"/>
+                <w:noProof/>
+              </w:rPr>
+              <w:tab/>
+            </w:r>
+            <w:r>
+              <w:rPr>
+                <w:rStyle w:val="Hyperlnk"/>
+                <w:noProof/>
+              </w:rPr>
+              <w:t>Mål</w:t>
+            </w:r>
+            <w:r>
+              <w:rPr>
+                <w:noProof/>
+                <w:webHidden/>
+              </w:rPr>
+              <w:tab/>
+            </w:r>
+            <w:r>
+              <w:rPr>
+                <w:noProof/>
+                <w:webHidden/>
+              </w:rPr>
+              <w:fldChar w:fldCharType="begin"/>
+            </w:r>
+            <w:r>
+              <w:rPr>
+                <w:noProof/>
+                <w:webHidden/>
+              </w:rPr>
+              <w:instrText xml:space="preserve"> PAGEREF _Toc522559371 \h </w:instrText>
+            </w:r>
+            <w:r>
+              <w:rPr>
+                <w:noProof/>
+                <w:webHidden/>
+              </w:rPr>
+            </w:r>
+            <w:r>
+              <w:rPr>
+                <w:noProof/>
+                <w:webHidden/>
+              </w:rPr>
+              <w:fldChar w:fldCharType="separate"/>
+            </w:r>
+            <w:r>
+              <w:rPr>
+                <w:noProof/>
+                <w:webHidden/>
+              </w:rPr>
+              <w:t>2</w:t>
+            </w:r>
+            <w:r>
+              <w:rPr>
+                <w:noProof/>
+                <w:webHidden/>
+              </w:rPr>
+              <w:fldChar w:fldCharType="end"/>
+            </w:r>
+          </w:hyperlink>
+        </w:p>
+        <w:p>
+          <w:pPr>
+            <w:pStyle w:val="Innehll2"/>
+            <w:tabs>
+              <w:tab w:val="left" w:pos="880"/>
+              <w:tab w:val="right" w:leader="dot" w:pos="9060"/>
+            </w:tabs>
+            <w:rPr>
+              <w:rFonts w:asciiTheme="minorHAnsi" w:hAnsiTheme="minorHAnsi" w:cstheme="minorBidi"/>
+              <w:noProof/>
+            </w:rPr>
+          </w:pPr>
+          <w:hyperlink w:anchor="_Toc522559372" w:history="1">
+            <w:r>
+              <w:rPr>
+                <w:rStyle w:val="Hyperlnk"/>
+                <w:noProof/>
+              </w:rPr>
+              <w:t>1.2</w:t>
+            </w:r>
+            <w:r>
+              <w:rPr>
+                <w:rFonts w:asciiTheme="minorHAnsi" w:hAnsiTheme="minorHAnsi" w:cstheme="minorBidi"/>
+                <w:noProof/>
+              </w:rPr>
+              <w:tab/>
+            </w:r>
+            <w:r>
+              <w:rPr>
+                <w:rStyle w:val="Hyperlnk"/>
+                <w:noProof/>
+              </w:rPr>
+              <w:t>Syfte</w:t>
+            </w:r>
+            <w:r>
+              <w:rPr>
+                <w:noProof/>
+                <w:webHidden/>
+              </w:rPr>
+              <w:tab/>
+            </w:r>
+            <w:r>
+              <w:rPr>
+                <w:noProof/>
+                <w:webHidden/>
+              </w:rPr>
+              <w:fldChar w:fldCharType="begin"/>
+            </w:r>
+            <w:r>
+              <w:rPr>
+                <w:noProof/>
+                <w:webHidden/>
+              </w:rPr>
+              <w:instrText xml:space="preserve"> PAGEREF _Toc522559372 \h </w:instrText>
+            </w:r>
+            <w:r>
+              <w:rPr>
+                <w:noProof/>
+                <w:webHidden/>
+              </w:rPr>
+            </w:r>
+            <w:r>
+              <w:rPr>
+                <w:noProof/>
+                <w:webHidden/>
+              </w:rPr>
+              <w:fldChar w:fldCharType="separate"/>
+            </w:r>
+            <w:r>
+              <w:rPr>
+                <w:noProof/>
+                <w:webHidden/>
+              </w:rPr>
+              <w:t>2</w:t>
+            </w:r>
+            <w:r>
+              <w:rPr>
+                <w:noProof/>
+                <w:webHidden/>
+              </w:rPr>
+              <w:fldChar w:fldCharType="end"/>
+            </w:r>
+          </w:hyperlink>
+        </w:p>
+        <w:p>
+          <w:pPr>
+            <w:pStyle w:val="Innehll2"/>
+            <w:tabs>
+              <w:tab w:val="left" w:pos="880"/>
+              <w:tab w:val="right" w:leader="dot" w:pos="9060"/>
+            </w:tabs>
+            <w:rPr>
+              <w:rFonts w:asciiTheme="minorHAnsi" w:hAnsiTheme="minorHAnsi" w:cstheme="minorBidi"/>
+              <w:noProof/>
+            </w:rPr>
+          </w:pPr>
+          <w:hyperlink w:anchor="_Toc522559373" w:history="1">
+            <w:r>
+              <w:rPr>
+                <w:rStyle w:val="Hyperlnk"/>
+                <w:noProof/>
+              </w:rPr>
+              <w:t>1.3</w:t>
+            </w:r>
+            <w:r>
+              <w:rPr>
+                <w:rFonts w:asciiTheme="minorHAnsi" w:hAnsiTheme="minorHAnsi" w:cstheme="minorBidi"/>
+                <w:noProof/>
+              </w:rPr>
+              <w:tab/>
+            </w:r>
+            <w:r>
+              <w:rPr>
+                <w:rStyle w:val="Hyperlnk"/>
+                <w:noProof/>
+              </w:rPr>
+              <w:t>Metod</w:t>
+            </w:r>
+            <w:r>
+              <w:rPr>
+                <w:noProof/>
+                <w:webHidden/>
+              </w:rPr>
+              <w:tab/>
+            </w:r>
+            <w:r>
+              <w:rPr>
+                <w:noProof/>
+                <w:webHidden/>
+              </w:rPr>
+              <w:fldChar w:fldCharType="begin"/>
+            </w:r>
+            <w:r>
+              <w:rPr>
+                <w:noProof/>
+                <w:webHidden/>
+              </w:rPr>
+              <w:instrText xml:space="preserve"> PAGEREF _Toc522559373 \h </w:instrText>
+            </w:r>
+            <w:r>
+              <w:rPr>
+                <w:noProof/>
+                <w:webHidden/>
+              </w:rPr>
+            </w:r>
+            <w:r>
+              <w:rPr>
+                <w:noProof/>
+                <w:webHidden/>
+              </w:rPr>
+              <w:fldChar w:fldCharType="separate"/>
+            </w:r>
+            <w:r>
+              <w:rPr>
+                <w:noProof/>
+                <w:webHidden/>
+              </w:rPr>
+              <w:t>2</w:t>
+            </w:r>
+            <w:r>
+              <w:rPr>
+                <w:noProof/>
+                <w:webHidden/>
+              </w:rPr>
+              <w:fldChar w:fldCharType="end"/>
+            </w:r>
+          </w:hyperlink>
+        </w:p>
+        <w:p>
+          <w:pPr>
+            <w:pStyle w:val="Innehll1"/>
+            <w:tabs>
+              <w:tab w:val="left" w:pos="440"/>
+              <w:tab w:val="right" w:leader="dot" w:pos="9060"/>
+            </w:tabs>
+            <w:rPr>
+              <w:rFonts w:asciiTheme="minorHAnsi" w:hAnsiTheme="minorHAnsi" w:cstheme="minorBidi"/>
+              <w:noProof/>
+            </w:rPr>
+          </w:pPr>
+          <w:hyperlink w:anchor="_Toc522559374" w:history="1">
+            <w:r>
+              <w:rPr>
+                <w:rStyle w:val="Hyperlnk"/>
+                <w:noProof/>
+              </w:rPr>
+              <w:t>2</w:t>
+            </w:r>
+            <w:r>
+              <w:rPr>
+                <w:rFonts w:asciiTheme="minorHAnsi" w:hAnsiTheme="minorHAnsi" w:cstheme="minorBidi"/>
+                <w:noProof/>
+              </w:rPr>
+              <w:tab/>
+            </w:r>
+            <w:r>
+              <w:rPr>
+                <w:rStyle w:val="Hyperlnk"/>
+                <w:noProof/>
+              </w:rPr>
+              <w:t>Problembeskrivning</w:t>
+            </w:r>
+            <w:r>
+              <w:rPr>
+                <w:noProof/>
+                <w:webHidden/>
+              </w:rPr>
+              <w:tab/>
+            </w:r>
+            <w:r>
+              <w:rPr>
+                <w:noProof/>
+                <w:webHidden/>
+              </w:rPr>
+              <w:fldChar w:fldCharType="begin"/>
+            </w:r>
+            <w:r>
+              <w:rPr>
+                <w:noProof/>
+                <w:webHidden/>
+              </w:rPr>
+              <w:instrText xml:space="preserve"> PAGEREF _Toc522559374 \h </w:instrText>
+            </w:r>
+            <w:r>
+              <w:rPr>
+                <w:noProof/>
+                <w:webHidden/>
+              </w:rPr>
+            </w:r>
+            <w:r>
+              <w:rPr>
+                <w:noProof/>
+                <w:webHidden/>
+              </w:rPr>
+              <w:fldChar w:fldCharType="separate"/>
+            </w:r>
+            <w:r>
+              <w:rPr>
+                <w:noProof/>
+                <w:webHidden/>
+              </w:rPr>
+              <w:t>2</w:t>
+            </w:r>
+            <w:r>
+              <w:rPr>
+                <w:noProof/>
+                <w:webHidden/>
+              </w:rPr>
+              <w:fldChar w:fldCharType="end"/>
+            </w:r>
+          </w:hyperlink>
+        </w:p>
+        <w:p>
+          <w:pPr>
+            <w:pStyle w:val="Innehll2"/>
+            <w:tabs>
+              <w:tab w:val="left" w:pos="880"/>
+              <w:tab w:val="right" w:leader="dot" w:pos="9060"/>
+            </w:tabs>
+            <w:rPr>
+              <w:rFonts w:asciiTheme="minorHAnsi" w:hAnsiTheme="minorHAnsi" w:cstheme="minorBidi"/>
+              <w:noProof/>
+            </w:rPr>
+          </w:pPr>
+          <w:hyperlink w:anchor="_Toc522559375" w:history="1">
+            <w:r>
+              <w:rPr>
+                <w:rStyle w:val="Hyperlnk"/>
+                <w:noProof/>
+              </w:rPr>
+              <w:t>2.1</w:t>
+            </w:r>
+            <w:r>
+              <w:rPr>
+                <w:rFonts w:asciiTheme="minorHAnsi" w:hAnsiTheme="minorHAnsi" w:cstheme="minorBidi"/>
+                <w:noProof/>
+              </w:rPr>
+              <w:tab/>
+            </w:r>
+            <w:r>
+              <w:rPr>
+                <w:rStyle w:val="Hyperlnk"/>
+                <w:noProof/>
+              </w:rPr>
+              <w:t>Kravspecifikation</w:t>
+            </w:r>
+            <w:r>
+              <w:rPr>
+                <w:noProof/>
+                <w:webHidden/>
+              </w:rPr>
+              <w:tab/>
+            </w:r>
+            <w:r>
+              <w:rPr>
+                <w:noProof/>
+                <w:webHidden/>
+              </w:rPr>
+              <w:fldChar w:fldCharType="begin"/>
+            </w:r>
+            <w:r>
+              <w:rPr>
+                <w:noProof/>
+                <w:webHidden/>
+              </w:rPr>
+              <w:instrText xml:space="preserve"> PAGEREF _Toc522559375 \h </w:instrText>
+            </w:r>
+            <w:r>
+              <w:rPr>
+                <w:noProof/>
+                <w:webHidden/>
+              </w:rPr>
+            </w:r>
+            <w:r>
+              <w:rPr>
+                <w:noProof/>
+                <w:webHidden/>
+              </w:rPr>
+              <w:fldChar w:fldCharType="separate"/>
+            </w:r>
+            <w:r>
+              <w:rPr>
+                <w:noProof/>
+                <w:webHidden/>
+              </w:rPr>
+              <w:t>2</w:t>
+            </w:r>
+            <w:r>
+              <w:rPr>
+                <w:noProof/>
+                <w:webHidden/>
+              </w:rPr>
+              <w:fldChar w:fldCharType="end"/>
+            </w:r>
+          </w:hyperlink>
+        </w:p>
+        <w:p>
+          <w:pPr>
+            <w:pStyle w:val="Innehll3"/>
+            <w:tabs>
+              <w:tab w:val="left" w:pos="1100"/>
+              <w:tab w:val="right" w:leader="dot" w:pos="9060"/>
+            </w:tabs>
+            <w:rPr>
+              <w:rFonts w:asciiTheme="minorHAnsi" w:hAnsiTheme="minorHAnsi" w:cstheme="minorBidi"/>
+              <w:noProof/>
+            </w:rPr>
+          </w:pPr>
+          <w:hyperlink w:anchor="_Toc522559376" w:history="1">
+            <w:r>
+              <w:rPr>
+                <w:rStyle w:val="Hyperlnk"/>
+                <w:noProof/>
+              </w:rPr>
+              <w:t>2.1.1</w:t>
+            </w:r>
+            <w:r>
+              <w:rPr>
+                <w:rFonts w:asciiTheme="minorHAnsi" w:hAnsiTheme="minorHAnsi" w:cstheme="minorBidi"/>
+                <w:noProof/>
+              </w:rPr>
+              <w:tab/>
+            </w:r>
+            <w:r>
+              <w:rPr>
+                <w:rStyle w:val="Hyperlnk"/>
+                <w:noProof/>
+              </w:rPr>
+              <w:t>Funktionella krav</w:t>
+            </w:r>
+            <w:r>
+              <w:rPr>
+                <w:noProof/>
+                <w:webHidden/>
+              </w:rPr>
+              <w:tab/>
+            </w:r>
+            <w:r>
+              <w:rPr>
+                <w:noProof/>
+                <w:webHidden/>
+              </w:rPr>
+              <w:fldChar w:fldCharType="begin"/>
+            </w:r>
+            <w:r>
+              <w:rPr>
+                <w:noProof/>
+                <w:webHidden/>
+              </w:rPr>
+              <w:instrText xml:space="preserve"> PAGEREF _Toc522559376 \h </w:instrText>
+            </w:r>
+            <w:r>
+              <w:rPr>
+                <w:noProof/>
+                <w:webHidden/>
+              </w:rPr>
+            </w:r>
+            <w:r>
+              <w:rPr>
+                <w:noProof/>
+                <w:webHidden/>
+              </w:rPr>
+              <w:fldChar w:fldCharType="separate"/>
+            </w:r>
+            <w:r>
+              <w:rPr>
+                <w:noProof/>
+                <w:webHidden/>
+              </w:rPr>
+              <w:t>2</w:t>
+            </w:r>
+            <w:r>
+              <w:rPr>
+                <w:noProof/>
+                <w:webHidden/>
+              </w:rPr>
+              <w:fldChar w:fldCharType="end"/>
+            </w:r>
+          </w:hyperlink>
+        </w:p>
+        <w:p>
+          <w:pPr>
+            <w:pStyle w:val="Innehll3"/>
+            <w:tabs>
+              <w:tab w:val="left" w:pos="1100"/>
+              <w:tab w:val="right" w:leader="dot" w:pos="9060"/>
+            </w:tabs>
+            <w:rPr>
+              <w:rFonts w:asciiTheme="minorHAnsi" w:hAnsiTheme="minorHAnsi" w:cstheme="minorBidi"/>
+              <w:noProof/>
+            </w:rPr>
+          </w:pPr>
+          <w:hyperlink w:anchor="_Toc522559377" w:history="1">
+            <w:r>
+              <w:rPr>
+                <w:rStyle w:val="Hyperlnk"/>
+                <w:noProof/>
+              </w:rPr>
+              <w:t>2.1.2</w:t>
+            </w:r>
+            <w:r>
+              <w:rPr>
+                <w:rFonts w:asciiTheme="minorHAnsi" w:hAnsiTheme="minorHAnsi" w:cstheme="minorBidi"/>
+                <w:noProof/>
+              </w:rPr>
+              <w:tab/>
+            </w:r>
+            <w:r>
+              <w:rPr>
+                <w:rStyle w:val="Hyperlnk"/>
+                <w:noProof/>
+              </w:rPr>
+              <w:t>Icke funktionella krav</w:t>
+            </w:r>
+            <w:r>
+              <w:rPr>
+                <w:noProof/>
+                <w:webHidden/>
+              </w:rPr>
+              <w:tab/>
+            </w:r>
+            <w:r>
+              <w:rPr>
+                <w:noProof/>
+                <w:webHidden/>
+              </w:rPr>
+              <w:fldChar w:fldCharType="begin"/>
+            </w:r>
+            <w:r>
+              <w:rPr>
+                <w:noProof/>
+                <w:webHidden/>
+              </w:rPr>
+              <w:instrText xml:space="preserve"> PAGEREF _Toc522559377 \h </w:instrText>
+            </w:r>
+            <w:r>
+              <w:rPr>
+                <w:noProof/>
+                <w:webHidden/>
+              </w:rPr>
+            </w:r>
+            <w:r>
+              <w:rPr>
+                <w:noProof/>
+                <w:webHidden/>
+              </w:rPr>
+              <w:fldChar w:fldCharType="separate"/>
+            </w:r>
+            <w:r>
+              <w:rPr>
+                <w:noProof/>
+                <w:webHidden/>
+              </w:rPr>
+              <w:t>2</w:t>
+            </w:r>
+            <w:r>
+              <w:rPr>
+                <w:noProof/>
+                <w:webHidden/>
+              </w:rPr>
+              <w:fldChar w:fldCharType="end"/>
+            </w:r>
+          </w:hyperlink>
+        </w:p>
+        <w:p>
+          <w:pPr>
+            <w:pStyle w:val="Innehll2"/>
+            <w:tabs>
+              <w:tab w:val="left" w:pos="880"/>
+              <w:tab w:val="right" w:leader="dot" w:pos="9060"/>
+            </w:tabs>
+            <w:rPr>
+              <w:rFonts w:asciiTheme="minorHAnsi" w:hAnsiTheme="minorHAnsi" w:cstheme="minorBidi"/>
+              <w:noProof/>
+            </w:rPr>
+          </w:pPr>
+          <w:hyperlink w:anchor="_Toc522559378" w:history="1">
+            <w:r>
+              <w:rPr>
+                <w:rStyle w:val="Hyperlnk"/>
+                <w:noProof/>
+              </w:rPr>
+              <w:t>2.2</w:t>
+            </w:r>
+            <w:r>
+              <w:rPr>
+                <w:rFonts w:asciiTheme="minorHAnsi" w:hAnsiTheme="minorHAnsi" w:cstheme="minorBidi"/>
+                <w:noProof/>
+              </w:rPr>
+              <w:tab/>
+            </w:r>
+            <w:r>
+              <w:rPr>
+                <w:rStyle w:val="Hyperlnk"/>
+                <w:noProof/>
+              </w:rPr>
+              <w:t>Begränsningar</w:t>
+            </w:r>
+            <w:r>
+              <w:rPr>
+                <w:noProof/>
+                <w:webHidden/>
+              </w:rPr>
+              <w:tab/>
+            </w:r>
+            <w:r>
+              <w:rPr>
+                <w:noProof/>
+                <w:webHidden/>
+              </w:rPr>
+              <w:fldChar w:fldCharType="begin"/>
+            </w:r>
+            <w:r>
+              <w:rPr>
+                <w:noProof/>
+                <w:webHidden/>
+              </w:rPr>
+              <w:instrText xml:space="preserve"> PAGEREF _Toc522559378 \h </w:instrText>
+            </w:r>
+            <w:r>
+              <w:rPr>
+                <w:noProof/>
+                <w:webHidden/>
+              </w:rPr>
+            </w:r>
+            <w:r>
+              <w:rPr>
+                <w:noProof/>
+                <w:webHidden/>
+              </w:rPr>
+              <w:fldChar w:fldCharType="separate"/>
+            </w:r>
+            <w:r>
+              <w:rPr>
+                <w:noProof/>
+                <w:webHidden/>
+              </w:rPr>
+              <w:t>2</w:t>
+            </w:r>
+            <w:r>
+              <w:rPr>
+                <w:noProof/>
+                <w:webHidden/>
+              </w:rPr>
+              <w:fldChar w:fldCharType="end"/>
+            </w:r>
+          </w:hyperlink>
+        </w:p>
+        <w:p>
+          <w:pPr>
+            <w:pStyle w:val="Innehll1"/>
+            <w:tabs>
+              <w:tab w:val="left" w:pos="440"/>
+              <w:tab w:val="right" w:leader="dot" w:pos="9060"/>
+            </w:tabs>
+            <w:rPr>
+              <w:rFonts w:asciiTheme="minorHAnsi" w:hAnsiTheme="minorHAnsi" w:cstheme="minorBidi"/>
+              <w:noProof/>
+            </w:rPr>
+          </w:pPr>
+          <w:hyperlink w:anchor="_Toc522559379" w:history="1">
+            <w:r>
+              <w:rPr>
+                <w:rStyle w:val="Hyperlnk"/>
+                <w:noProof/>
+              </w:rPr>
+              <w:t>3</w:t>
+            </w:r>
+            <w:r>
+              <w:rPr>
+                <w:rFonts w:asciiTheme="minorHAnsi" w:hAnsiTheme="minorHAnsi" w:cstheme="minorBidi"/>
+                <w:noProof/>
+              </w:rPr>
+              <w:tab/>
+            </w:r>
+            <w:r>
+              <w:rPr>
+                <w:rStyle w:val="Hyperlnk"/>
+                <w:noProof/>
+              </w:rPr>
+              <w:t>Design</w:t>
+            </w:r>
+            <w:r>
+              <w:rPr>
+                <w:noProof/>
+                <w:webHidden/>
+              </w:rPr>
+              <w:tab/>
+            </w:r>
+            <w:r>
+              <w:rPr>
+                <w:noProof/>
+                <w:webHidden/>
+              </w:rPr>
+              <w:fldChar w:fldCharType="begin"/>
+            </w:r>
+            <w:r>
+              <w:rPr>
+                <w:noProof/>
+                <w:webHidden/>
+              </w:rPr>
+              <w:instrText xml:space="preserve"> PAGEREF _Toc522559379 \h </w:instrText>
+            </w:r>
+            <w:r>
+              <w:rPr>
+                <w:noProof/>
+                <w:webHidden/>
+              </w:rPr>
+            </w:r>
+            <w:r>
+              <w:rPr>
+                <w:noProof/>
+                <w:webHidden/>
+              </w:rPr>
+              <w:fldChar w:fldCharType="separate"/>
+            </w:r>
+            <w:r>
+              <w:rPr>
+                <w:noProof/>
+                <w:webHidden/>
+              </w:rPr>
+              <w:t>3</w:t>
+            </w:r>
+            <w:r>
+              <w:rPr>
+                <w:noProof/>
+                <w:webHidden/>
+              </w:rPr>
+              <w:fldChar w:fldCharType="end"/>
+            </w:r>
+          </w:hyperlink>
+        </w:p>
+        <w:p>
+          <w:pPr>
+            <w:pStyle w:val="Innehll2"/>
+            <w:tabs>
+              <w:tab w:val="left" w:pos="880"/>
+              <w:tab w:val="right" w:leader="dot" w:pos="9060"/>
+            </w:tabs>
+            <w:rPr>
+              <w:rFonts w:asciiTheme="minorHAnsi" w:hAnsiTheme="minorHAnsi" w:cstheme="minorBidi"/>
+              <w:noProof/>
+            </w:rPr>
+          </w:pPr>
+          <w:hyperlink w:anchor="_Toc522559380" w:history="1">
+            <w:r>
+              <w:rPr>
+                <w:rStyle w:val="Hyperlnk"/>
+                <w:noProof/>
+              </w:rPr>
+              <w:t>3.1</w:t>
+            </w:r>
+            <w:r>
+              <w:rPr>
+                <w:rFonts w:asciiTheme="minorHAnsi" w:hAnsiTheme="minorHAnsi" w:cstheme="minorBidi"/>
+                <w:noProof/>
+              </w:rPr>
+              <w:tab/>
+            </w:r>
+            <w:r>
+              <w:rPr>
+                <w:rStyle w:val="Hyperlnk"/>
+                <w:noProof/>
+              </w:rPr>
+              <w:t>Användargränssnitt</w:t>
+            </w:r>
+            <w:r>
+              <w:rPr>
+                <w:noProof/>
+                <w:webHidden/>
+              </w:rPr>
+              <w:tab/>
+            </w:r>
+            <w:r>
+              <w:rPr>
+                <w:noProof/>
+                <w:webHidden/>
+              </w:rPr>
+              <w:fldChar w:fldCharType="begin"/>
+            </w:r>
+            <w:r>
+              <w:rPr>
+                <w:noProof/>
+                <w:webHidden/>
+              </w:rPr>
+              <w:instrText xml:space="preserve"> PAGEREF _Toc522559380 \h </w:instrText>
+            </w:r>
+            <w:r>
+              <w:rPr>
+                <w:noProof/>
+                <w:webHidden/>
+              </w:rPr>
+            </w:r>
+            <w:r>
+              <w:rPr>
+                <w:noProof/>
+                <w:webHidden/>
+              </w:rPr>
+              <w:fldChar w:fldCharType="separate"/>
+            </w:r>
+            <w:r>
+              <w:rPr>
+                <w:noProof/>
+                <w:webHidden/>
+              </w:rPr>
+              <w:t>3</w:t>
+            </w:r>
+            <w:r>
+              <w:rPr>
+                <w:noProof/>
+                <w:webHidden/>
+              </w:rPr>
+              <w:fldChar w:fldCharType="end"/>
+            </w:r>
+          </w:hyperlink>
+        </w:p>
+        <w:p>
+          <w:pPr>
+            <w:pStyle w:val="Innehll2"/>
+            <w:tabs>
+              <w:tab w:val="left" w:pos="880"/>
+              <w:tab w:val="right" w:leader="dot" w:pos="9060"/>
+            </w:tabs>
+            <w:rPr>
+              <w:rFonts w:asciiTheme="minorHAnsi" w:hAnsiTheme="minorHAnsi" w:cstheme="minorBidi"/>
+              <w:noProof/>
+            </w:rPr>
+          </w:pPr>
+          <w:hyperlink w:anchor="_Toc522559381" w:history="1">
+            <w:r>
+              <w:rPr>
+                <w:rStyle w:val="Hyperlnk"/>
+                <w:noProof/>
+              </w:rPr>
+              <w:t>3.2</w:t>
+            </w:r>
+            <w:r>
+              <w:rPr>
+                <w:rFonts w:asciiTheme="minorHAnsi" w:hAnsiTheme="minorHAnsi" w:cstheme="minorBidi"/>
+                <w:noProof/>
+              </w:rPr>
+              <w:tab/>
+            </w:r>
+            <w:r>
+              <w:rPr>
+                <w:rStyle w:val="Hyperlnk"/>
+                <w:noProof/>
+              </w:rPr>
+              <w:t>Pseudokod</w:t>
+            </w:r>
+            <w:r>
+              <w:rPr>
+                <w:noProof/>
+                <w:webHidden/>
+              </w:rPr>
+              <w:tab/>
+            </w:r>
+            <w:r>
+              <w:rPr>
+                <w:noProof/>
+                <w:webHidden/>
+              </w:rPr>
+              <w:fldChar w:fldCharType="begin"/>
+            </w:r>
+            <w:r>
+              <w:rPr>
+                <w:noProof/>
+                <w:webHidden/>
+              </w:rPr>
+              <w:instrText xml:space="preserve"> PAGEREF _Toc522559381 \h </w:instrText>
+            </w:r>
+            <w:r>
+              <w:rPr>
+                <w:noProof/>
+                <w:webHidden/>
+              </w:rPr>
+            </w:r>
+            <w:r>
+              <w:rPr>
+                <w:noProof/>
+                <w:webHidden/>
+              </w:rPr>
+              <w:fldChar w:fldCharType="separate"/>
+            </w:r>
+            <w:r>
+              <w:rPr>
+                <w:noProof/>
+                <w:webHidden/>
+              </w:rPr>
+              <w:t>3</w:t>
+            </w:r>
+            <w:r>
+              <w:rPr>
+                <w:noProof/>
+                <w:webHidden/>
+              </w:rPr>
+              <w:fldChar w:fldCharType="end"/>
+            </w:r>
+          </w:hyperlink>
+        </w:p>
+        <w:p>
+          <w:pPr>
+            <w:pStyle w:val="Innehll1"/>
+            <w:tabs>
+              <w:tab w:val="left" w:pos="440"/>
+              <w:tab w:val="right" w:leader="dot" w:pos="9060"/>
+            </w:tabs>
+            <w:rPr>
+              <w:rFonts w:asciiTheme="minorHAnsi" w:hAnsiTheme="minorHAnsi" w:cstheme="minorBidi"/>
+              <w:noProof/>
+            </w:rPr>
+          </w:pPr>
+          <w:hyperlink w:anchor="_Toc522559382" w:history="1">
+            <w:r>
+              <w:rPr>
+                <w:rStyle w:val="Hyperlnk"/>
+                <w:noProof/>
+              </w:rPr>
+              <w:t>4</w:t>
+            </w:r>
+            <w:r>
+              <w:rPr>
+                <w:rFonts w:asciiTheme="minorHAnsi" w:hAnsiTheme="minorHAnsi" w:cstheme="minorBidi"/>
+                <w:noProof/>
+              </w:rPr>
+              <w:tab/>
+            </w:r>
+            <w:r>
+              <w:rPr>
+                <w:rStyle w:val="Hyperlnk"/>
+                <w:noProof/>
+              </w:rPr>
+              <w:t>Avslutande diskussion</w:t>
+            </w:r>
+            <w:r>
+              <w:rPr>
+                <w:noProof/>
+                <w:webHidden/>
+              </w:rPr>
+              <w:tab/>
+            </w:r>
+            <w:r>
+              <w:rPr>
+                <w:noProof/>
+                <w:webHidden/>
+              </w:rPr>
+              <w:fldChar w:fldCharType="begin"/>
+            </w:r>
+            <w:r>
+              <w:rPr>
+                <w:noProof/>
+                <w:webHidden/>
+              </w:rPr>
+              <w:instrText xml:space="preserve"> PAGEREF _Toc522559382 \h </w:instrText>
+            </w:r>
+            <w:r>
+              <w:rPr>
+                <w:noProof/>
+                <w:webHidden/>
+              </w:rPr>
+            </w:r>
+            <w:r>
+              <w:rPr>
+                <w:noProof/>
+                <w:webHidden/>
+              </w:rPr>
+              <w:fldChar w:fldCharType="separate"/>
+            </w:r>
+            <w:r>
+              <w:rPr>
+                <w:noProof/>
+                <w:webHidden/>
+              </w:rPr>
+              <w:t>3</w:t>
+            </w:r>
+            <w:r>
+              <w:rPr>
+                <w:noProof/>
+                <w:webHidden/>
+              </w:rPr>
+              <w:fldChar w:fldCharType="end"/>
+            </w:r>
+          </w:hyperlink>
+        </w:p>
+        <w:p>
+          <w:pPr>
+            <w:pStyle w:val="Innehll1"/>
+            <w:tabs>
+              <w:tab w:val="left" w:pos="440"/>
+              <w:tab w:val="right" w:leader="dot" w:pos="9060"/>
+            </w:tabs>
+            <w:rPr>
+              <w:rFonts w:asciiTheme="minorHAnsi" w:hAnsiTheme="minorHAnsi" w:cstheme="minorBidi"/>
+              <w:noProof/>
+            </w:rPr>
+          </w:pPr>
+          <w:hyperlink w:anchor="_Toc522559383" w:history="1">
+            <w:r>
+              <w:rPr>
+                <w:rStyle w:val="Hyperlnk"/>
+                <w:noProof/>
+              </w:rPr>
+              <w:t>5</w:t>
+            </w:r>
+            <w:r>
+              <w:rPr>
+                <w:rFonts w:asciiTheme="minorHAnsi" w:hAnsiTheme="minorHAnsi" w:cstheme="minorBidi"/>
+                <w:noProof/>
+              </w:rPr>
+              <w:tab/>
+            </w:r>
+            <w:r>
+              <w:rPr>
+                <w:rStyle w:val="Hyperlnk"/>
+                <w:noProof/>
+              </w:rPr>
+              <w:t>Källförteckning</w:t>
+            </w:r>
+            <w:r>
+              <w:rPr>
+                <w:noProof/>
+                <w:webHidden/>
+              </w:rPr>
+              <w:tab/>
+            </w:r>
+            <w:r>
+              <w:rPr>
+                <w:noProof/>
+                <w:webHidden/>
+              </w:rPr>
+              <w:fldChar w:fldCharType="begin"/>
+            </w:r>
+            <w:r>
+              <w:rPr>
+                <w:noProof/>
+                <w:webHidden/>
+              </w:rPr>
+              <w:instrText xml:space="preserve"> PAGEREF _Toc522559383 \h </w:instrText>
+            </w:r>
+            <w:r>
+              <w:rPr>
+                <w:noProof/>
+                <w:webHidden/>
+              </w:rPr>
+            </w:r>
+            <w:r>
+              <w:rPr>
+                <w:noProof/>
+                <w:webHidden/>
+              </w:rPr>
+              <w:fldChar w:fldCharType="separate"/>
+            </w:r>
+            <w:r>
+              <w:rPr>
+                <w:noProof/>
+                <w:webHidden/>
+              </w:rPr>
+              <w:t>3</w:t>
+            </w:r>
+            <w:r>
+              <w:rPr>
+                <w:noProof/>
+                <w:webHidden/>
+              </w:rPr>
+              <w:fldChar w:fldCharType="end"/>
+            </w:r>
+          </w:hyperlink>
+        </w:p>
+        <w:p>
+          <w:r>
+            <w:rPr>
+              <w:b/>
+              <w:bCs/>
+            </w:rPr>
+            <w:fldChar w:fldCharType="end"/>
+          </w:r>
+        </w:p>
+      </w:sdtContent>
+    </w:sdt>
     <w:p>
       <w:pPr>
-        <w:rPr>
-          <w:rStyle w:val="Bokenstitel"/>
-        </w:rPr>
-      </w:pPr>
-      <w:r>
-        <w:rPr>
-          <w:rStyle w:val="Bokenstitel"/>
-          <w:noProof/>
-        </w:rPr>
-        <w:drawing>
-          <wp:anchor distT="0" distB="0" distL="114300" distR="114300" simplePos="0" relativeHeight="251658240" behindDoc="0" locked="0" layoutInCell="1" allowOverlap="1" wp14:anchorId="22E2A05A" wp14:editId="6B2E6F1D">
-            <wp:simplePos x="897255" y="897255"/>
-            <wp:positionH relativeFrom="margin">
-              <wp:align>right</wp:align>
-            </wp:positionH>
-            <wp:positionV relativeFrom="margin">
-              <wp:align>top</wp:align>
-            </wp:positionV>
-            <wp:extent cx="909740" cy="900000"/>
-            <wp:effectExtent l="0" t="0" r="5080" b="0"/>
-            <wp:wrapSquare wrapText="bothSides"/>
-            <wp:docPr id="1" name="Bildobjekt 1"/>
-            <wp:cNvGraphicFramePr>
-              <a:graphicFrameLocks xmlns:a="http://schemas.openxmlformats.org/drawingml/2006/main" noChangeAspect="1"/>
-            </wp:cNvGraphicFramePr>
-            <a:graphic xmlns:a="http://schemas.openxmlformats.org/drawingml/2006/main">
-              <a:graphicData uri="http://schemas.openxmlformats.org/drawingml/2006/picture">
-                <pic:pic xmlns:pic="http://schemas.openxmlformats.org/drawingml/2006/picture">
-                  <pic:nvPicPr>
-                    <pic:cNvPr id="0" name="TCMFix.png"/>
-                    <pic:cNvPicPr/>
-                  </pic:nvPicPr>
-                  <pic:blipFill>
-                    <a:blip r:embed="rId8">
-                      <a:extLst>
-                        <a:ext uri="{28A0092B-C50C-407E-A947-70E740481C1C}">
-                          <a14:useLocalDpi xmlns:a14="http://schemas.microsoft.com/office/drawing/2010/main" val="0"/>
-                        </a:ext>
-                      </a:extLst>
-                    </a:blip>
-                    <a:stretch>
-                      <a:fillRect/>
-                    </a:stretch>
-                  </pic:blipFill>
-                  <pic:spPr>
-                    <a:xfrm>
-                      <a:off x="0" y="0"/>
-                      <a:ext cx="909740" cy="900000"/>
-                    </a:xfrm>
-                    <a:prstGeom prst="rect">
-                      <a:avLst/>
-                    </a:prstGeom>
-                  </pic:spPr>
-                </pic:pic>
-              </a:graphicData>
-            </a:graphic>
-            <wp14:sizeRelH relativeFrom="margin">
-              <wp14:pctWidth>0</wp14:pctWidth>
-            </wp14:sizeRelH>
-            <wp14:sizeRelV relativeFrom="margin">
-              <wp14:pctHeight>0</wp14:pctHeight>
-            </wp14:sizeRelV>
-          </wp:anchor>
-        </w:drawing>
-      </w:r>
-      <w:r>
-        <w:rPr>
-          <w:rStyle w:val="Bokenstitel"/>
-        </w:rPr>
-        <w:t>Projektrapport sänka skepp</w:t>
-      </w:r>
+        <w:pStyle w:val="Rubrik1"/>
+        <w:numPr>
+          <w:ilvl w:val="0"/>
+          <w:numId w:val="0"/>
+        </w:numPr>
+        <w:ind w:left="425" w:hanging="425"/>
+      </w:pPr>
+    </w:p>
+    <w:p/>
+    <w:p/>
+    <w:p/>
+    <w:p/>
+    <w:p/>
+    <w:p/>
+    <w:p/>
+    <w:p/>
+    <w:p/>
+    <w:p/>
+    <w:p/>
+    <w:p/>
+    <w:p/>
+    <w:p/>
+    <w:p/>
+    <w:p/>
+    <w:p/>
+    <w:p/>
+    <w:p/>
+    <w:p/>
+    <w:p/>
+    <w:p/>
+    <w:p/>
+    <w:p/>
+    <w:p>
+      <w:pPr>
+        <w:pStyle w:val="Rubrik1"/>
+      </w:pPr>
+      <w:bookmarkStart w:id="0" w:name="_Toc522559370"/>
+      <w:r>
+        <w:lastRenderedPageBreak/>
+        <w:t>Bakgrund</w:t>
+      </w:r>
+      <w:bookmarkEnd w:id="0"/>
     </w:p>
     <w:p>
-      <w:pPr>
-        <w:pStyle w:val="Rubrik1"/>
-      </w:pPr>
-      <w:r>
-        <w:t>Inledning</w:t>
+      <w:r>
+        <w:t xml:space="preserve">Mitt slutprojekt kommer på grund av brist på tid och </w:t>
+      </w:r>
+      <w:r>
+        <w:t xml:space="preserve">framför allt </w:t>
+      </w:r>
+      <w:r>
+        <w:t>motivation</w:t>
+      </w:r>
+      <w:r>
+        <w:t>,</w:t>
+      </w:r>
+      <w:r>
+        <w:t xml:space="preserve"> att bli ett enkelt sänka skepp-spel. </w:t>
       </w:r>
     </w:p>
     <w:p>
-      <w:r>
-        <w:t xml:space="preserve">Mitt slutprojekt kommer på grund av </w:t>
-      </w:r>
-      <w:r>
-        <w:t xml:space="preserve">brist på tid och motivation att bli ett enkelt sänka skepp-spel. </w:t>
-      </w:r>
-      <w:r>
-        <w:t xml:space="preserve">Programmet kommer att ha två spelbräden som är separerade av ett fält med statistik och kontroller. </w:t>
-      </w:r>
-      <w:r>
-        <w:t>Dokumentation kommer att ske på två fronter samtidigt. Dels i detta dokument, där all formalia skrivs ner</w:t>
-      </w:r>
-      <w:r>
-        <w:t xml:space="preserve"> på svenska</w:t>
-      </w:r>
-      <w:r>
-        <w:t xml:space="preserve">, dels på GitHub där all kod med kommentarer finns. </w:t>
-      </w:r>
-      <w:r>
-        <w:t xml:space="preserve">På GitHub går det även att spåra alla framsteg som görs med programmet. </w:t>
-      </w:r>
-      <w:r>
-        <w:t xml:space="preserve">Alla kommentarer i koden och på GitHub skrivs på engelska. </w:t>
-      </w:r>
+      <w:pPr>
+        <w:pStyle w:val="Rubrik2"/>
+      </w:pPr>
+      <w:bookmarkStart w:id="1" w:name="_Toc522559371"/>
+      <w:r>
+        <w:t>Mål</w:t>
+      </w:r>
+      <w:bookmarkEnd w:id="1"/>
     </w:p>
     <w:p>
-      <w:hyperlink r:id="rId9" w:history="1">
+      <w:r>
+        <w:t>Programmet ska uppfylla kraven under rubriken</w:t>
+      </w:r>
+      <w:r>
+        <w:t xml:space="preserve"> </w:t>
+      </w:r>
+      <w:r>
+        <w:rPr>
+          <w:b/>
+        </w:rPr>
+        <w:t xml:space="preserve">2.1.1 </w:t>
+      </w:r>
+      <w:r>
+        <w:rPr>
+          <w:b/>
+        </w:rPr>
+        <w:t>Funktionella krav</w:t>
+      </w:r>
+      <w:r>
+        <w:t>.</w:t>
+      </w:r>
+    </w:p>
+    <w:p>
+      <w:pPr>
+        <w:pStyle w:val="Rubrik2"/>
+      </w:pPr>
+      <w:bookmarkStart w:id="2" w:name="_Toc522559372"/>
+      <w:r>
+        <w:t>Syfte</w:t>
+      </w:r>
+      <w:bookmarkEnd w:id="2"/>
+    </w:p>
+    <w:p>
+      <w:r>
+        <w:t>Syftet med projektet är att</w:t>
+      </w:r>
+      <w:r>
+        <w:t xml:space="preserve"> skapa ett projekt som kan återspegla elevens kunskaper som denne har fått under kursens gång, och att eleven ska få</w:t>
+      </w:r>
+      <w:r>
+        <w:t xml:space="preserve"> pröva på hur det är att utveckla en produkt med samma metoder som ute på företagen. </w:t>
+      </w:r>
+    </w:p>
+    <w:p>
+      <w:pPr>
+        <w:pStyle w:val="Rubrik2"/>
+      </w:pPr>
+      <w:bookmarkStart w:id="3" w:name="_Toc522559373"/>
+      <w:r>
+        <w:t>Metod</w:t>
+      </w:r>
+      <w:bookmarkEnd w:id="3"/>
+    </w:p>
+    <w:p>
+      <w:r>
+        <w:t xml:space="preserve">Eftersom jag var ensam i detta projekt, så finns det nästan inga anteckningar </w:t>
+      </w:r>
+      <w:r>
+        <w:t>om</w:t>
+      </w:r>
+      <w:r>
+        <w:t xml:space="preserve"> planering, mer än det jag skrev i detta dokument innan projektets början. </w:t>
+      </w:r>
+      <w:r>
+        <w:t>Dokumentation ske</w:t>
+      </w:r>
+      <w:r>
+        <w:t>dde</w:t>
+      </w:r>
+      <w:r>
+        <w:t xml:space="preserve"> på två fronter samtidigt. Dels i detta</w:t>
+      </w:r>
+      <w:r>
+        <w:t xml:space="preserve"> dokument, där all formalia skre</w:t>
+      </w:r>
+      <w:r>
+        <w:t>vs ner</w:t>
+      </w:r>
+      <w:r>
+        <w:t xml:space="preserve"> på svenska</w:t>
+      </w:r>
+      <w:r>
+        <w:t xml:space="preserve">, dels på GitHub där all kod med kommentarer finns. </w:t>
+      </w:r>
+      <w:r>
+        <w:t xml:space="preserve">På GitHub går det även att spåra alla framsteg som </w:t>
+      </w:r>
+      <w:r>
+        <w:t>gjordes</w:t>
+      </w:r>
+      <w:r>
+        <w:t xml:space="preserve"> med programmet. </w:t>
+      </w:r>
+      <w:r>
+        <w:t xml:space="preserve">Alla kommentarer i koden och på GitHub skrivs på engelska. </w:t>
+      </w:r>
+    </w:p>
+    <w:p>
+      <w:hyperlink r:id="rId11" w:history="1">
         <w:r>
           <w:rPr>
             <w:rStyle w:val="Hyperlnk"/>
@@ -124,95 +1813,67 @@
       <w:pPr>
         <w:pStyle w:val="Rubrik1"/>
       </w:pPr>
-      <w:r>
-        <w:t>Den eviga buggen</w:t>
-      </w:r>
+      <w:bookmarkStart w:id="4" w:name="_Toc522559374"/>
+      <w:r>
+        <w:t>Problembeskrivning</w:t>
+      </w:r>
+      <w:bookmarkEnd w:id="4"/>
     </w:p>
     <w:p>
       <w:r>
-        <w:t xml:space="preserve">När jag började på detta projekt för ungefär två månader sedan var tanken att det skulle bli klart inom en månad. Så blev inte fallet, eftersom jag inte kunde hitta ett sätt att från inuti en metod byta bakgrundsfärg på knappar. </w:t>
-      </w:r>
-      <w:r>
-        <w:t>I takt med att ingen lösning kunde hittas</w:t>
-      </w:r>
-      <w:r>
-        <w:t xml:space="preserve"> sjönk även motivationen att göra</w:t>
-      </w:r>
-      <w:r>
-        <w:t xml:space="preserve"> klart projektet, vilket illustreras i grafen nedan. </w:t>
+        <w:t>Som reglerna i sänka medger, så skjuter en spelare i taget ett skott på</w:t>
+      </w:r>
+      <w:r>
+        <w:t xml:space="preserve"> en inte tidigare beskjuten ruta på</w:t>
+      </w:r>
+      <w:r>
+        <w:t xml:space="preserve"> motståndarens spelbräde. </w:t>
+      </w:r>
+      <w:r>
+        <w:t xml:space="preserve">Om det inte finns någon del av ett skepp på rutan, så är det en miss, och rutan markeras med vit färg. Om någon del av ett skepp finns på rutan, så är det en träff, och rutan markeras med gul färg. När alla rutor av ett skepp har blivit träffade, så ska motspelaren få veta att detta har skett, genom att ”Skepp sänkt” utropas. </w:t>
+      </w:r>
+      <w:r>
+        <w:t xml:space="preserve">När alla skepp på en spelares planhalva är sänkta, har den andra spelaren vunnit spelet. </w:t>
       </w:r>
     </w:p>
     <w:p>
-      <w:r>
-        <w:rPr>
-          <w:noProof/>
-        </w:rPr>
-        <w:drawing>
-          <wp:inline distT="0" distB="0" distL="0" distR="0">
-            <wp:extent cx="5600700" cy="2110740"/>
-            <wp:effectExtent l="0" t="0" r="0" b="3810"/>
-            <wp:docPr id="3" name="Diagram 3"/>
-            <wp:cNvGraphicFramePr/>
-            <a:graphic xmlns:a="http://schemas.openxmlformats.org/drawingml/2006/main">
-              <a:graphicData uri="http://schemas.openxmlformats.org/drawingml/2006/chart">
-                <c:chart xmlns:c="http://schemas.openxmlformats.org/drawingml/2006/chart" xmlns:r="http://schemas.openxmlformats.org/officeDocument/2006/relationships" r:id="rId10"/>
-              </a:graphicData>
-            </a:graphic>
-          </wp:inline>
-        </w:drawing>
-      </w:r>
+      <w:pPr>
+        <w:pStyle w:val="Rubrik2"/>
+      </w:pPr>
+      <w:bookmarkStart w:id="5" w:name="_Toc522559375"/>
+      <w:r>
+        <w:t>Kravspecifikation</w:t>
+      </w:r>
+      <w:bookmarkEnd w:id="5"/>
     </w:p>
     <w:p>
       <w:r>
-        <w:t xml:space="preserve">Nyligen föreslog dock en kamrat att byta ut alla knappar till PictureBoxes, och sedan måla dem i den färgen som behövdes. Eftersom jag nu har en lösning på buggen som har gäckat mig i över två månader har jag äntligen motivation att göra klart projektet. </w:t>
+        <w:t>Nedan beskrivs de funktioner som programmet ska ha.</w:t>
       </w:r>
     </w:p>
     <w:p>
       <w:pPr>
-        <w:pStyle w:val="Rubrik1"/>
-      </w:pPr>
-      <w:r>
-        <w:t>Tids</w:t>
-      </w:r>
-      <w:r>
-        <w:t>plan</w:t>
-      </w:r>
-    </w:p>
-    <w:p>
-      <w:r>
-        <w:t>Projektet</w:t>
-      </w:r>
-      <w:r>
-        <w:t xml:space="preserve"> ska redovisas senast 2018-06-14, vecka 24</w:t>
-      </w:r>
-      <w:r>
-        <w:t xml:space="preserve">. </w:t>
-      </w:r>
-      <w:r>
-        <w:t xml:space="preserve">Inskrivna datum visar saker som ska vara gjorda innan 23:59 det specifika datumet. </w:t>
-      </w:r>
-    </w:p>
-    <w:p>
-      <w:pPr>
-        <w:pStyle w:val="Rubrik2"/>
-      </w:pPr>
-      <w:r>
-        <w:t>2018-05-17</w:t>
-      </w:r>
+        <w:pStyle w:val="Rubrik3"/>
+      </w:pPr>
+      <w:bookmarkStart w:id="6" w:name="_Toc522559376"/>
+      <w:r>
+        <w:t>Funktionella k</w:t>
+      </w:r>
+      <w:r>
+        <w:t>rav</w:t>
+      </w:r>
+      <w:bookmarkEnd w:id="6"/>
     </w:p>
     <w:p>
       <w:pPr>
         <w:pStyle w:val="Liststycke"/>
         <w:numPr>
           <w:ilvl w:val="0"/>
-          <w:numId w:val="6"/>
+          <w:numId w:val="12"/>
         </w:numPr>
       </w:pPr>
       <w:r>
-        <w:t>Byt alla knappar till PictureBoxes för att lösa den eviga buggen.</w:t>
-      </w:r>
-      <w:r>
-        <w:tab/>
+        <w:t>Två spelbräden, 10 x 10 positioner.</w:t>
       </w:r>
     </w:p>
     <w:p>
@@ -220,14 +1881,11 @@
         <w:pStyle w:val="Liststycke"/>
         <w:numPr>
           <w:ilvl w:val="0"/>
-          <w:numId w:val="6"/>
+          <w:numId w:val="12"/>
         </w:numPr>
       </w:pPr>
       <w:r>
-        <w:t xml:space="preserve">Kontrollera så att </w:t>
-      </w:r>
-      <w:r>
-        <w:t>alla skepp placeras ut, nu när det går att få en visuell indikering.</w:t>
+        <w:t>Enspelarläge</w:t>
       </w:r>
     </w:p>
     <w:p>
@@ -235,19 +1893,11 @@
         <w:pStyle w:val="Liststycke"/>
         <w:numPr>
           <w:ilvl w:val="0"/>
-          <w:numId w:val="6"/>
+          <w:numId w:val="12"/>
         </w:numPr>
       </w:pPr>
       <w:r>
-        <w:t>Lämna in projektrapporten.</w:t>
-      </w:r>
-    </w:p>
-    <w:p>
-      <w:pPr>
-        <w:pStyle w:val="Rubrik2"/>
-      </w:pPr>
-      <w:r>
-        <w:t>2018-05-24</w:t>
+        <w:t>Automatisk placering av skepp på båda planhalvor.</w:t>
       </w:r>
     </w:p>
     <w:p>
@@ -255,25 +1905,14 @@
         <w:pStyle w:val="Liststycke"/>
         <w:numPr>
           <w:ilvl w:val="0"/>
-          <w:numId w:val="8"/>
+          <w:numId w:val="12"/>
         </w:numPr>
       </w:pPr>
       <w:r>
-        <w:t>Gör så att spelet funkar med en spelare.</w:t>
-      </w:r>
-    </w:p>
-    <w:p>
-      <w:pPr>
-        <w:pStyle w:val="Rubrik2"/>
-      </w:pPr>
-      <w:r>
-        <w:t>2018-05-31</w:t>
-      </w:r>
-      <w:r>
-        <w:t xml:space="preserve"> </w:t>
-      </w:r>
-      <w:r>
-        <w:t xml:space="preserve"> </w:t>
+        <w:t>Markerring av</w:t>
+      </w:r>
+      <w:r>
+        <w:t xml:space="preserve"> träff på motståndaren med gult, miss med vitt, icke beskjuten ruta med ljusblått.</w:t>
       </w:r>
     </w:p>
     <w:p>
@@ -281,17 +1920,17 @@
         <w:pStyle w:val="Liststycke"/>
         <w:numPr>
           <w:ilvl w:val="0"/>
-          <w:numId w:val="8"/>
+          <w:numId w:val="12"/>
         </w:numPr>
       </w:pPr>
       <w:r>
-        <w:t>Implementera funktionell</w:t>
-      </w:r>
-      <w:r>
-        <w:t xml:space="preserve"> kontrollruta</w:t>
-      </w:r>
-      <w:r>
-        <w:t>.</w:t>
+        <w:t>Markering av</w:t>
+      </w:r>
+      <w:r>
+        <w:t xml:space="preserve"> egna skepp med grönt, träffade skepp med rött, miss med vitt</w:t>
+      </w:r>
+      <w:r>
+        <w:t xml:space="preserve">, icke beskjuten ruta med ljusblått. </w:t>
       </w:r>
     </w:p>
     <w:p>
@@ -299,156 +1938,130 @@
         <w:pStyle w:val="Liststycke"/>
         <w:numPr>
           <w:ilvl w:val="0"/>
-          <w:numId w:val="8"/>
+          <w:numId w:val="12"/>
         </w:numPr>
       </w:pPr>
       <w:r>
-        <w:t xml:space="preserve">Gör ungefär </w:t>
-      </w:r>
-      <w:proofErr w:type="gramStart"/>
-      <w:r>
-        <w:t>40%</w:t>
-      </w:r>
-      <w:proofErr w:type="gramEnd"/>
-      <w:r>
-        <w:t xml:space="preserve"> av jobbet för att två spelare ska fungera.</w:t>
+        <w:t>Vinnaren ska ropas ut när alla skepp på en sida är sänkta.</w:t>
       </w:r>
     </w:p>
     <w:p>
       <w:pPr>
-        <w:pStyle w:val="Rubrik2"/>
-      </w:pPr>
-      <w:r>
-        <w:t>2018-06</w:t>
-      </w:r>
-      <w:r>
-        <w:t>-07</w:t>
-      </w:r>
+        <w:pStyle w:val="Rubrik3"/>
+      </w:pPr>
+      <w:bookmarkStart w:id="7" w:name="_Toc522559377"/>
+      <w:r>
+        <w:t>Icke funktionella krav</w:t>
+      </w:r>
+      <w:bookmarkEnd w:id="7"/>
     </w:p>
     <w:p>
       <w:pPr>
         <w:pStyle w:val="Liststycke"/>
         <w:numPr>
           <w:ilvl w:val="0"/>
-          <w:numId w:val="8"/>
+          <w:numId w:val="13"/>
         </w:numPr>
       </w:pPr>
       <w:r>
-        <w:t>Implementera stöd för två spelare.</w:t>
-      </w:r>
-      <w:r>
-        <w:t xml:space="preserve"> </w:t>
+        <w:t>Dator med Windows 10 som operativsystem.</w:t>
       </w:r>
     </w:p>
     <w:p>
       <w:pPr>
-        <w:pStyle w:val="Liststycke"/>
+        <w:pStyle w:val="Rubrik2"/>
+      </w:pPr>
+      <w:bookmarkStart w:id="8" w:name="_Toc522559378"/>
+      <w:r>
+        <w:t>Begränsningar</w:t>
+      </w:r>
+      <w:bookmarkEnd w:id="8"/>
+    </w:p>
+    <w:p>
+      <w:r>
+        <w:t xml:space="preserve">Uppgiften är att skapa ett program som uppfyller </w:t>
+      </w:r>
+      <w:r>
+        <w:rPr>
+          <w:b/>
+        </w:rPr>
+        <w:t>2.1.1 Funktionella krav</w:t>
+      </w:r>
+      <w:r>
+        <w:t xml:space="preserve">, allt annat som inte har med det att göra är därför uteslutet. </w:t>
+      </w:r>
+    </w:p>
+    <w:p>
+      <w:pPr>
+        <w:pStyle w:val="Rubrik1"/>
         <w:numPr>
           <w:ilvl w:val="0"/>
-          <w:numId w:val="8"/>
+          <w:numId w:val="0"/>
         </w:numPr>
       </w:pPr>
-      <w:r>
-        <w:t>Förbättra AI.</w:t>
-      </w:r>
+    </w:p>
+    <w:p/>
+    <w:p>
+      <w:bookmarkStart w:id="9" w:name="_GoBack"/>
+      <w:bookmarkEnd w:id="9"/>
+    </w:p>
+    <w:p/>
+    <w:p>
+      <w:pPr>
+        <w:pStyle w:val="Rubrik1"/>
+      </w:pPr>
+      <w:bookmarkStart w:id="10" w:name="_Toc522559379"/>
+      <w:r>
+        <w:lastRenderedPageBreak/>
+        <w:t>Design</w:t>
+      </w:r>
+      <w:bookmarkEnd w:id="10"/>
     </w:p>
     <w:p>
       <w:pPr>
-        <w:pStyle w:val="Rubrik2"/>
-      </w:pPr>
-      <w:r>
-        <w:lastRenderedPageBreak/>
-        <w:t>2018-06-08</w:t>
+        <w:rPr>
+          <w:sz w:val="2"/>
+          <w:szCs w:val="2"/>
+        </w:rPr>
+      </w:pPr>
+      <w:r>
+        <w:t xml:space="preserve">Nedan beskrivs hur programmet är designat. </w:t>
+      </w:r>
+      <w:r>
+        <w:rPr>
+          <w:sz w:val="2"/>
+          <w:szCs w:val="2"/>
+        </w:rPr>
+        <w:t>Om det inte var uppenbart genom att läsa rubriken.</w:t>
       </w:r>
     </w:p>
     <w:p>
       <w:pPr>
-        <w:pStyle w:val="Liststycke"/>
-        <w:numPr>
-          <w:ilvl w:val="0"/>
-          <w:numId w:val="7"/>
-        </w:numPr>
-      </w:pPr>
-      <w:r>
-        <w:t>Programmet färdigt. Redovisning.</w:t>
-      </w:r>
+        <w:pStyle w:val="Rubrik2"/>
+      </w:pPr>
+      <w:bookmarkStart w:id="11" w:name="_Toc522559380"/>
+      <w:r>
+        <w:t>Användargränssnitt</w:t>
+      </w:r>
+      <w:bookmarkEnd w:id="11"/>
     </w:p>
     <w:p>
-      <w:pPr>
-        <w:pStyle w:val="Rubrik1"/>
-      </w:pPr>
-      <w:r>
-        <w:t>Kravspecifikation</w:t>
-      </w:r>
-      <w:r>
-        <w:t>er</w:t>
+      <w:r>
+        <w:t xml:space="preserve">Spelet ska bestå av två ”spelbräden” som utgörs av ett 10x10 knappnät. Mellan de två spelbrädena finns en ruta med diverse statistik och kontrollknappar. </w:t>
+      </w:r>
+      <w:r>
+        <w:t>Gränssnittet byggs med hjälp av Windows Forms.</w:t>
       </w:r>
     </w:p>
     <w:p>
       <w:pPr>
         <w:pStyle w:val="Rubrik2"/>
       </w:pPr>
-      <w:r>
-        <w:t>Funktionella krav</w:t>
-      </w:r>
-    </w:p>
-    <w:p>
-      <w:pPr>
-        <w:pStyle w:val="Liststycke"/>
-        <w:numPr>
-          <w:ilvl w:val="0"/>
-          <w:numId w:val="4"/>
-        </w:numPr>
-      </w:pPr>
-      <w:r>
-        <w:t>Enspelarläge</w:t>
-      </w:r>
-    </w:p>
-    <w:p>
-      <w:pPr>
-        <w:pStyle w:val="Liststycke"/>
-        <w:numPr>
-          <w:ilvl w:val="0"/>
-          <w:numId w:val="4"/>
-        </w:numPr>
-      </w:pPr>
-      <w:r>
-        <w:t>En vinnare ska annonseras när en spelares skepp är sänkta</w:t>
-      </w:r>
-    </w:p>
-    <w:p>
-      <w:pPr>
-        <w:pStyle w:val="Rubrik2"/>
-      </w:pPr>
-      <w:r>
-        <w:t>Icke-funktionella krav</w:t>
-      </w:r>
-    </w:p>
-    <w:p>
-      <w:pPr>
-        <w:pStyle w:val="Liststycke"/>
-        <w:numPr>
-          <w:ilvl w:val="0"/>
-          <w:numId w:val="5"/>
-        </w:numPr>
-      </w:pPr>
-      <w:r>
-        <w:t xml:space="preserve">I princip vilken dator som helst </w:t>
-      </w:r>
-      <w:r>
-        <w:t xml:space="preserve">med Windows 10 rekommenderas. </w:t>
-      </w:r>
-      <w:r>
-        <w:t xml:space="preserve"> </w:t>
-      </w:r>
-    </w:p>
-    <w:p>
-      <w:pPr>
-        <w:pStyle w:val="Rubrik1"/>
-      </w:pPr>
-      <w:r>
-        <w:t>Algoritm</w:t>
-      </w:r>
+      <w:bookmarkStart w:id="12" w:name="_Toc522559381"/>
+      <w:r>
+        <w:t>Pseudokod</w:t>
+      </w:r>
+      <w:bookmarkEnd w:id="12"/>
     </w:p>
     <w:p>
       <w:pPr>
@@ -459,10 +2072,7 @@
         </w:numPr>
       </w:pPr>
       <w:r>
-        <w:t>Start</w:t>
-      </w:r>
-      <w:r>
-        <w:t>.</w:t>
+        <w:t>Start.</w:t>
       </w:r>
     </w:p>
     <w:p>
@@ -474,22 +2084,40 @@
         </w:numPr>
       </w:pPr>
       <w:r>
-        <w:t>Välj 1/2 spelare</w:t>
-      </w:r>
-      <w:r>
-        <w:t>, mata in namn på spelare</w:t>
-      </w:r>
-      <w:r>
-        <w:t>,</w:t>
-      </w:r>
-      <w:r>
-        <w:t xml:space="preserve"> välj</w:t>
-      </w:r>
-      <w:r>
-        <w:t xml:space="preserve"> ev. svårighetsgrad</w:t>
-      </w:r>
-      <w:r>
-        <w:t>.</w:t>
+        <w:t xml:space="preserve">Automatisk placering av skepp </w:t>
+      </w:r>
+      <w:r>
+        <w:t xml:space="preserve">sker </w:t>
+      </w:r>
+      <w:r>
+        <w:t xml:space="preserve">på båda spelplaner, </w:t>
+      </w:r>
+      <w:r>
+        <w:t xml:space="preserve">och </w:t>
+      </w:r>
+      <w:r>
+        <w:t>markera</w:t>
+      </w:r>
+      <w:r>
+        <w:t>s</w:t>
+      </w:r>
+      <w:r>
+        <w:t xml:space="preserve"> med </w:t>
+      </w:r>
+      <w:r>
+        <w:t xml:space="preserve">grön </w:t>
+      </w:r>
+      <w:r>
+        <w:t>färg</w:t>
+      </w:r>
+      <w:r>
+        <w:t xml:space="preserve"> på egna </w:t>
+      </w:r>
+      <w:r>
+        <w:t>plan</w:t>
+      </w:r>
+      <w:r>
+        <w:t>en.</w:t>
       </w:r>
     </w:p>
     <w:p>
@@ -501,16 +2129,7 @@
         </w:numPr>
       </w:pPr>
       <w:r>
-        <w:t>Automatisk placering av skepp på båda spelplaner</w:t>
-      </w:r>
-      <w:r>
-        <w:t>, markera med färg</w:t>
-      </w:r>
-      <w:r>
-        <w:t xml:space="preserve"> på egen plan</w:t>
-      </w:r>
-      <w:r>
-        <w:t>.</w:t>
+        <w:t>Användaren trycker på en knapp på motståndarens spelbräde.</w:t>
       </w:r>
     </w:p>
     <w:p>
@@ -522,7 +2141,28 @@
         </w:numPr>
       </w:pPr>
       <w:r>
-        <w:t>Slumpa fram vem som börjar</w:t>
+        <w:t xml:space="preserve">Om </w:t>
+      </w:r>
+      <w:r>
+        <w:t xml:space="preserve">ett </w:t>
+      </w:r>
+      <w:r>
+        <w:t>skepp finns</w:t>
+      </w:r>
+      <w:r>
+        <w:t xml:space="preserve"> på den givna positionen</w:t>
+      </w:r>
+      <w:r>
+        <w:t>, markera med färg som visar träff</w:t>
+      </w:r>
+      <w:r>
+        <w:t xml:space="preserve"> (gul)</w:t>
+      </w:r>
+      <w:r>
+        <w:t>, annars färg som visar miss</w:t>
+      </w:r>
+      <w:r>
+        <w:t xml:space="preserve"> (vit)</w:t>
       </w:r>
       <w:r>
         <w:t>.</w:t>
@@ -537,7 +2177,10 @@
         </w:numPr>
       </w:pPr>
       <w:r>
-        <w:t>Användaren trycker på en knapp på motståndarens spelbräde.</w:t>
+        <w:t>Datorn skjuter mot användarens spelbräde</w:t>
+      </w:r>
+      <w:r>
+        <w:t>.</w:t>
       </w:r>
     </w:p>
     <w:p>
@@ -549,19 +2192,16 @@
         </w:numPr>
       </w:pPr>
       <w:r>
-        <w:t>Om ett skepp finns, markera</w:t>
-      </w:r>
-      <w:r>
-        <w:t xml:space="preserve"> med</w:t>
-      </w:r>
-      <w:r>
-        <w:t xml:space="preserve"> </w:t>
-      </w:r>
-      <w:r>
-        <w:t>färg som visar träff, annars färg som visar miss</w:t>
-      </w:r>
-      <w:r>
-        <w:t>.</w:t>
+        <w:t>Repetera steg 3</w:t>
+      </w:r>
+      <w:r>
+        <w:t xml:space="preserve"> till</w:t>
+      </w:r>
+      <w:r>
+        <w:t xml:space="preserve"> 5</w:t>
+      </w:r>
+      <w:r>
+        <w:t xml:space="preserve"> tills en spelares spelplan är helt tom på skepp.</w:t>
       </w:r>
     </w:p>
     <w:p>
@@ -573,7 +2213,7 @@
         </w:numPr>
       </w:pPr>
       <w:r>
-        <w:t>Motståndarens tur</w:t>
+        <w:t>Presentera vinnare</w:t>
       </w:r>
       <w:r>
         <w:t>.</w:t>
@@ -588,16 +2228,16 @@
         </w:numPr>
       </w:pPr>
       <w:r>
-        <w:t>Repetera steg 5</w:t>
-      </w:r>
-      <w:r>
-        <w:t xml:space="preserve"> </w:t>
-      </w:r>
-      <w:r>
-        <w:t>till</w:t>
-      </w:r>
-      <w:r>
-        <w:t xml:space="preserve"> 7 tills en spelares spelplan är helt tom på skepp</w:t>
+        <w:t>Fråga om båda spelarna vill köra igen</w:t>
+      </w:r>
+      <w:r>
+        <w:t>. O</w:t>
+      </w:r>
+      <w:r>
+        <w:t>m ja, gå till</w:t>
+      </w:r>
+      <w:r>
+        <w:t xml:space="preserve"> 2</w:t>
       </w:r>
       <w:r>
         <w:t>.</w:t>
@@ -612,10 +2252,7 @@
         </w:numPr>
       </w:pPr>
       <w:r>
-        <w:t xml:space="preserve">Presentera vinnare, för in </w:t>
-      </w:r>
-      <w:r>
-        <w:t>statistik i en highscore-lista</w:t>
+        <w:t>Stäng programmet</w:t>
       </w:r>
       <w:r>
         <w:t>.</w:t>
@@ -630,57 +2267,101 @@
         </w:numPr>
       </w:pPr>
       <w:r>
-        <w:t>Fråga om båda spelarna vill köra igen</w:t>
-      </w:r>
-      <w:r>
-        <w:t>, om ja, gå till 3</w:t>
-      </w:r>
-      <w:r>
-        <w:t>.</w:t>
-      </w:r>
+        <w:t>Slut.</w:t>
+      </w:r>
+    </w:p>
+    <w:p>
+      <w:pPr>
+        <w:pStyle w:val="Rubrik1"/>
+      </w:pPr>
+      <w:bookmarkStart w:id="13" w:name="_Toc522559382"/>
+      <w:r>
+        <w:t>Avslutande diskussion</w:t>
+      </w:r>
+      <w:bookmarkEnd w:id="13"/>
+    </w:p>
+    <w:p>
+      <w:r>
+        <w:t xml:space="preserve">Det sägs att det finns två saker människor är bättre på än några andra djur på planeten. Det första är att döda levande ting, och det andra är att förutse framtiden. </w:t>
+      </w:r>
+      <w:r>
+        <w:t>När jag påbörjade detta projekt, någon gång i Mars 2018, skulle detta ta högst en månad att slutföra. I extrema fall kun</w:t>
+      </w:r>
+      <w:r>
+        <w:t xml:space="preserve">de det ta två. </w:t>
+      </w:r>
+      <w:r>
+        <w:t xml:space="preserve">På grund av brist på motivation och buggar som har vägrat att bli lösta, blev projektet rejält uppskjutet, och redovisat någon timme innan skolavslutningen. </w:t>
+      </w:r>
+    </w:p>
+    <w:p/>
+    <w:p>
+      <w:r>
+        <w:t xml:space="preserve">Det finns många saker som kunde ha utförts bättre, till exempel </w:t>
+      </w:r>
+      <w:r>
+        <w:t xml:space="preserve">planeringen av projektet, med pseudokod och fysiska ritningar och skisser. Flera lösningar på problem under kodningen har lösts med ganska fula och osnygga metoder. </w:t>
+      </w:r>
+    </w:p>
+    <w:p/>
+    <w:p>
+      <w:r>
+        <w:t xml:space="preserve">Två saker i projektet står ut, och får trots allt ändå ses som lyckade. Det första är den ”AI” som jag gjorde för att placera ut skepp. Den väckte mitt intresse för att programmera en mer avancerad artificiell intelligens, som mycket fort släcktes när jag insåg hur otroligt mycket jobb som </w:t>
+      </w:r>
+      <w:r>
+        <w:t xml:space="preserve">skulle ligga </w:t>
+      </w:r>
+      <w:r>
+        <w:t>bakom</w:t>
+      </w:r>
+      <w:r>
+        <w:t xml:space="preserve"> ett sådant projekt</w:t>
+      </w:r>
+      <w:r>
+        <w:t xml:space="preserve">. </w:t>
+      </w:r>
+    </w:p>
+    <w:p/>
+    <w:p>
+      <w:r>
+        <w:t>Det andra som har lyckats i projektet är</w:t>
+      </w:r>
+      <w:r>
+        <w:t xml:space="preserve"> dokumentationen via GitHub. Användningen av GitHub har hjälpt mig att mycket tillförlitligt spåra </w:t>
+      </w:r>
+      <w:r>
+        <w:t xml:space="preserve">mina framsteg, och låtit mig göra större ändringar i koden utan att behöva oroa mig för att det fungerade originalet skulle sluta fungera, tack vare GitHubs grenfunktioner. </w:t>
+      </w:r>
+    </w:p>
+    <w:p>
+      <w:pPr>
+        <w:pStyle w:val="Rubrik1"/>
+      </w:pPr>
+      <w:bookmarkStart w:id="14" w:name="_Toc522559383"/>
+      <w:r>
+        <w:t>Källförteckning</w:t>
+      </w:r>
+      <w:bookmarkEnd w:id="14"/>
     </w:p>
     <w:p>
       <w:pPr>
         <w:pStyle w:val="Liststycke"/>
         <w:numPr>
           <w:ilvl w:val="0"/>
-          <w:numId w:val="9"/>
+          <w:numId w:val="13"/>
         </w:numPr>
       </w:pPr>
       <w:r>
-        <w:t>Nollställ alla värden och låt nya spelare mata in namn</w:t>
-      </w:r>
-      <w:r>
-        <w:t>.</w:t>
-      </w:r>
-    </w:p>
-    <w:p>
-      <w:pPr>
-        <w:pStyle w:val="Liststycke"/>
-        <w:numPr>
-          <w:ilvl w:val="0"/>
-          <w:numId w:val="9"/>
-        </w:numPr>
-      </w:pPr>
-      <w:r>
-        <w:t>Slut</w:t>
-      </w:r>
-      <w:r>
-        <w:t>.</w:t>
-      </w:r>
-    </w:p>
-    <w:p>
-      <w:pPr>
-        <w:pStyle w:val="Rubrik1"/>
-      </w:pPr>
-      <w:bookmarkStart w:id="0" w:name="_GoBack"/>
-      <w:bookmarkEnd w:id="0"/>
+        <w:t>Intet.</w:t>
+      </w:r>
     </w:p>
     <w:sectPr>
-      <w:headerReference w:type="default" r:id="rId11"/>
+      <w:headerReference w:type="default" r:id="rId12"/>
       <w:pgSz w:w="11906" w:h="16838"/>
       <w:pgMar w:top="1418" w:right="1418" w:bottom="567" w:left="1418" w:header="708" w:footer="708" w:gutter="0"/>
+      <w:pgNumType w:start="0"/>
       <w:cols w:space="708"/>
+      <w:titlePg/>
       <w:docGrid w:linePitch="360"/>
     </w:sectPr>
   </w:body>
@@ -741,7 +2422,10 @@
       <w:tab/>
     </w:r>
     <w:r>
-      <w:t>2018-05-17</w:t>
+      <w:t>2018-</w:t>
+    </w:r>
+    <w:r>
+      <w:t>08-20</w:t>
     </w:r>
   </w:p>
 </w:hdr>
@@ -752,7 +2436,7 @@
   <w:abstractNum w:abstractNumId="0">
     <w:nsid w:val="04556EFE"/>
     <w:multiLevelType w:val="multilevel"/>
-    <w:tmpl w:val="FB8CE6D6"/>
+    <w:tmpl w:val="AFD299C4"/>
     <w:lvl w:ilvl="0">
       <w:start w:val="1"/>
       <w:numFmt w:val="decimal"/>
@@ -845,6 +2529,119 @@
     </w:lvl>
   </w:abstractNum>
   <w:abstractNum w:abstractNumId="1">
+    <w:nsid w:val="055D76FE"/>
+    <w:multiLevelType w:val="hybridMultilevel"/>
+    <w:tmpl w:val="7E365C80"/>
+    <w:lvl w:ilvl="0" w:tplc="041D0001">
+      <w:start w:val="1"/>
+      <w:numFmt w:val="bullet"/>
+      <w:lvlText w:val=""/>
+      <w:lvlJc w:val="left"/>
+      <w:pPr>
+        <w:ind w:left="720" w:hanging="360"/>
+      </w:pPr>
+      <w:rPr>
+        <w:rFonts w:ascii="Symbol" w:hAnsi="Symbol" w:hint="default"/>
+      </w:rPr>
+    </w:lvl>
+    <w:lvl w:ilvl="1" w:tplc="041D0003" w:tentative="1">
+      <w:start w:val="1"/>
+      <w:numFmt w:val="bullet"/>
+      <w:lvlText w:val="o"/>
+      <w:lvlJc w:val="left"/>
+      <w:pPr>
+        <w:ind w:left="1440" w:hanging="360"/>
+      </w:pPr>
+      <w:rPr>
+        <w:rFonts w:ascii="Courier New" w:hAnsi="Courier New" w:cs="Courier New" w:hint="default"/>
+      </w:rPr>
+    </w:lvl>
+    <w:lvl w:ilvl="2" w:tplc="041D0005" w:tentative="1">
+      <w:start w:val="1"/>
+      <w:numFmt w:val="bullet"/>
+      <w:lvlText w:val=""/>
+      <w:lvlJc w:val="left"/>
+      <w:pPr>
+        <w:ind w:left="2160" w:hanging="360"/>
+      </w:pPr>
+      <w:rPr>
+        <w:rFonts w:ascii="Wingdings" w:hAnsi="Wingdings" w:hint="default"/>
+      </w:rPr>
+    </w:lvl>
+    <w:lvl w:ilvl="3" w:tplc="041D0001" w:tentative="1">
+      <w:start w:val="1"/>
+      <w:numFmt w:val="bullet"/>
+      <w:lvlText w:val=""/>
+      <w:lvlJc w:val="left"/>
+      <w:pPr>
+        <w:ind w:left="2880" w:hanging="360"/>
+      </w:pPr>
+      <w:rPr>
+        <w:rFonts w:ascii="Symbol" w:hAnsi="Symbol" w:hint="default"/>
+      </w:rPr>
+    </w:lvl>
+    <w:lvl w:ilvl="4" w:tplc="041D0003" w:tentative="1">
+      <w:start w:val="1"/>
+      <w:numFmt w:val="bullet"/>
+      <w:lvlText w:val="o"/>
+      <w:lvlJc w:val="left"/>
+      <w:pPr>
+        <w:ind w:left="3600" w:hanging="360"/>
+      </w:pPr>
+      <w:rPr>
+        <w:rFonts w:ascii="Courier New" w:hAnsi="Courier New" w:cs="Courier New" w:hint="default"/>
+      </w:rPr>
+    </w:lvl>
+    <w:lvl w:ilvl="5" w:tplc="041D0005" w:tentative="1">
+      <w:start w:val="1"/>
+      <w:numFmt w:val="bullet"/>
+      <w:lvlText w:val=""/>
+      <w:lvlJc w:val="left"/>
+      <w:pPr>
+        <w:ind w:left="4320" w:hanging="360"/>
+      </w:pPr>
+      <w:rPr>
+        <w:rFonts w:ascii="Wingdings" w:hAnsi="Wingdings" w:hint="default"/>
+      </w:rPr>
+    </w:lvl>
+    <w:lvl w:ilvl="6" w:tplc="041D0001" w:tentative="1">
+      <w:start w:val="1"/>
+      <w:numFmt w:val="bullet"/>
+      <w:lvlText w:val=""/>
+      <w:lvlJc w:val="left"/>
+      <w:pPr>
+        <w:ind w:left="5040" w:hanging="360"/>
+      </w:pPr>
+      <w:rPr>
+        <w:rFonts w:ascii="Symbol" w:hAnsi="Symbol" w:hint="default"/>
+      </w:rPr>
+    </w:lvl>
+    <w:lvl w:ilvl="7" w:tplc="041D0003" w:tentative="1">
+      <w:start w:val="1"/>
+      <w:numFmt w:val="bullet"/>
+      <w:lvlText w:val="o"/>
+      <w:lvlJc w:val="left"/>
+      <w:pPr>
+        <w:ind w:left="5760" w:hanging="360"/>
+      </w:pPr>
+      <w:rPr>
+        <w:rFonts w:ascii="Courier New" w:hAnsi="Courier New" w:cs="Courier New" w:hint="default"/>
+      </w:rPr>
+    </w:lvl>
+    <w:lvl w:ilvl="8" w:tplc="041D0005" w:tentative="1">
+      <w:start w:val="1"/>
+      <w:numFmt w:val="bullet"/>
+      <w:lvlText w:val=""/>
+      <w:lvlJc w:val="left"/>
+      <w:pPr>
+        <w:ind w:left="6480" w:hanging="360"/>
+      </w:pPr>
+      <w:rPr>
+        <w:rFonts w:ascii="Wingdings" w:hAnsi="Wingdings" w:hint="default"/>
+      </w:rPr>
+    </w:lvl>
+  </w:abstractNum>
+  <w:abstractNum w:abstractNumId="2">
     <w:nsid w:val="0CF37647"/>
     <w:multiLevelType w:val="hybridMultilevel"/>
     <w:tmpl w:val="A8927D8A"/>
@@ -957,7 +2754,120 @@
       </w:rPr>
     </w:lvl>
   </w:abstractNum>
-  <w:abstractNum w:abstractNumId="2">
+  <w:abstractNum w:abstractNumId="3">
+    <w:nsid w:val="15591F86"/>
+    <w:multiLevelType w:val="hybridMultilevel"/>
+    <w:tmpl w:val="648E1438"/>
+    <w:lvl w:ilvl="0" w:tplc="041D0001">
+      <w:start w:val="1"/>
+      <w:numFmt w:val="bullet"/>
+      <w:lvlText w:val=""/>
+      <w:lvlJc w:val="left"/>
+      <w:pPr>
+        <w:ind w:left="720" w:hanging="360"/>
+      </w:pPr>
+      <w:rPr>
+        <w:rFonts w:ascii="Symbol" w:hAnsi="Symbol" w:hint="default"/>
+      </w:rPr>
+    </w:lvl>
+    <w:lvl w:ilvl="1" w:tplc="041D0003" w:tentative="1">
+      <w:start w:val="1"/>
+      <w:numFmt w:val="bullet"/>
+      <w:lvlText w:val="o"/>
+      <w:lvlJc w:val="left"/>
+      <w:pPr>
+        <w:ind w:left="1440" w:hanging="360"/>
+      </w:pPr>
+      <w:rPr>
+        <w:rFonts w:ascii="Courier New" w:hAnsi="Courier New" w:cs="Courier New" w:hint="default"/>
+      </w:rPr>
+    </w:lvl>
+    <w:lvl w:ilvl="2" w:tplc="041D0005" w:tentative="1">
+      <w:start w:val="1"/>
+      <w:numFmt w:val="bullet"/>
+      <w:lvlText w:val=""/>
+      <w:lvlJc w:val="left"/>
+      <w:pPr>
+        <w:ind w:left="2160" w:hanging="360"/>
+      </w:pPr>
+      <w:rPr>
+        <w:rFonts w:ascii="Wingdings" w:hAnsi="Wingdings" w:hint="default"/>
+      </w:rPr>
+    </w:lvl>
+    <w:lvl w:ilvl="3" w:tplc="041D0001" w:tentative="1">
+      <w:start w:val="1"/>
+      <w:numFmt w:val="bullet"/>
+      <w:lvlText w:val=""/>
+      <w:lvlJc w:val="left"/>
+      <w:pPr>
+        <w:ind w:left="2880" w:hanging="360"/>
+      </w:pPr>
+      <w:rPr>
+        <w:rFonts w:ascii="Symbol" w:hAnsi="Symbol" w:hint="default"/>
+      </w:rPr>
+    </w:lvl>
+    <w:lvl w:ilvl="4" w:tplc="041D0003" w:tentative="1">
+      <w:start w:val="1"/>
+      <w:numFmt w:val="bullet"/>
+      <w:lvlText w:val="o"/>
+      <w:lvlJc w:val="left"/>
+      <w:pPr>
+        <w:ind w:left="3600" w:hanging="360"/>
+      </w:pPr>
+      <w:rPr>
+        <w:rFonts w:ascii="Courier New" w:hAnsi="Courier New" w:cs="Courier New" w:hint="default"/>
+      </w:rPr>
+    </w:lvl>
+    <w:lvl w:ilvl="5" w:tplc="041D0005" w:tentative="1">
+      <w:start w:val="1"/>
+      <w:numFmt w:val="bullet"/>
+      <w:lvlText w:val=""/>
+      <w:lvlJc w:val="left"/>
+      <w:pPr>
+        <w:ind w:left="4320" w:hanging="360"/>
+      </w:pPr>
+      <w:rPr>
+        <w:rFonts w:ascii="Wingdings" w:hAnsi="Wingdings" w:hint="default"/>
+      </w:rPr>
+    </w:lvl>
+    <w:lvl w:ilvl="6" w:tplc="041D0001" w:tentative="1">
+      <w:start w:val="1"/>
+      <w:numFmt w:val="bullet"/>
+      <w:lvlText w:val=""/>
+      <w:lvlJc w:val="left"/>
+      <w:pPr>
+        <w:ind w:left="5040" w:hanging="360"/>
+      </w:pPr>
+      <w:rPr>
+        <w:rFonts w:ascii="Symbol" w:hAnsi="Symbol" w:hint="default"/>
+      </w:rPr>
+    </w:lvl>
+    <w:lvl w:ilvl="7" w:tplc="041D0003" w:tentative="1">
+      <w:start w:val="1"/>
+      <w:numFmt w:val="bullet"/>
+      <w:lvlText w:val="o"/>
+      <w:lvlJc w:val="left"/>
+      <w:pPr>
+        <w:ind w:left="5760" w:hanging="360"/>
+      </w:pPr>
+      <w:rPr>
+        <w:rFonts w:ascii="Courier New" w:hAnsi="Courier New" w:cs="Courier New" w:hint="default"/>
+      </w:rPr>
+    </w:lvl>
+    <w:lvl w:ilvl="8" w:tplc="041D0005" w:tentative="1">
+      <w:start w:val="1"/>
+      <w:numFmt w:val="bullet"/>
+      <w:lvlText w:val=""/>
+      <w:lvlJc w:val="left"/>
+      <w:pPr>
+        <w:ind w:left="6480" w:hanging="360"/>
+      </w:pPr>
+      <w:rPr>
+        <w:rFonts w:ascii="Wingdings" w:hAnsi="Wingdings" w:hint="default"/>
+      </w:rPr>
+    </w:lvl>
+  </w:abstractNum>
+  <w:abstractNum w:abstractNumId="4">
     <w:nsid w:val="2A292DBF"/>
     <w:multiLevelType w:val="hybridMultilevel"/>
     <w:tmpl w:val="9E3843F4"/>
@@ -1070,7 +2980,120 @@
       </w:rPr>
     </w:lvl>
   </w:abstractNum>
-  <w:abstractNum w:abstractNumId="3">
+  <w:abstractNum w:abstractNumId="5">
+    <w:nsid w:val="4D8E77BC"/>
+    <w:multiLevelType w:val="hybridMultilevel"/>
+    <w:tmpl w:val="76B69A8E"/>
+    <w:lvl w:ilvl="0" w:tplc="041D0001">
+      <w:start w:val="1"/>
+      <w:numFmt w:val="bullet"/>
+      <w:lvlText w:val=""/>
+      <w:lvlJc w:val="left"/>
+      <w:pPr>
+        <w:ind w:left="720" w:hanging="360"/>
+      </w:pPr>
+      <w:rPr>
+        <w:rFonts w:ascii="Symbol" w:hAnsi="Symbol" w:hint="default"/>
+      </w:rPr>
+    </w:lvl>
+    <w:lvl w:ilvl="1" w:tplc="041D0003" w:tentative="1">
+      <w:start w:val="1"/>
+      <w:numFmt w:val="bullet"/>
+      <w:lvlText w:val="o"/>
+      <w:lvlJc w:val="left"/>
+      <w:pPr>
+        <w:ind w:left="1440" w:hanging="360"/>
+      </w:pPr>
+      <w:rPr>
+        <w:rFonts w:ascii="Courier New" w:hAnsi="Courier New" w:cs="Courier New" w:hint="default"/>
+      </w:rPr>
+    </w:lvl>
+    <w:lvl w:ilvl="2" w:tplc="041D0005" w:tentative="1">
+      <w:start w:val="1"/>
+      <w:numFmt w:val="bullet"/>
+      <w:lvlText w:val=""/>
+      <w:lvlJc w:val="left"/>
+      <w:pPr>
+        <w:ind w:left="2160" w:hanging="360"/>
+      </w:pPr>
+      <w:rPr>
+        <w:rFonts w:ascii="Wingdings" w:hAnsi="Wingdings" w:hint="default"/>
+      </w:rPr>
+    </w:lvl>
+    <w:lvl w:ilvl="3" w:tplc="041D0001" w:tentative="1">
+      <w:start w:val="1"/>
+      <w:numFmt w:val="bullet"/>
+      <w:lvlText w:val=""/>
+      <w:lvlJc w:val="left"/>
+      <w:pPr>
+        <w:ind w:left="2880" w:hanging="360"/>
+      </w:pPr>
+      <w:rPr>
+        <w:rFonts w:ascii="Symbol" w:hAnsi="Symbol" w:hint="default"/>
+      </w:rPr>
+    </w:lvl>
+    <w:lvl w:ilvl="4" w:tplc="041D0003" w:tentative="1">
+      <w:start w:val="1"/>
+      <w:numFmt w:val="bullet"/>
+      <w:lvlText w:val="o"/>
+      <w:lvlJc w:val="left"/>
+      <w:pPr>
+        <w:ind w:left="3600" w:hanging="360"/>
+      </w:pPr>
+      <w:rPr>
+        <w:rFonts w:ascii="Courier New" w:hAnsi="Courier New" w:cs="Courier New" w:hint="default"/>
+      </w:rPr>
+    </w:lvl>
+    <w:lvl w:ilvl="5" w:tplc="041D0005" w:tentative="1">
+      <w:start w:val="1"/>
+      <w:numFmt w:val="bullet"/>
+      <w:lvlText w:val=""/>
+      <w:lvlJc w:val="left"/>
+      <w:pPr>
+        <w:ind w:left="4320" w:hanging="360"/>
+      </w:pPr>
+      <w:rPr>
+        <w:rFonts w:ascii="Wingdings" w:hAnsi="Wingdings" w:hint="default"/>
+      </w:rPr>
+    </w:lvl>
+    <w:lvl w:ilvl="6" w:tplc="041D0001" w:tentative="1">
+      <w:start w:val="1"/>
+      <w:numFmt w:val="bullet"/>
+      <w:lvlText w:val=""/>
+      <w:lvlJc w:val="left"/>
+      <w:pPr>
+        <w:ind w:left="5040" w:hanging="360"/>
+      </w:pPr>
+      <w:rPr>
+        <w:rFonts w:ascii="Symbol" w:hAnsi="Symbol" w:hint="default"/>
+      </w:rPr>
+    </w:lvl>
+    <w:lvl w:ilvl="7" w:tplc="041D0003" w:tentative="1">
+      <w:start w:val="1"/>
+      <w:numFmt w:val="bullet"/>
+      <w:lvlText w:val="o"/>
+      <w:lvlJc w:val="left"/>
+      <w:pPr>
+        <w:ind w:left="5760" w:hanging="360"/>
+      </w:pPr>
+      <w:rPr>
+        <w:rFonts w:ascii="Courier New" w:hAnsi="Courier New" w:cs="Courier New" w:hint="default"/>
+      </w:rPr>
+    </w:lvl>
+    <w:lvl w:ilvl="8" w:tplc="041D0005" w:tentative="1">
+      <w:start w:val="1"/>
+      <w:numFmt w:val="bullet"/>
+      <w:lvlText w:val=""/>
+      <w:lvlJc w:val="left"/>
+      <w:pPr>
+        <w:ind w:left="6480" w:hanging="360"/>
+      </w:pPr>
+      <w:rPr>
+        <w:rFonts w:ascii="Wingdings" w:hAnsi="Wingdings" w:hint="default"/>
+      </w:rPr>
+    </w:lvl>
+  </w:abstractNum>
+  <w:abstractNum w:abstractNumId="6">
     <w:nsid w:val="533B4A8B"/>
     <w:multiLevelType w:val="hybridMultilevel"/>
     <w:tmpl w:val="1C16D3BE"/>
@@ -1183,7 +3206,7 @@
       </w:rPr>
     </w:lvl>
   </w:abstractNum>
-  <w:abstractNum w:abstractNumId="4">
+  <w:abstractNum w:abstractNumId="7">
     <w:nsid w:val="54A510ED"/>
     <w:multiLevelType w:val="hybridMultilevel"/>
     <w:tmpl w:val="3B64EF72"/>
@@ -1296,7 +3319,7 @@
       </w:rPr>
     </w:lvl>
   </w:abstractNum>
-  <w:abstractNum w:abstractNumId="5">
+  <w:abstractNum w:abstractNumId="8">
     <w:nsid w:val="5670560E"/>
     <w:multiLevelType w:val="multilevel"/>
     <w:tmpl w:val="C4B045D0"/>
@@ -1388,7 +3411,7 @@
       </w:pPr>
     </w:lvl>
   </w:abstractNum>
-  <w:abstractNum w:abstractNumId="6">
+  <w:abstractNum w:abstractNumId="9">
     <w:nsid w:val="6EC71B2B"/>
     <w:multiLevelType w:val="multilevel"/>
     <w:tmpl w:val="3B94299E"/>
@@ -1531,7 +3554,7 @@
       </w:pPr>
     </w:lvl>
   </w:abstractNum>
-  <w:abstractNum w:abstractNumId="7">
+  <w:abstractNum w:abstractNumId="10">
     <w:nsid w:val="6F7B1F7F"/>
     <w:multiLevelType w:val="hybridMultilevel"/>
     <w:tmpl w:val="72B0336C"/>
@@ -1644,7 +3667,120 @@
       </w:rPr>
     </w:lvl>
   </w:abstractNum>
-  <w:abstractNum w:abstractNumId="8">
+  <w:abstractNum w:abstractNumId="11">
+    <w:nsid w:val="74E42EE7"/>
+    <w:multiLevelType w:val="hybridMultilevel"/>
+    <w:tmpl w:val="009E1CB6"/>
+    <w:lvl w:ilvl="0" w:tplc="041D0001">
+      <w:start w:val="1"/>
+      <w:numFmt w:val="bullet"/>
+      <w:lvlText w:val=""/>
+      <w:lvlJc w:val="left"/>
+      <w:pPr>
+        <w:ind w:left="720" w:hanging="360"/>
+      </w:pPr>
+      <w:rPr>
+        <w:rFonts w:ascii="Symbol" w:hAnsi="Symbol" w:hint="default"/>
+      </w:rPr>
+    </w:lvl>
+    <w:lvl w:ilvl="1" w:tplc="041D0003" w:tentative="1">
+      <w:start w:val="1"/>
+      <w:numFmt w:val="bullet"/>
+      <w:lvlText w:val="o"/>
+      <w:lvlJc w:val="left"/>
+      <w:pPr>
+        <w:ind w:left="1440" w:hanging="360"/>
+      </w:pPr>
+      <w:rPr>
+        <w:rFonts w:ascii="Courier New" w:hAnsi="Courier New" w:cs="Courier New" w:hint="default"/>
+      </w:rPr>
+    </w:lvl>
+    <w:lvl w:ilvl="2" w:tplc="041D0005" w:tentative="1">
+      <w:start w:val="1"/>
+      <w:numFmt w:val="bullet"/>
+      <w:lvlText w:val=""/>
+      <w:lvlJc w:val="left"/>
+      <w:pPr>
+        <w:ind w:left="2160" w:hanging="360"/>
+      </w:pPr>
+      <w:rPr>
+        <w:rFonts w:ascii="Wingdings" w:hAnsi="Wingdings" w:hint="default"/>
+      </w:rPr>
+    </w:lvl>
+    <w:lvl w:ilvl="3" w:tplc="041D0001" w:tentative="1">
+      <w:start w:val="1"/>
+      <w:numFmt w:val="bullet"/>
+      <w:lvlText w:val=""/>
+      <w:lvlJc w:val="left"/>
+      <w:pPr>
+        <w:ind w:left="2880" w:hanging="360"/>
+      </w:pPr>
+      <w:rPr>
+        <w:rFonts w:ascii="Symbol" w:hAnsi="Symbol" w:hint="default"/>
+      </w:rPr>
+    </w:lvl>
+    <w:lvl w:ilvl="4" w:tplc="041D0003" w:tentative="1">
+      <w:start w:val="1"/>
+      <w:numFmt w:val="bullet"/>
+      <w:lvlText w:val="o"/>
+      <w:lvlJc w:val="left"/>
+      <w:pPr>
+        <w:ind w:left="3600" w:hanging="360"/>
+      </w:pPr>
+      <w:rPr>
+        <w:rFonts w:ascii="Courier New" w:hAnsi="Courier New" w:cs="Courier New" w:hint="default"/>
+      </w:rPr>
+    </w:lvl>
+    <w:lvl w:ilvl="5" w:tplc="041D0005" w:tentative="1">
+      <w:start w:val="1"/>
+      <w:numFmt w:val="bullet"/>
+      <w:lvlText w:val=""/>
+      <w:lvlJc w:val="left"/>
+      <w:pPr>
+        <w:ind w:left="4320" w:hanging="360"/>
+      </w:pPr>
+      <w:rPr>
+        <w:rFonts w:ascii="Wingdings" w:hAnsi="Wingdings" w:hint="default"/>
+      </w:rPr>
+    </w:lvl>
+    <w:lvl w:ilvl="6" w:tplc="041D0001" w:tentative="1">
+      <w:start w:val="1"/>
+      <w:numFmt w:val="bullet"/>
+      <w:lvlText w:val=""/>
+      <w:lvlJc w:val="left"/>
+      <w:pPr>
+        <w:ind w:left="5040" w:hanging="360"/>
+      </w:pPr>
+      <w:rPr>
+        <w:rFonts w:ascii="Symbol" w:hAnsi="Symbol" w:hint="default"/>
+      </w:rPr>
+    </w:lvl>
+    <w:lvl w:ilvl="7" w:tplc="041D0003" w:tentative="1">
+      <w:start w:val="1"/>
+      <w:numFmt w:val="bullet"/>
+      <w:lvlText w:val="o"/>
+      <w:lvlJc w:val="left"/>
+      <w:pPr>
+        <w:ind w:left="5760" w:hanging="360"/>
+      </w:pPr>
+      <w:rPr>
+        <w:rFonts w:ascii="Courier New" w:hAnsi="Courier New" w:cs="Courier New" w:hint="default"/>
+      </w:rPr>
+    </w:lvl>
+    <w:lvl w:ilvl="8" w:tplc="041D0005" w:tentative="1">
+      <w:start w:val="1"/>
+      <w:numFmt w:val="bullet"/>
+      <w:lvlText w:val=""/>
+      <w:lvlJc w:val="left"/>
+      <w:pPr>
+        <w:ind w:left="6480" w:hanging="360"/>
+      </w:pPr>
+      <w:rPr>
+        <w:rFonts w:ascii="Wingdings" w:hAnsi="Wingdings" w:hint="default"/>
+      </w:rPr>
+    </w:lvl>
+  </w:abstractNum>
+  <w:abstractNum w:abstractNumId="12">
     <w:nsid w:val="74FC2A5C"/>
     <w:multiLevelType w:val="hybridMultilevel"/>
     <w:tmpl w:val="AED23B0E"/>
@@ -1758,30 +3894,42 @@
     </w:lvl>
   </w:abstractNum>
   <w:num w:numId="1">
-    <w:abstractNumId w:val="5"/>
+    <w:abstractNumId w:val="8"/>
   </w:num>
   <w:num w:numId="2">
-    <w:abstractNumId w:val="6"/>
+    <w:abstractNumId w:val="9"/>
   </w:num>
   <w:num w:numId="3">
     <w:abstractNumId w:val="0"/>
   </w:num>
   <w:num w:numId="4">
+    <w:abstractNumId w:val="4"/>
+  </w:num>
+  <w:num w:numId="5">
+    <w:abstractNumId w:val="10"/>
+  </w:num>
+  <w:num w:numId="6">
     <w:abstractNumId w:val="2"/>
   </w:num>
-  <w:num w:numId="5">
+  <w:num w:numId="7">
+    <w:abstractNumId w:val="12"/>
+  </w:num>
+  <w:num w:numId="8">
     <w:abstractNumId w:val="7"/>
   </w:num>
-  <w:num w:numId="6">
+  <w:num w:numId="9">
+    <w:abstractNumId w:val="6"/>
+  </w:num>
+  <w:num w:numId="10">
+    <w:abstractNumId w:val="5"/>
+  </w:num>
+  <w:num w:numId="11">
     <w:abstractNumId w:val="1"/>
   </w:num>
-  <w:num w:numId="7">
-    <w:abstractNumId w:val="8"/>
+  <w:num w:numId="12">
+    <w:abstractNumId w:val="11"/>
   </w:num>
-  <w:num w:numId="8">
-    <w:abstractNumId w:val="4"/>
-  </w:num>
-  <w:num w:numId="9">
+  <w:num w:numId="13">
     <w:abstractNumId w:val="3"/>
   </w:num>
 </w:numbering>
@@ -1946,9 +4094,9 @@
   <w:style w:type="paragraph" w:default="1" w:styleId="Normal">
     <w:name w:val="Normal"/>
     <w:qFormat/>
-    <w:rsid w:val="006501E5"/>
+    <w:rsid w:val="00B932C0"/>
     <w:pPr>
-      <w:spacing w:before="60" w:after="0" w:line="240" w:lineRule="auto"/>
+      <w:spacing w:after="0" w:line="240" w:lineRule="auto"/>
     </w:pPr>
     <w:rPr>
       <w:rFonts w:ascii="Segoe UI Semilight" w:hAnsi="Segoe UI Semilight" w:cs="Segoe UI Semilight"/>
@@ -1961,22 +4109,22 @@
     <w:link w:val="Rubrik1Char"/>
     <w:uiPriority w:val="9"/>
     <w:qFormat/>
-    <w:rsid w:val="00723EE8"/>
+    <w:rsid w:val="00897236"/>
     <w:pPr>
       <w:keepNext/>
       <w:keepLines/>
       <w:numPr>
         <w:numId w:val="3"/>
       </w:numPr>
-      <w:spacing w:before="120"/>
-      <w:ind w:left="0" w:hanging="426"/>
+      <w:spacing w:before="240"/>
+      <w:ind w:left="425" w:hanging="425"/>
       <w:outlineLvl w:val="0"/>
     </w:pPr>
     <w:rPr>
-      <w:rFonts w:eastAsiaTheme="majorEastAsia"/>
+      <w:rFonts w:ascii="Segoe UI Semibold" w:eastAsiaTheme="majorEastAsia" w:hAnsi="Segoe UI Semibold" w:cs="Segoe UI Semibold"/>
       <w:b/>
       <w:bCs/>
-      <w:sz w:val="24"/>
+      <w:sz w:val="28"/>
       <w:szCs w:val="28"/>
     </w:rPr>
   </w:style>
@@ -1988,7 +4136,7 @@
     <w:uiPriority w:val="9"/>
     <w:unhideWhenUsed/>
     <w:qFormat/>
-    <w:rsid w:val="006501E5"/>
+    <w:rsid w:val="00CD064E"/>
     <w:pPr>
       <w:keepNext/>
       <w:keepLines/>
@@ -1996,7 +4144,7 @@
         <w:ilvl w:val="1"/>
         <w:numId w:val="3"/>
       </w:numPr>
-      <w:spacing w:before="80"/>
+      <w:spacing w:before="120"/>
       <w:ind w:left="578" w:hanging="578"/>
       <w:outlineLvl w:val="1"/>
     </w:pPr>
@@ -2014,10 +4162,9 @@
     <w:next w:val="Normal"/>
     <w:link w:val="Rubrik3Char"/>
     <w:uiPriority w:val="9"/>
-    <w:semiHidden/>
     <w:unhideWhenUsed/>
     <w:qFormat/>
-    <w:rsid w:val="0038004C"/>
+    <w:rsid w:val="00CD064E"/>
     <w:pPr>
       <w:keepNext/>
       <w:keepLines/>
@@ -2025,14 +4172,14 @@
         <w:ilvl w:val="2"/>
         <w:numId w:val="3"/>
       </w:numPr>
-      <w:spacing w:before="200"/>
+      <w:spacing w:before="120"/>
       <w:outlineLvl w:val="2"/>
     </w:pPr>
     <w:rPr>
-      <w:rFonts w:asciiTheme="majorHAnsi" w:eastAsiaTheme="majorEastAsia" w:hAnsiTheme="majorHAnsi" w:cstheme="majorBidi"/>
+      <w:rFonts w:eastAsiaTheme="majorEastAsia"/>
       <w:b/>
       <w:bCs/>
-      <w:color w:val="4F81BD" w:themeColor="accent1"/>
+      <w:sz w:val="24"/>
     </w:rPr>
   </w:style>
   <w:style w:type="paragraph" w:styleId="Rubrik4">
@@ -2202,7 +4349,6 @@
   <w:style w:type="character" w:default="1" w:styleId="Standardstycketeckensnitt">
     <w:name w:val="Default Paragraph Font"/>
     <w:uiPriority w:val="1"/>
-    <w:semiHidden/>
     <w:unhideWhenUsed/>
   </w:style>
   <w:style w:type="table" w:default="1" w:styleId="Normaltabell">
@@ -2341,12 +4487,12 @@
     <w:basedOn w:val="Standardstycketeckensnitt"/>
     <w:link w:val="Rubrik1"/>
     <w:uiPriority w:val="9"/>
-    <w:rsid w:val="00723EE8"/>
+    <w:rsid w:val="00897236"/>
     <w:rPr>
-      <w:rFonts w:ascii="Segoe UI Semilight" w:eastAsiaTheme="majorEastAsia" w:hAnsi="Segoe UI Semilight" w:cs="Segoe UI Semilight"/>
+      <w:rFonts w:ascii="Segoe UI Semibold" w:eastAsiaTheme="majorEastAsia" w:hAnsi="Segoe UI Semibold" w:cs="Segoe UI Semibold"/>
       <w:b/>
       <w:bCs/>
-      <w:sz w:val="24"/>
+      <w:sz w:val="28"/>
       <w:szCs w:val="28"/>
     </w:rPr>
   </w:style>
@@ -2355,7 +4501,7 @@
     <w:basedOn w:val="Standardstycketeckensnitt"/>
     <w:link w:val="Rubrik2"/>
     <w:uiPriority w:val="9"/>
-    <w:rsid w:val="006501E5"/>
+    <w:rsid w:val="00CD064E"/>
     <w:rPr>
       <w:rFonts w:ascii="Segoe UI Semilight" w:eastAsiaTheme="majorEastAsia" w:hAnsi="Segoe UI Semilight" w:cs="Segoe UI Semilight"/>
       <w:b/>
@@ -2369,13 +4515,12 @@
     <w:basedOn w:val="Standardstycketeckensnitt"/>
     <w:link w:val="Rubrik3"/>
     <w:uiPriority w:val="9"/>
-    <w:semiHidden/>
-    <w:rsid w:val="0038004C"/>
+    <w:rsid w:val="00CD064E"/>
     <w:rPr>
-      <w:rFonts w:asciiTheme="majorHAnsi" w:eastAsiaTheme="majorEastAsia" w:hAnsiTheme="majorHAnsi" w:cstheme="majorBidi"/>
+      <w:rFonts w:ascii="Segoe UI Semilight" w:eastAsiaTheme="majorEastAsia" w:hAnsi="Segoe UI Semilight" w:cs="Segoe UI Semilight"/>
       <w:b/>
       <w:bCs/>
-      <w:color w:val="4F81BD" w:themeColor="accent1"/>
+      <w:sz w:val="24"/>
     </w:rPr>
   </w:style>
   <w:style w:type="character" w:customStyle="1" w:styleId="Rubrik4Char">
@@ -2466,6 +4611,7 @@
   </w:style>
   <w:style w:type="paragraph" w:styleId="Ingetavstnd">
     <w:name w:val="No Spacing"/>
+    <w:link w:val="IngetavstndChar"/>
     <w:uiPriority w:val="1"/>
     <w:qFormat/>
     <w:rsid w:val="001541EC"/>
@@ -2494,6 +4640,72 @@
       <w:color w:val="0000FF" w:themeColor="hyperlink"/>
       <w:u w:val="single"/>
     </w:rPr>
+  </w:style>
+  <w:style w:type="paragraph" w:styleId="Innehllsfrteckningsrubrik">
+    <w:name w:val="TOC Heading"/>
+    <w:basedOn w:val="Rubrik1"/>
+    <w:next w:val="Normal"/>
+    <w:uiPriority w:val="39"/>
+    <w:semiHidden/>
+    <w:unhideWhenUsed/>
+    <w:qFormat/>
+    <w:rsid w:val="00B74671"/>
+    <w:pPr>
+      <w:numPr>
+        <w:numId w:val="0"/>
+      </w:numPr>
+      <w:spacing w:before="480" w:line="276" w:lineRule="auto"/>
+      <w:outlineLvl w:val="9"/>
+    </w:pPr>
+    <w:rPr>
+      <w:rFonts w:asciiTheme="majorHAnsi" w:hAnsiTheme="majorHAnsi" w:cstheme="majorBidi"/>
+      <w:color w:val="365F91" w:themeColor="accent1" w:themeShade="BF"/>
+    </w:rPr>
+  </w:style>
+  <w:style w:type="paragraph" w:styleId="Innehll1">
+    <w:name w:val="toc 1"/>
+    <w:basedOn w:val="Normal"/>
+    <w:next w:val="Normal"/>
+    <w:autoRedefine/>
+    <w:uiPriority w:val="39"/>
+    <w:unhideWhenUsed/>
+    <w:rsid w:val="00B74671"/>
+    <w:pPr>
+      <w:spacing w:after="100"/>
+    </w:pPr>
+  </w:style>
+  <w:style w:type="paragraph" w:styleId="Innehll2">
+    <w:name w:val="toc 2"/>
+    <w:basedOn w:val="Normal"/>
+    <w:next w:val="Normal"/>
+    <w:autoRedefine/>
+    <w:uiPriority w:val="39"/>
+    <w:unhideWhenUsed/>
+    <w:rsid w:val="00B74671"/>
+    <w:pPr>
+      <w:spacing w:after="100"/>
+      <w:ind w:left="220"/>
+    </w:pPr>
+  </w:style>
+  <w:style w:type="paragraph" w:styleId="Innehll3">
+    <w:name w:val="toc 3"/>
+    <w:basedOn w:val="Normal"/>
+    <w:next w:val="Normal"/>
+    <w:autoRedefine/>
+    <w:uiPriority w:val="39"/>
+    <w:unhideWhenUsed/>
+    <w:rsid w:val="00B74671"/>
+    <w:pPr>
+      <w:spacing w:after="100"/>
+      <w:ind w:left="440"/>
+    </w:pPr>
+  </w:style>
+  <w:style w:type="character" w:customStyle="1" w:styleId="IngetavstndChar">
+    <w:name w:val="Inget avstånd Char"/>
+    <w:basedOn w:val="Standardstycketeckensnitt"/>
+    <w:link w:val="Ingetavstnd"/>
+    <w:uiPriority w:val="1"/>
+    <w:rsid w:val="00B74671"/>
   </w:style>
 </w:styles>
 </file>
@@ -2657,9 +4869,9 @@
   <w:style w:type="paragraph" w:default="1" w:styleId="Normal">
     <w:name w:val="Normal"/>
     <w:qFormat/>
-    <w:rsid w:val="006501E5"/>
+    <w:rsid w:val="00B932C0"/>
     <w:pPr>
-      <w:spacing w:before="60" w:after="0" w:line="240" w:lineRule="auto"/>
+      <w:spacing w:after="0" w:line="240" w:lineRule="auto"/>
     </w:pPr>
     <w:rPr>
       <w:rFonts w:ascii="Segoe UI Semilight" w:hAnsi="Segoe UI Semilight" w:cs="Segoe UI Semilight"/>
@@ -2672,22 +4884,22 @@
     <w:link w:val="Rubrik1Char"/>
     <w:uiPriority w:val="9"/>
     <w:qFormat/>
-    <w:rsid w:val="00723EE8"/>
+    <w:rsid w:val="00897236"/>
     <w:pPr>
       <w:keepNext/>
       <w:keepLines/>
       <w:numPr>
         <w:numId w:val="3"/>
       </w:numPr>
-      <w:spacing w:before="120"/>
-      <w:ind w:left="0" w:hanging="426"/>
+      <w:spacing w:before="240"/>
+      <w:ind w:left="425" w:hanging="425"/>
       <w:outlineLvl w:val="0"/>
     </w:pPr>
     <w:rPr>
-      <w:rFonts w:eastAsiaTheme="majorEastAsia"/>
+      <w:rFonts w:ascii="Segoe UI Semibold" w:eastAsiaTheme="majorEastAsia" w:hAnsi="Segoe UI Semibold" w:cs="Segoe UI Semibold"/>
       <w:b/>
       <w:bCs/>
-      <w:sz w:val="24"/>
+      <w:sz w:val="28"/>
       <w:szCs w:val="28"/>
     </w:rPr>
   </w:style>
@@ -2699,7 +4911,7 @@
     <w:uiPriority w:val="9"/>
     <w:unhideWhenUsed/>
     <w:qFormat/>
-    <w:rsid w:val="006501E5"/>
+    <w:rsid w:val="00CD064E"/>
     <w:pPr>
       <w:keepNext/>
       <w:keepLines/>
@@ -2707,7 +4919,7 @@
         <w:ilvl w:val="1"/>
         <w:numId w:val="3"/>
       </w:numPr>
-      <w:spacing w:before="80"/>
+      <w:spacing w:before="120"/>
       <w:ind w:left="578" w:hanging="578"/>
       <w:outlineLvl w:val="1"/>
     </w:pPr>
@@ -2725,10 +4937,9 @@
     <w:next w:val="Normal"/>
     <w:link w:val="Rubrik3Char"/>
     <w:uiPriority w:val="9"/>
-    <w:semiHidden/>
     <w:unhideWhenUsed/>
     <w:qFormat/>
-    <w:rsid w:val="0038004C"/>
+    <w:rsid w:val="00CD064E"/>
     <w:pPr>
       <w:keepNext/>
       <w:keepLines/>
@@ -2736,14 +4947,14 @@
         <w:ilvl w:val="2"/>
         <w:numId w:val="3"/>
       </w:numPr>
-      <w:spacing w:before="200"/>
+      <w:spacing w:before="120"/>
       <w:outlineLvl w:val="2"/>
     </w:pPr>
     <w:rPr>
-      <w:rFonts w:asciiTheme="majorHAnsi" w:eastAsiaTheme="majorEastAsia" w:hAnsiTheme="majorHAnsi" w:cstheme="majorBidi"/>
+      <w:rFonts w:eastAsiaTheme="majorEastAsia"/>
       <w:b/>
       <w:bCs/>
-      <w:color w:val="4F81BD" w:themeColor="accent1"/>
+      <w:sz w:val="24"/>
     </w:rPr>
   </w:style>
   <w:style w:type="paragraph" w:styleId="Rubrik4">
@@ -2913,7 +5124,6 @@
   <w:style w:type="character" w:default="1" w:styleId="Standardstycketeckensnitt">
     <w:name w:val="Default Paragraph Font"/>
     <w:uiPriority w:val="1"/>
-    <w:semiHidden/>
     <w:unhideWhenUsed/>
   </w:style>
   <w:style w:type="table" w:default="1" w:styleId="Normaltabell">
@@ -3052,12 +5262,12 @@
     <w:basedOn w:val="Standardstycketeckensnitt"/>
     <w:link w:val="Rubrik1"/>
     <w:uiPriority w:val="9"/>
-    <w:rsid w:val="00723EE8"/>
+    <w:rsid w:val="00897236"/>
     <w:rPr>
-      <w:rFonts w:ascii="Segoe UI Semilight" w:eastAsiaTheme="majorEastAsia" w:hAnsi="Segoe UI Semilight" w:cs="Segoe UI Semilight"/>
+      <w:rFonts w:ascii="Segoe UI Semibold" w:eastAsiaTheme="majorEastAsia" w:hAnsi="Segoe UI Semibold" w:cs="Segoe UI Semibold"/>
       <w:b/>
       <w:bCs/>
-      <w:sz w:val="24"/>
+      <w:sz w:val="28"/>
       <w:szCs w:val="28"/>
     </w:rPr>
   </w:style>
@@ -3066,7 +5276,7 @@
     <w:basedOn w:val="Standardstycketeckensnitt"/>
     <w:link w:val="Rubrik2"/>
     <w:uiPriority w:val="9"/>
-    <w:rsid w:val="006501E5"/>
+    <w:rsid w:val="00CD064E"/>
     <w:rPr>
       <w:rFonts w:ascii="Segoe UI Semilight" w:eastAsiaTheme="majorEastAsia" w:hAnsi="Segoe UI Semilight" w:cs="Segoe UI Semilight"/>
       <w:b/>
@@ -3080,13 +5290,12 @@
     <w:basedOn w:val="Standardstycketeckensnitt"/>
     <w:link w:val="Rubrik3"/>
     <w:uiPriority w:val="9"/>
-    <w:semiHidden/>
-    <w:rsid w:val="0038004C"/>
+    <w:rsid w:val="00CD064E"/>
     <w:rPr>
-      <w:rFonts w:asciiTheme="majorHAnsi" w:eastAsiaTheme="majorEastAsia" w:hAnsiTheme="majorHAnsi" w:cstheme="majorBidi"/>
+      <w:rFonts w:ascii="Segoe UI Semilight" w:eastAsiaTheme="majorEastAsia" w:hAnsi="Segoe UI Semilight" w:cs="Segoe UI Semilight"/>
       <w:b/>
       <w:bCs/>
-      <w:color w:val="4F81BD" w:themeColor="accent1"/>
+      <w:sz w:val="24"/>
     </w:rPr>
   </w:style>
   <w:style w:type="character" w:customStyle="1" w:styleId="Rubrik4Char">
@@ -3177,6 +5386,7 @@
   </w:style>
   <w:style w:type="paragraph" w:styleId="Ingetavstnd">
     <w:name w:val="No Spacing"/>
+    <w:link w:val="IngetavstndChar"/>
     <w:uiPriority w:val="1"/>
     <w:qFormat/>
     <w:rsid w:val="001541EC"/>
@@ -3206,192 +5416,796 @@
       <w:u w:val="single"/>
     </w:rPr>
   </w:style>
+  <w:style w:type="paragraph" w:styleId="Innehllsfrteckningsrubrik">
+    <w:name w:val="TOC Heading"/>
+    <w:basedOn w:val="Rubrik1"/>
+    <w:next w:val="Normal"/>
+    <w:uiPriority w:val="39"/>
+    <w:semiHidden/>
+    <w:unhideWhenUsed/>
+    <w:qFormat/>
+    <w:rsid w:val="00B74671"/>
+    <w:pPr>
+      <w:numPr>
+        <w:numId w:val="0"/>
+      </w:numPr>
+      <w:spacing w:before="480" w:line="276" w:lineRule="auto"/>
+      <w:outlineLvl w:val="9"/>
+    </w:pPr>
+    <w:rPr>
+      <w:rFonts w:asciiTheme="majorHAnsi" w:hAnsiTheme="majorHAnsi" w:cstheme="majorBidi"/>
+      <w:color w:val="365F91" w:themeColor="accent1" w:themeShade="BF"/>
+    </w:rPr>
+  </w:style>
+  <w:style w:type="paragraph" w:styleId="Innehll1">
+    <w:name w:val="toc 1"/>
+    <w:basedOn w:val="Normal"/>
+    <w:next w:val="Normal"/>
+    <w:autoRedefine/>
+    <w:uiPriority w:val="39"/>
+    <w:unhideWhenUsed/>
+    <w:rsid w:val="00B74671"/>
+    <w:pPr>
+      <w:spacing w:after="100"/>
+    </w:pPr>
+  </w:style>
+  <w:style w:type="paragraph" w:styleId="Innehll2">
+    <w:name w:val="toc 2"/>
+    <w:basedOn w:val="Normal"/>
+    <w:next w:val="Normal"/>
+    <w:autoRedefine/>
+    <w:uiPriority w:val="39"/>
+    <w:unhideWhenUsed/>
+    <w:rsid w:val="00B74671"/>
+    <w:pPr>
+      <w:spacing w:after="100"/>
+      <w:ind w:left="220"/>
+    </w:pPr>
+  </w:style>
+  <w:style w:type="paragraph" w:styleId="Innehll3">
+    <w:name w:val="toc 3"/>
+    <w:basedOn w:val="Normal"/>
+    <w:next w:val="Normal"/>
+    <w:autoRedefine/>
+    <w:uiPriority w:val="39"/>
+    <w:unhideWhenUsed/>
+    <w:rsid w:val="00B74671"/>
+    <w:pPr>
+      <w:spacing w:after="100"/>
+      <w:ind w:left="440"/>
+    </w:pPr>
+  </w:style>
+  <w:style w:type="character" w:customStyle="1" w:styleId="IngetavstndChar">
+    <w:name w:val="Inget avstånd Char"/>
+    <w:basedOn w:val="Standardstycketeckensnitt"/>
+    <w:link w:val="Ingetavstnd"/>
+    <w:uiPriority w:val="1"/>
+    <w:rsid w:val="00B74671"/>
+  </w:style>
 </w:styles>
 </file>
 
-<file path=word/charts/chart1.xml><?xml version="1.0" encoding="utf-8"?>
-<c:chartSpace xmlns:c="http://schemas.openxmlformats.org/drawingml/2006/chart" xmlns:a="http://schemas.openxmlformats.org/drawingml/2006/main" xmlns:r="http://schemas.openxmlformats.org/officeDocument/2006/relationships">
-  <c:date1904 val="0"/>
-  <c:lang val="sv-SE"/>
-  <c:roundedCorners val="0"/>
-  <mc:AlternateContent xmlns:mc="http://schemas.openxmlformats.org/markup-compatibility/2006">
-    <mc:Choice xmlns:c14="http://schemas.microsoft.com/office/drawing/2007/8/2/chart" Requires="c14">
-      <c14:style val="101"/>
-    </mc:Choice>
-    <mc:Fallback>
-      <c:style val="1"/>
-    </mc:Fallback>
-  </mc:AlternateContent>
-  <c:chart>
-    <c:autoTitleDeleted val="0"/>
-    <c:plotArea>
-      <c:layout/>
-      <c:lineChart>
-        <c:grouping val="standard"/>
-        <c:varyColors val="0"/>
-        <c:ser>
-          <c:idx val="0"/>
-          <c:order val="0"/>
-          <c:tx>
-            <c:strRef>
-              <c:f>Blad1!$B$1</c:f>
-              <c:strCache>
-                <c:ptCount val="1"/>
-                <c:pt idx="0">
-                  <c:v>Motivation</c:v>
-                </c:pt>
-              </c:strCache>
-            </c:strRef>
-          </c:tx>
-          <c:cat>
-            <c:numRef>
-              <c:f>Blad1!$A$2:$A$7</c:f>
-              <c:numCache>
-                <c:formatCode>General</c:formatCode>
-                <c:ptCount val="6"/>
-              </c:numCache>
-            </c:numRef>
-          </c:cat>
-          <c:val>
-            <c:numRef>
-              <c:f>Blad1!$B$2:$B$7</c:f>
-              <c:numCache>
-                <c:formatCode>General</c:formatCode>
-                <c:ptCount val="6"/>
-                <c:pt idx="0">
-                  <c:v>100</c:v>
-                </c:pt>
-                <c:pt idx="1">
-                  <c:v>90</c:v>
-                </c:pt>
-                <c:pt idx="2">
-                  <c:v>70</c:v>
-                </c:pt>
-                <c:pt idx="3">
-                  <c:v>40</c:v>
-                </c:pt>
-                <c:pt idx="4">
-                  <c:v>0</c:v>
-                </c:pt>
-              </c:numCache>
-            </c:numRef>
-          </c:val>
-          <c:smooth val="0"/>
-        </c:ser>
-        <c:ser>
-          <c:idx val="1"/>
-          <c:order val="1"/>
-          <c:tx>
-            <c:strRef>
-              <c:f>Blad1!$C$1</c:f>
-              <c:strCache>
-                <c:ptCount val="1"/>
-                <c:pt idx="0">
-                  <c:v>Antal timmar spenderade på att hitta en lösning (typ)</c:v>
-                </c:pt>
-              </c:strCache>
-            </c:strRef>
-          </c:tx>
-          <c:cat>
-            <c:numRef>
-              <c:f>Blad1!$A$2:$A$7</c:f>
-              <c:numCache>
-                <c:formatCode>General</c:formatCode>
-                <c:ptCount val="6"/>
-              </c:numCache>
-            </c:numRef>
-          </c:cat>
-          <c:val>
-            <c:numRef>
-              <c:f>Blad1!$C$2:$C$7</c:f>
-              <c:numCache>
-                <c:formatCode>General</c:formatCode>
-                <c:ptCount val="6"/>
-                <c:pt idx="0">
-                  <c:v>3</c:v>
-                </c:pt>
-                <c:pt idx="1">
-                  <c:v>10</c:v>
-                </c:pt>
-                <c:pt idx="2">
-                  <c:v>20</c:v>
-                </c:pt>
-                <c:pt idx="3">
-                  <c:v>35</c:v>
-                </c:pt>
-                <c:pt idx="4">
-                  <c:v>45</c:v>
-                </c:pt>
-              </c:numCache>
-            </c:numRef>
-          </c:val>
-          <c:smooth val="0"/>
-        </c:ser>
-        <c:dLbls>
-          <c:showLegendKey val="0"/>
-          <c:showVal val="0"/>
-          <c:showCatName val="0"/>
-          <c:showSerName val="0"/>
-          <c:showPercent val="0"/>
-          <c:showBubbleSize val="0"/>
-        </c:dLbls>
-        <c:marker val="1"/>
-        <c:smooth val="0"/>
-        <c:axId val="39884672"/>
-        <c:axId val="39886208"/>
-      </c:lineChart>
-      <c:catAx>
-        <c:axId val="39884672"/>
-        <c:scaling>
-          <c:orientation val="minMax"/>
-        </c:scaling>
-        <c:delete val="0"/>
-        <c:axPos val="b"/>
-        <c:numFmt formatCode="General" sourceLinked="1"/>
-        <c:majorTickMark val="out"/>
-        <c:minorTickMark val="none"/>
-        <c:tickLblPos val="nextTo"/>
-        <c:crossAx val="39886208"/>
-        <c:crosses val="autoZero"/>
-        <c:auto val="1"/>
-        <c:lblAlgn val="ctr"/>
-        <c:lblOffset val="100"/>
-        <c:noMultiLvlLbl val="0"/>
-      </c:catAx>
-      <c:valAx>
-        <c:axId val="39886208"/>
-        <c:scaling>
-          <c:orientation val="minMax"/>
-        </c:scaling>
-        <c:delete val="0"/>
-        <c:axPos val="l"/>
-        <c:majorGridlines/>
-        <c:numFmt formatCode="General" sourceLinked="1"/>
-        <c:majorTickMark val="out"/>
-        <c:minorTickMark val="none"/>
-        <c:tickLblPos val="nextTo"/>
-        <c:crossAx val="39884672"/>
-        <c:crosses val="autoZero"/>
-        <c:crossBetween val="between"/>
-      </c:valAx>
-    </c:plotArea>
-    <c:legend>
-      <c:legendPos val="r"/>
-      <c:overlay val="0"/>
-    </c:legend>
-    <c:plotVisOnly val="1"/>
-    <c:dispBlanksAs val="gap"/>
-    <c:showDLblsOverMax val="0"/>
-  </c:chart>
-  <c:spPr>
-    <a:ln>
-      <a:noFill/>
-    </a:ln>
-  </c:spPr>
-  <c:externalData r:id="rId1">
-    <c:autoUpdate val="0"/>
-  </c:externalData>
-</c:chartSpace>
+<file path=word/glossary/document.xml><?xml version="1.0" encoding="utf-8"?>
+<w:glossaryDocument xmlns:wpc="http://schemas.microsoft.com/office/word/2010/wordprocessingCanvas" xmlns:mc="http://schemas.openxmlformats.org/markup-compatibility/2006" xmlns:o="urn:schemas-microsoft-com:office:office" xmlns:r="http://schemas.openxmlformats.org/officeDocument/2006/relationships" xmlns:m="http://schemas.openxmlformats.org/officeDocument/2006/math" xmlns:v="urn:schemas-microsoft-com:vml" xmlns:wp14="http://schemas.microsoft.com/office/word/2010/wordprocessingDrawing" xmlns:wp="http://schemas.openxmlformats.org/drawingml/2006/wordprocessingDrawing" xmlns:w10="urn:schemas-microsoft-com:office:word" xmlns:w="http://schemas.openxmlformats.org/wordprocessingml/2006/main" xmlns:w14="http://schemas.microsoft.com/office/word/2010/wordml" xmlns:wpg="http://schemas.microsoft.com/office/word/2010/wordprocessingGroup" xmlns:wpi="http://schemas.microsoft.com/office/word/2010/wordprocessingInk" xmlns:wne="http://schemas.microsoft.com/office/word/2006/wordml" xmlns:wps="http://schemas.microsoft.com/office/word/2010/wordprocessingShape" mc:Ignorable="w14 wp14">
+  <w:docParts>
+    <w:docPart>
+      <w:docPartPr>
+        <w:name w:val="24C41A8462CB4CFFBEE68FFB240B54B5"/>
+        <w:category>
+          <w:name w:val="Allmänt"/>
+          <w:gallery w:val="placeholder"/>
+        </w:category>
+        <w:types>
+          <w:type w:val="bbPlcHdr"/>
+        </w:types>
+        <w:behaviors>
+          <w:behavior w:val="content"/>
+        </w:behaviors>
+        <w:guid w:val="{C07BBFD9-0594-4E19-940D-768DA9365C87}"/>
+      </w:docPartPr>
+      <w:docPartBody>
+        <w:p>
+          <w:pPr>
+            <w:pStyle w:val="24C41A8462CB4CFFBEE68FFB240B54B5"/>
+          </w:pPr>
+          <w:r>
+            <w:rPr>
+              <w:rFonts w:asciiTheme="majorHAnsi" w:eastAsiaTheme="majorEastAsia" w:hAnsiTheme="majorHAnsi" w:cstheme="majorBidi"/>
+              <w:caps/>
+            </w:rPr>
+            <w:t>[Ange företagets namn]</w:t>
+          </w:r>
+        </w:p>
+      </w:docPartBody>
+    </w:docPart>
+    <w:docPart>
+      <w:docPartPr>
+        <w:name w:val="0B6D29EBC1514BD4919B84D9DB9EEB3B"/>
+        <w:category>
+          <w:name w:val="Allmänt"/>
+          <w:gallery w:val="placeholder"/>
+        </w:category>
+        <w:types>
+          <w:type w:val="bbPlcHdr"/>
+        </w:types>
+        <w:behaviors>
+          <w:behavior w:val="content"/>
+        </w:behaviors>
+        <w:guid w:val="{0F6CB071-74D1-48ED-8F9F-EB2B34638A42}"/>
+      </w:docPartPr>
+      <w:docPartBody>
+        <w:p>
+          <w:pPr>
+            <w:pStyle w:val="0B6D29EBC1514BD4919B84D9DB9EEB3B"/>
+          </w:pPr>
+          <w:r>
+            <w:rPr>
+              <w:rFonts w:asciiTheme="majorHAnsi" w:eastAsiaTheme="majorEastAsia" w:hAnsiTheme="majorHAnsi" w:cstheme="majorBidi"/>
+              <w:sz w:val="80"/>
+              <w:szCs w:val="80"/>
+            </w:rPr>
+            <w:t>[Ange dokumen. rubrik]</w:t>
+          </w:r>
+        </w:p>
+      </w:docPartBody>
+    </w:docPart>
+    <w:docPart>
+      <w:docPartPr>
+        <w:name w:val="51389FF8B93B46E2B2389B742989F932"/>
+        <w:category>
+          <w:name w:val="Allmänt"/>
+          <w:gallery w:val="placeholder"/>
+        </w:category>
+        <w:types>
+          <w:type w:val="bbPlcHdr"/>
+        </w:types>
+        <w:behaviors>
+          <w:behavior w:val="content"/>
+        </w:behaviors>
+        <w:guid w:val="{34C86779-D34E-4F54-BF36-BCAC58AC177B}"/>
+      </w:docPartPr>
+      <w:docPartBody>
+        <w:p>
+          <w:pPr>
+            <w:pStyle w:val="51389FF8B93B46E2B2389B742989F932"/>
+          </w:pPr>
+          <w:r>
+            <w:rPr>
+              <w:rFonts w:asciiTheme="majorHAnsi" w:eastAsiaTheme="majorEastAsia" w:hAnsiTheme="majorHAnsi" w:cstheme="majorBidi"/>
+              <w:sz w:val="44"/>
+              <w:szCs w:val="44"/>
+            </w:rPr>
+            <w:t>[Ange dokumentets underrubrik]</w:t>
+          </w:r>
+        </w:p>
+      </w:docPartBody>
+    </w:docPart>
+    <w:docPart>
+      <w:docPartPr>
+        <w:name w:val="54A3F6E9F16C4427993B9E094057D292"/>
+        <w:category>
+          <w:name w:val="Allmänt"/>
+          <w:gallery w:val="placeholder"/>
+        </w:category>
+        <w:types>
+          <w:type w:val="bbPlcHdr"/>
+        </w:types>
+        <w:behaviors>
+          <w:behavior w:val="content"/>
+        </w:behaviors>
+        <w:guid w:val="{476633DE-D0DE-4716-8BED-60A7A67DB984}"/>
+      </w:docPartPr>
+      <w:docPartBody>
+        <w:p>
+          <w:pPr>
+            <w:pStyle w:val="54A3F6E9F16C4427993B9E094057D292"/>
+          </w:pPr>
+          <w:r>
+            <w:rPr>
+              <w:b/>
+              <w:bCs/>
+            </w:rPr>
+            <w:t>[Ange författarens namn]</w:t>
+          </w:r>
+        </w:p>
+      </w:docPartBody>
+    </w:docPart>
+    <w:docPart>
+      <w:docPartPr>
+        <w:name w:val="96FFD31F3B6C46D5826C22B55F1840F1"/>
+        <w:category>
+          <w:name w:val="Allmänt"/>
+          <w:gallery w:val="placeholder"/>
+        </w:category>
+        <w:types>
+          <w:type w:val="bbPlcHdr"/>
+        </w:types>
+        <w:behaviors>
+          <w:behavior w:val="content"/>
+        </w:behaviors>
+        <w:guid w:val="{3AE8202F-907D-4791-9D8A-23B7A2FBD708}"/>
+      </w:docPartPr>
+      <w:docPartBody>
+        <w:p>
+          <w:pPr>
+            <w:pStyle w:val="96FFD31F3B6C46D5826C22B55F1840F1"/>
+          </w:pPr>
+          <w:r>
+            <w:rPr>
+              <w:b/>
+              <w:bCs/>
+            </w:rPr>
+            <w:t>[Välj datum]</w:t>
+          </w:r>
+        </w:p>
+      </w:docPartBody>
+    </w:docPart>
+  </w:docParts>
+</w:glossaryDocument>
+</file>
+
+<file path=word/glossary/fontTable.xml><?xml version="1.0" encoding="utf-8"?>
+<w:fonts xmlns:mc="http://schemas.openxmlformats.org/markup-compatibility/2006" xmlns:r="http://schemas.openxmlformats.org/officeDocument/2006/relationships" xmlns:w="http://schemas.openxmlformats.org/wordprocessingml/2006/main" xmlns:w14="http://schemas.microsoft.com/office/word/2010/wordml" mc:Ignorable="w14">
+  <w:font w:name="Symbol">
+    <w:panose1 w:val="05050102010706020507"/>
+    <w:charset w:val="02"/>
+    <w:family w:val="roman"/>
+    <w:pitch w:val="variable"/>
+    <w:sig w:usb0="00000000" w:usb1="10000000" w:usb2="00000000" w:usb3="00000000" w:csb0="80000000" w:csb1="00000000"/>
+  </w:font>
+  <w:font w:name="Times New Roman">
+    <w:panose1 w:val="02020603050405020304"/>
+    <w:charset w:val="00"/>
+    <w:family w:val="roman"/>
+    <w:pitch w:val="variable"/>
+    <w:sig w:usb0="E0002EFF" w:usb1="C000785B" w:usb2="00000009" w:usb3="00000000" w:csb0="000001FF" w:csb1="00000000"/>
+  </w:font>
+  <w:font w:name="Courier New">
+    <w:panose1 w:val="02070309020205020404"/>
+    <w:charset w:val="00"/>
+    <w:family w:val="modern"/>
+    <w:pitch w:val="fixed"/>
+    <w:sig w:usb0="E0002EFF" w:usb1="C0007843" w:usb2="00000009" w:usb3="00000000" w:csb0="000001FF" w:csb1="00000000"/>
+  </w:font>
+  <w:font w:name="Wingdings">
+    <w:panose1 w:val="05000000000000000000"/>
+    <w:charset w:val="02"/>
+    <w:family w:val="auto"/>
+    <w:pitch w:val="variable"/>
+    <w:sig w:usb0="00000000" w:usb1="10000000" w:usb2="00000000" w:usb3="00000000" w:csb0="80000000" w:csb1="00000000"/>
+  </w:font>
+  <w:font w:name="Calibri">
+    <w:panose1 w:val="020F0502020204030204"/>
+    <w:charset w:val="00"/>
+    <w:family w:val="swiss"/>
+    <w:pitch w:val="variable"/>
+    <w:sig w:usb0="E0002AFF" w:usb1="C000247B" w:usb2="00000009" w:usb3="00000000" w:csb0="000001FF" w:csb1="00000000"/>
+  </w:font>
+  <w:font w:name="MS Mincho">
+    <w:altName w:val="ＭＳ 明朝"/>
+    <w:panose1 w:val="02020609040205080304"/>
+    <w:charset w:val="80"/>
+    <w:family w:val="modern"/>
+    <w:pitch w:val="fixed"/>
+    <w:sig w:usb0="E00002FF" w:usb1="6AC7FDFB" w:usb2="08000012" w:usb3="00000000" w:csb0="0002009F" w:csb1="00000000"/>
+  </w:font>
+  <w:font w:name="Segoe UI Semilight">
+    <w:panose1 w:val="020B0402040204020203"/>
+    <w:charset w:val="00"/>
+    <w:family w:val="swiss"/>
+    <w:pitch w:val="variable"/>
+    <w:sig w:usb0="E4002EFF" w:usb1="C000E47F" w:usb2="00000009" w:usb3="00000000" w:csb0="000001FF" w:csb1="00000000"/>
+  </w:font>
+  <w:font w:name="Segoe UI Semibold">
+    <w:panose1 w:val="020B0702040204020203"/>
+    <w:charset w:val="00"/>
+    <w:family w:val="swiss"/>
+    <w:pitch w:val="variable"/>
+    <w:sig w:usb0="E4002EFF" w:usb1="C000E47F" w:usb2="00000009" w:usb3="00000000" w:csb0="000001FF" w:csb1="00000000"/>
+  </w:font>
+  <w:font w:name="MS Gothic">
+    <w:altName w:val="ＭＳ ゴシック"/>
+    <w:panose1 w:val="020B0609070205080204"/>
+    <w:charset w:val="80"/>
+    <w:family w:val="modern"/>
+    <w:pitch w:val="fixed"/>
+    <w:sig w:usb0="E00002FF" w:usb1="6AC7FDFB" w:usb2="08000012" w:usb3="00000000" w:csb0="0002009F" w:csb1="00000000"/>
+  </w:font>
+  <w:font w:name="Cambria">
+    <w:panose1 w:val="02040503050406030204"/>
+    <w:charset w:val="00"/>
+    <w:family w:val="roman"/>
+    <w:pitch w:val="variable"/>
+    <w:sig w:usb0="E00006FF" w:usb1="420024FF" w:usb2="02000000" w:usb3="00000000" w:csb0="0000019F" w:csb1="00000000"/>
+  </w:font>
+  <w:font w:name="Tahoma">
+    <w:panose1 w:val="020B0604030504040204"/>
+    <w:charset w:val="00"/>
+    <w:family w:val="swiss"/>
+    <w:pitch w:val="variable"/>
+    <w:sig w:usb0="E1002EFF" w:usb1="C000605B" w:usb2="00000029" w:usb3="00000000" w:csb0="000101FF" w:csb1="00000000"/>
+  </w:font>
+  <w:font w:name="Segoe UI Black">
+    <w:panose1 w:val="020B0A02040204020203"/>
+    <w:charset w:val="00"/>
+    <w:family w:val="swiss"/>
+    <w:pitch w:val="variable"/>
+    <w:sig w:usb0="E00002FF" w:usb1="4000E47F" w:usb2="00000021" w:usb3="00000000" w:csb0="0000019F" w:csb1="00000000"/>
+  </w:font>
+</w:fonts>
+</file>
+
+<file path=word/glossary/settings.xml><?xml version="1.0" encoding="utf-8"?>
+<w:settings xmlns:mc="http://schemas.openxmlformats.org/markup-compatibility/2006" xmlns:o="urn:schemas-microsoft-com:office:office" xmlns:r="http://schemas.openxmlformats.org/officeDocument/2006/relationships" xmlns:m="http://schemas.openxmlformats.org/officeDocument/2006/math" xmlns:v="urn:schemas-microsoft-com:vml" xmlns:w10="urn:schemas-microsoft-com:office:word" xmlns:w="http://schemas.openxmlformats.org/wordprocessingml/2006/main" xmlns:w14="http://schemas.microsoft.com/office/word/2010/wordml" xmlns:sl="http://schemas.openxmlformats.org/schemaLibrary/2006/main" mc:Ignorable="w14">
+  <w:view w:val="normal"/>
+  <w:defaultTabStop w:val="1304"/>
+  <w:hyphenationZone w:val="425"/>
+  <w:characterSpacingControl w:val="doNotCompress"/>
+  <w:compat>
+    <w:useFELayout/>
+    <w:compatSetting w:name="compatibilityMode" w:uri="http://schemas.microsoft.com/office/word" w:val="14"/>
+    <w:compatSetting w:name="overrideTableStyleFontSizeAndJustification" w:uri="http://schemas.microsoft.com/office/word" w:val="1"/>
+    <w:compatSetting w:name="enableOpenTypeFeatures" w:uri="http://schemas.microsoft.com/office/word" w:val="1"/>
+    <w:compatSetting w:name="doNotFlipMirrorIndents" w:uri="http://schemas.microsoft.com/office/word" w:val="1"/>
+  </w:compat>
+  <w:rsids>
+    <w:rsidRoot w:val="000F08BD"/>
+    <w:rsid w:val="000F08BD"/>
+    <w:rsid w:val="00391234"/>
+  </w:rsids>
+  <m:mathPr>
+    <m:mathFont m:val="Cambria Math"/>
+    <m:brkBin m:val="before"/>
+    <m:brkBinSub m:val="--"/>
+    <m:smallFrac m:val="0"/>
+    <m:dispDef/>
+    <m:lMargin m:val="0"/>
+    <m:rMargin m:val="0"/>
+    <m:defJc m:val="centerGroup"/>
+    <m:wrapIndent m:val="1440"/>
+    <m:intLim m:val="subSup"/>
+    <m:naryLim m:val="undOvr"/>
+  </m:mathPr>
+  <w:themeFontLang w:val="sv-SE" w:eastAsia="ja-JP"/>
+  <w:clrSchemeMapping w:bg1="light1" w:t1="dark1" w:bg2="light2" w:t2="dark2" w:accent1="accent1" w:accent2="accent2" w:accent3="accent3" w:accent4="accent4" w:accent5="accent5" w:accent6="accent6" w:hyperlink="hyperlink" w:followedHyperlink="followedHyperlink"/>
+  <w:decimalSymbol w:val=","/>
+  <w:listSeparator w:val=";"/>
+</w:settings>
+</file>
+
+<file path=word/glossary/styles.xml><?xml version="1.0" encoding="utf-8"?>
+<w:styles xmlns:mc="http://schemas.openxmlformats.org/markup-compatibility/2006" xmlns:r="http://schemas.openxmlformats.org/officeDocument/2006/relationships" xmlns:w="http://schemas.openxmlformats.org/wordprocessingml/2006/main" xmlns:w14="http://schemas.microsoft.com/office/word/2010/wordml" mc:Ignorable="w14">
+  <w:docDefaults>
+    <w:rPrDefault>
+      <w:rPr>
+        <w:rFonts w:asciiTheme="minorHAnsi" w:eastAsiaTheme="minorEastAsia" w:hAnsiTheme="minorHAnsi" w:cstheme="minorBidi"/>
+        <w:sz w:val="22"/>
+        <w:szCs w:val="22"/>
+        <w:lang w:val="sv-SE" w:eastAsia="ja-JP" w:bidi="ar-SA"/>
+      </w:rPr>
+    </w:rPrDefault>
+    <w:pPrDefault>
+      <w:pPr>
+        <w:spacing w:after="200" w:line="276" w:lineRule="auto"/>
+      </w:pPr>
+    </w:pPrDefault>
+  </w:docDefaults>
+  <w:latentStyles w:defLockedState="0" w:defUIPriority="99" w:defSemiHidden="1" w:defUnhideWhenUsed="1" w:defQFormat="0" w:count="267">
+    <w:lsdException w:name="Normal" w:semiHidden="0" w:uiPriority="0" w:unhideWhenUsed="0" w:qFormat="1"/>
+    <w:lsdException w:name="heading 1" w:semiHidden="0" w:uiPriority="9" w:unhideWhenUsed="0" w:qFormat="1"/>
+    <w:lsdException w:name="heading 2" w:uiPriority="9" w:qFormat="1"/>
+    <w:lsdException w:name="heading 3" w:uiPriority="9" w:qFormat="1"/>
+    <w:lsdException w:name="heading 4" w:uiPriority="9" w:qFormat="1"/>
+    <w:lsdException w:name="heading 5" w:uiPriority="9" w:qFormat="1"/>
+    <w:lsdException w:name="heading 6" w:uiPriority="9" w:qFormat="1"/>
+    <w:lsdException w:name="heading 7" w:uiPriority="9" w:qFormat="1"/>
+    <w:lsdException w:name="heading 8" w:uiPriority="9" w:qFormat="1"/>
+    <w:lsdException w:name="heading 9" w:uiPriority="9" w:qFormat="1"/>
+    <w:lsdException w:name="toc 1" w:uiPriority="39"/>
+    <w:lsdException w:name="toc 2" w:uiPriority="39"/>
+    <w:lsdException w:name="toc 3" w:uiPriority="39"/>
+    <w:lsdException w:name="toc 4" w:uiPriority="39"/>
+    <w:lsdException w:name="toc 5" w:uiPriority="39"/>
+    <w:lsdException w:name="toc 6" w:uiPriority="39"/>
+    <w:lsdException w:name="toc 7" w:uiPriority="39"/>
+    <w:lsdException w:name="toc 8" w:uiPriority="39"/>
+    <w:lsdException w:name="toc 9" w:uiPriority="39"/>
+    <w:lsdException w:name="caption" w:uiPriority="35" w:qFormat="1"/>
+    <w:lsdException w:name="Title" w:semiHidden="0" w:uiPriority="10" w:unhideWhenUsed="0" w:qFormat="1"/>
+    <w:lsdException w:name="Default Paragraph Font" w:uiPriority="1"/>
+    <w:lsdException w:name="Subtitle" w:semiHidden="0" w:uiPriority="11" w:unhideWhenUsed="0" w:qFormat="1"/>
+    <w:lsdException w:name="Strong" w:semiHidden="0" w:uiPriority="22" w:unhideWhenUsed="0" w:qFormat="1"/>
+    <w:lsdException w:name="Emphasis" w:semiHidden="0" w:uiPriority="20" w:unhideWhenUsed="0" w:qFormat="1"/>
+    <w:lsdException w:name="Table Grid" w:semiHidden="0" w:uiPriority="59" w:unhideWhenUsed="0"/>
+    <w:lsdException w:name="Placeholder Text" w:unhideWhenUsed="0"/>
+    <w:lsdException w:name="No Spacing" w:semiHidden="0" w:uiPriority="1" w:unhideWhenUsed="0" w:qFormat="1"/>
+    <w:lsdException w:name="Light Shading" w:semiHidden="0" w:uiPriority="60" w:unhideWhenUsed="0"/>
+    <w:lsdException w:name="Light List" w:semiHidden="0" w:uiPriority="61" w:unhideWhenUsed="0"/>
+    <w:lsdException w:name="Light Grid" w:semiHidden="0" w:uiPriority="62" w:unhideWhenUsed="0"/>
+    <w:lsdException w:name="Medium Shading 1" w:semiHidden="0" w:uiPriority="63" w:unhideWhenUsed="0"/>
+    <w:lsdException w:name="Medium Shading 2" w:semiHidden="0" w:uiPriority="64" w:unhideWhenUsed="0"/>
+    <w:lsdException w:name="Medium List 1" w:semiHidden="0" w:uiPriority="65" w:unhideWhenUsed="0"/>
+    <w:lsdException w:name="Medium List 2" w:semiHidden="0" w:uiPriority="66" w:unhideWhenUsed="0"/>
+    <w:lsdException w:name="Medium Grid 1" w:semiHidden="0" w:uiPriority="67" w:unhideWhenUsed="0"/>
+    <w:lsdException w:name="Medium Grid 2" w:semiHidden="0" w:uiPriority="68" w:unhideWhenUsed="0"/>
+    <w:lsdException w:name="Medium Grid 3" w:semiHidden="0" w:uiPriority="69" w:unhideWhenUsed="0"/>
+    <w:lsdException w:name="Dark List" w:semiHidden="0" w:uiPriority="70" w:unhideWhenUsed="0"/>
+    <w:lsdException w:name="Colorful Shading" w:semiHidden="0" w:uiPriority="71" w:unhideWhenUsed="0"/>
+    <w:lsdException w:name="Colorful List" w:semiHidden="0" w:uiPriority="72" w:unhideWhenUsed="0"/>
+    <w:lsdException w:name="Colorful Grid" w:semiHidden="0" w:uiPriority="73" w:unhideWhenUsed="0"/>
+    <w:lsdException w:name="Light Shading Accent 1" w:semiHidden="0" w:uiPriority="60" w:unhideWhenUsed="0"/>
+    <w:lsdException w:name="Light List Accent 1" w:semiHidden="0" w:uiPriority="61" w:unhideWhenUsed="0"/>
+    <w:lsdException w:name="Light Grid Accent 1" w:semiHidden="0" w:uiPriority="62" w:unhideWhenUsed="0"/>
+    <w:lsdException w:name="Medium Shading 1 Accent 1" w:semiHidden="0" w:uiPriority="63" w:unhideWhenUsed="0"/>
+    <w:lsdException w:name="Medium Shading 2 Accent 1" w:semiHidden="0" w:uiPriority="64" w:unhideWhenUsed="0"/>
+    <w:lsdException w:name="Medium List 1 Accent 1" w:semiHidden="0" w:uiPriority="65" w:unhideWhenUsed="0"/>
+    <w:lsdException w:name="Revision" w:unhideWhenUsed="0"/>
+    <w:lsdException w:name="List Paragraph" w:semiHidden="0" w:uiPriority="34" w:unhideWhenUsed="0" w:qFormat="1"/>
+    <w:lsdException w:name="Quote" w:semiHidden="0" w:uiPriority="29" w:unhideWhenUsed="0" w:qFormat="1"/>
+    <w:lsdException w:name="Intense Quote" w:semiHidden="0" w:uiPriority="30" w:unhideWhenUsed="0" w:qFormat="1"/>
+    <w:lsdException w:name="Medium List 2 Accent 1" w:semiHidden="0" w:uiPriority="66" w:unhideWhenUsed="0"/>
+    <w:lsdException w:name="Medium Grid 1 Accent 1" w:semiHidden="0" w:uiPriority="67" w:unhideWhenUsed="0"/>
+    <w:lsdException w:name="Medium Grid 2 Accent 1" w:semiHidden="0" w:uiPriority="68" w:unhideWhenUsed="0"/>
+    <w:lsdException w:name="Medium Grid 3 Accent 1" w:semiHidden="0" w:uiPriority="69" w:unhideWhenUsed="0"/>
+    <w:lsdException w:name="Dark List Accent 1" w:semiHidden="0" w:uiPriority="70" w:unhideWhenUsed="0"/>
+    <w:lsdException w:name="Colorful Shading Accent 1" w:semiHidden="0" w:uiPriority="71" w:unhideWhenUsed="0"/>
+    <w:lsdException w:name="Colorful List Accent 1" w:semiHidden="0" w:uiPriority="72" w:unhideWhenUsed="0"/>
+    <w:lsdException w:name="Colorful Grid Accent 1" w:semiHidden="0" w:uiPriority="73" w:unhideWhenUsed="0"/>
+    <w:lsdException w:name="Light Shading Accent 2" w:semiHidden="0" w:uiPriority="60" w:unhideWhenUsed="0"/>
+    <w:lsdException w:name="Light List Accent 2" w:semiHidden="0" w:uiPriority="61" w:unhideWhenUsed="0"/>
+    <w:lsdException w:name="Light Grid Accent 2" w:semiHidden="0" w:uiPriority="62" w:unhideWhenUsed="0"/>
+    <w:lsdException w:name="Medium Shading 1 Accent 2" w:semiHidden="0" w:uiPriority="63" w:unhideWhenUsed="0"/>
+    <w:lsdException w:name="Medium Shading 2 Accent 2" w:semiHidden="0" w:uiPriority="64" w:unhideWhenUsed="0"/>
+    <w:lsdException w:name="Medium List 1 Accent 2" w:semiHidden="0" w:uiPriority="65" w:unhideWhenUsed="0"/>
+    <w:lsdException w:name="Medium List 2 Accent 2" w:semiHidden="0" w:uiPriority="66" w:unhideWhenUsed="0"/>
+    <w:lsdException w:name="Medium Grid 1 Accent 2" w:semiHidden="0" w:uiPriority="67" w:unhideWhenUsed="0"/>
+    <w:lsdException w:name="Medium Grid 2 Accent 2" w:semiHidden="0" w:uiPriority="68" w:unhideWhenUsed="0"/>
+    <w:lsdException w:name="Medium Grid 3 Accent 2" w:semiHidden="0" w:uiPriority="69" w:unhideWhenUsed="0"/>
+    <w:lsdException w:name="Dark List Accent 2" w:semiHidden="0" w:uiPriority="70" w:unhideWhenUsed="0"/>
+    <w:lsdException w:name="Colorful Shading Accent 2" w:semiHidden="0" w:uiPriority="71" w:unhideWhenUsed="0"/>
+    <w:lsdException w:name="Colorful List Accent 2" w:semiHidden="0" w:uiPriority="72" w:unhideWhenUsed="0"/>
+    <w:lsdException w:name="Colorful Grid Accent 2" w:semiHidden="0" w:uiPriority="73" w:unhideWhenUsed="0"/>
+    <w:lsdException w:name="Light Shading Accent 3" w:semiHidden="0" w:uiPriority="60" w:unhideWhenUsed="0"/>
+    <w:lsdException w:name="Light List Accent 3" w:semiHidden="0" w:uiPriority="61" w:unhideWhenUsed="0"/>
+    <w:lsdException w:name="Light Grid Accent 3" w:semiHidden="0" w:uiPriority="62" w:unhideWhenUsed="0"/>
+    <w:lsdException w:name="Medium Shading 1 Accent 3" w:semiHidden="0" w:uiPriority="63" w:unhideWhenUsed="0"/>
+    <w:lsdException w:name="Medium Shading 2 Accent 3" w:semiHidden="0" w:uiPriority="64" w:unhideWhenUsed="0"/>
+    <w:lsdException w:name="Medium List 1 Accent 3" w:semiHidden="0" w:uiPriority="65" w:unhideWhenUsed="0"/>
+    <w:lsdException w:name="Medium List 2 Accent 3" w:semiHidden="0" w:uiPriority="66" w:unhideWhenUsed="0"/>
+    <w:lsdException w:name="Medium Grid 1 Accent 3" w:semiHidden="0" w:uiPriority="67" w:unhideWhenUsed="0"/>
+    <w:lsdException w:name="Medium Grid 2 Accent 3" w:semiHidden="0" w:uiPriority="68" w:unhideWhenUsed="0"/>
+    <w:lsdException w:name="Medium Grid 3 Accent 3" w:semiHidden="0" w:uiPriority="69" w:unhideWhenUsed="0"/>
+    <w:lsdException w:name="Dark List Accent 3" w:semiHidden="0" w:uiPriority="70" w:unhideWhenUsed="0"/>
+    <w:lsdException w:name="Colorful Shading Accent 3" w:semiHidden="0" w:uiPriority="71" w:unhideWhenUsed="0"/>
+    <w:lsdException w:name="Colorful List Accent 3" w:semiHidden="0" w:uiPriority="72" w:unhideWhenUsed="0"/>
+    <w:lsdException w:name="Colorful Grid Accent 3" w:semiHidden="0" w:uiPriority="73" w:unhideWhenUsed="0"/>
+    <w:lsdException w:name="Light Shading Accent 4" w:semiHidden="0" w:uiPriority="60" w:unhideWhenUsed="0"/>
+    <w:lsdException w:name="Light List Accent 4" w:semiHidden="0" w:uiPriority="61" w:unhideWhenUsed="0"/>
+    <w:lsdException w:name="Light Grid Accent 4" w:semiHidden="0" w:uiPriority="62" w:unhideWhenUsed="0"/>
+    <w:lsdException w:name="Medium Shading 1 Accent 4" w:semiHidden="0" w:uiPriority="63" w:unhideWhenUsed="0"/>
+    <w:lsdException w:name="Medium Shading 2 Accent 4" w:semiHidden="0" w:uiPriority="64" w:unhideWhenUsed="0"/>
+    <w:lsdException w:name="Medium List 1 Accent 4" w:semiHidden="0" w:uiPriority="65" w:unhideWhenUsed="0"/>
+    <w:lsdException w:name="Medium List 2 Accent 4" w:semiHidden="0" w:uiPriority="66" w:unhideWhenUsed="0"/>
+    <w:lsdException w:name="Medium Grid 1 Accent 4" w:semiHidden="0" w:uiPriority="67" w:unhideWhenUsed="0"/>
+    <w:lsdException w:name="Medium Grid 2 Accent 4" w:semiHidden="0" w:uiPriority="68" w:unhideWhenUsed="0"/>
+    <w:lsdException w:name="Medium Grid 3 Accent 4" w:semiHidden="0" w:uiPriority="69" w:unhideWhenUsed="0"/>
+    <w:lsdException w:name="Dark List Accent 4" w:semiHidden="0" w:uiPriority="70" w:unhideWhenUsed="0"/>
+    <w:lsdException w:name="Colorful Shading Accent 4" w:semiHidden="0" w:uiPriority="71" w:unhideWhenUsed="0"/>
+    <w:lsdException w:name="Colorful List Accent 4" w:semiHidden="0" w:uiPriority="72" w:unhideWhenUsed="0"/>
+    <w:lsdException w:name="Colorful Grid Accent 4" w:semiHidden="0" w:uiPriority="73" w:unhideWhenUsed="0"/>
+    <w:lsdException w:name="Light Shading Accent 5" w:semiHidden="0" w:uiPriority="60" w:unhideWhenUsed="0"/>
+    <w:lsdException w:name="Light List Accent 5" w:semiHidden="0" w:uiPriority="61" w:unhideWhenUsed="0"/>
+    <w:lsdException w:name="Light Grid Accent 5" w:semiHidden="0" w:uiPriority="62" w:unhideWhenUsed="0"/>
+    <w:lsdException w:name="Medium Shading 1 Accent 5" w:semiHidden="0" w:uiPriority="63" w:unhideWhenUsed="0"/>
+    <w:lsdException w:name="Medium Shading 2 Accent 5" w:semiHidden="0" w:uiPriority="64" w:unhideWhenUsed="0"/>
+    <w:lsdException w:name="Medium List 1 Accent 5" w:semiHidden="0" w:uiPriority="65" w:unhideWhenUsed="0"/>
+    <w:lsdException w:name="Medium List 2 Accent 5" w:semiHidden="0" w:uiPriority="66" w:unhideWhenUsed="0"/>
+    <w:lsdException w:name="Medium Grid 1 Accent 5" w:semiHidden="0" w:uiPriority="67" w:unhideWhenUsed="0"/>
+    <w:lsdException w:name="Medium Grid 2 Accent 5" w:semiHidden="0" w:uiPriority="68" w:unhideWhenUsed="0"/>
+    <w:lsdException w:name="Medium Grid 3 Accent 5" w:semiHidden="0" w:uiPriority="69" w:unhideWhenUsed="0"/>
+    <w:lsdException w:name="Dark List Accent 5" w:semiHidden="0" w:uiPriority="70" w:unhideWhenUsed="0"/>
+    <w:lsdException w:name="Colorful Shading Accent 5" w:semiHidden="0" w:uiPriority="71" w:unhideWhenUsed="0"/>
+    <w:lsdException w:name="Colorful List Accent 5" w:semiHidden="0" w:uiPriority="72" w:unhideWhenUsed="0"/>
+    <w:lsdException w:name="Colorful Grid Accent 5" w:semiHidden="0" w:uiPriority="73" w:unhideWhenUsed="0"/>
+    <w:lsdException w:name="Light Shading Accent 6" w:semiHidden="0" w:uiPriority="60" w:unhideWhenUsed="0"/>
+    <w:lsdException w:name="Light List Accent 6" w:semiHidden="0" w:uiPriority="61" w:unhideWhenUsed="0"/>
+    <w:lsdException w:name="Light Grid Accent 6" w:semiHidden="0" w:uiPriority="62" w:unhideWhenUsed="0"/>
+    <w:lsdException w:name="Medium Shading 1 Accent 6" w:semiHidden="0" w:uiPriority="63" w:unhideWhenUsed="0"/>
+    <w:lsdException w:name="Medium Shading 2 Accent 6" w:semiHidden="0" w:uiPriority="64" w:unhideWhenUsed="0"/>
+    <w:lsdException w:name="Medium List 1 Accent 6" w:semiHidden="0" w:uiPriority="65" w:unhideWhenUsed="0"/>
+    <w:lsdException w:name="Medium List 2 Accent 6" w:semiHidden="0" w:uiPriority="66" w:unhideWhenUsed="0"/>
+    <w:lsdException w:name="Medium Grid 1 Accent 6" w:semiHidden="0" w:uiPriority="67" w:unhideWhenUsed="0"/>
+    <w:lsdException w:name="Medium Grid 2 Accent 6" w:semiHidden="0" w:uiPriority="68" w:unhideWhenUsed="0"/>
+    <w:lsdException w:name="Medium Grid 3 Accent 6" w:semiHidden="0" w:uiPriority="69" w:unhideWhenUsed="0"/>
+    <w:lsdException w:name="Dark List Accent 6" w:semiHidden="0" w:uiPriority="70" w:unhideWhenUsed="0"/>
+    <w:lsdException w:name="Colorful Shading Accent 6" w:semiHidden="0" w:uiPriority="71" w:unhideWhenUsed="0"/>
+    <w:lsdException w:name="Colorful List Accent 6" w:semiHidden="0" w:uiPriority="72" w:unhideWhenUsed="0"/>
+    <w:lsdException w:name="Colorful Grid Accent 6" w:semiHidden="0" w:uiPriority="73" w:unhideWhenUsed="0"/>
+    <w:lsdException w:name="Subtle Emphasis" w:semiHidden="0" w:uiPriority="19" w:unhideWhenUsed="0" w:qFormat="1"/>
+    <w:lsdException w:name="Intense Emphasis" w:semiHidden="0" w:uiPriority="21" w:unhideWhenUsed="0" w:qFormat="1"/>
+    <w:lsdException w:name="Subtle Reference" w:semiHidden="0" w:uiPriority="31" w:unhideWhenUsed="0" w:qFormat="1"/>
+    <w:lsdException w:name="Intense Reference" w:semiHidden="0" w:uiPriority="32" w:unhideWhenUsed="0" w:qFormat="1"/>
+    <w:lsdException w:name="Book Title" w:semiHidden="0" w:uiPriority="33" w:unhideWhenUsed="0" w:qFormat="1"/>
+    <w:lsdException w:name="Bibliography" w:uiPriority="37"/>
+    <w:lsdException w:name="TOC Heading" w:uiPriority="39" w:qFormat="1"/>
+  </w:latentStyles>
+  <w:style w:type="paragraph" w:default="1" w:styleId="Normal">
+    <w:name w:val="Normal"/>
+    <w:qFormat/>
+  </w:style>
+  <w:style w:type="character" w:default="1" w:styleId="Standardstycketeckensnitt">
+    <w:name w:val="Default Paragraph Font"/>
+    <w:uiPriority w:val="1"/>
+    <w:semiHidden/>
+    <w:unhideWhenUsed/>
+  </w:style>
+  <w:style w:type="table" w:default="1" w:styleId="Normaltabell">
+    <w:name w:val="Normal Table"/>
+    <w:uiPriority w:val="99"/>
+    <w:semiHidden/>
+    <w:unhideWhenUsed/>
+    <w:tblPr>
+      <w:tblInd w:w="0" w:type="dxa"/>
+      <w:tblCellMar>
+        <w:top w:w="0" w:type="dxa"/>
+        <w:left w:w="108" w:type="dxa"/>
+        <w:bottom w:w="0" w:type="dxa"/>
+        <w:right w:w="108" w:type="dxa"/>
+      </w:tblCellMar>
+    </w:tblPr>
+  </w:style>
+  <w:style w:type="numbering" w:default="1" w:styleId="Ingenlista">
+    <w:name w:val="No List"/>
+    <w:uiPriority w:val="99"/>
+    <w:semiHidden/>
+    <w:unhideWhenUsed/>
+  </w:style>
+  <w:style w:type="paragraph" w:customStyle="1" w:styleId="24C41A8462CB4CFFBEE68FFB240B54B5">
+    <w:name w:val="24C41A8462CB4CFFBEE68FFB240B54B5"/>
+    <w:rsid w:val="000F08BD"/>
+  </w:style>
+  <w:style w:type="paragraph" w:customStyle="1" w:styleId="0B6D29EBC1514BD4919B84D9DB9EEB3B">
+    <w:name w:val="0B6D29EBC1514BD4919B84D9DB9EEB3B"/>
+    <w:rsid w:val="000F08BD"/>
+  </w:style>
+  <w:style w:type="paragraph" w:customStyle="1" w:styleId="51389FF8B93B46E2B2389B742989F932">
+    <w:name w:val="51389FF8B93B46E2B2389B742989F932"/>
+    <w:rsid w:val="000F08BD"/>
+  </w:style>
+  <w:style w:type="paragraph" w:customStyle="1" w:styleId="54A3F6E9F16C4427993B9E094057D292">
+    <w:name w:val="54A3F6E9F16C4427993B9E094057D292"/>
+    <w:rsid w:val="000F08BD"/>
+  </w:style>
+  <w:style w:type="paragraph" w:customStyle="1" w:styleId="96FFD31F3B6C46D5826C22B55F1840F1">
+    <w:name w:val="96FFD31F3B6C46D5826C22B55F1840F1"/>
+    <w:rsid w:val="000F08BD"/>
+  </w:style>
+  <w:style w:type="paragraph" w:customStyle="1" w:styleId="D0A1B9F4FBA14E82ADA307BB8ECF251F">
+    <w:name w:val="D0A1B9F4FBA14E82ADA307BB8ECF251F"/>
+    <w:rsid w:val="000F08BD"/>
+  </w:style>
+</w:styles>
+</file>
+
+<file path=word/glossary/stylesWithEffects.xml><?xml version="1.0" encoding="utf-8"?>
+<w:styles xmlns:wpc="http://schemas.microsoft.com/office/word/2010/wordprocessingCanvas" xmlns:mc="http://schemas.openxmlformats.org/markup-compatibility/2006" xmlns:o="urn:schemas-microsoft-com:office:office" xmlns:r="http://schemas.openxmlformats.org/officeDocument/2006/relationships" xmlns:m="http://schemas.openxmlformats.org/officeDocument/2006/math" xmlns:v="urn:schemas-microsoft-com:vml" xmlns:wp14="http://schemas.microsoft.com/office/word/2010/wordprocessingDrawing" xmlns:wp="http://schemas.openxmlformats.org/drawingml/2006/wordprocessingDrawing" xmlns:w10="urn:schemas-microsoft-com:office:word" xmlns:w="http://schemas.openxmlformats.org/wordprocessingml/2006/main" xmlns:w14="http://schemas.microsoft.com/office/word/2010/wordml" xmlns:wpg="http://schemas.microsoft.com/office/word/2010/wordprocessingGroup" xmlns:wpi="http://schemas.microsoft.com/office/word/2010/wordprocessingInk" xmlns:wne="http://schemas.microsoft.com/office/word/2006/wordml" xmlns:wps="http://schemas.microsoft.com/office/word/2010/wordprocessingShape" mc:Ignorable="w14 wp14">
+  <w:docDefaults>
+    <w:rPrDefault>
+      <w:rPr>
+        <w:rFonts w:asciiTheme="minorHAnsi" w:eastAsiaTheme="minorEastAsia" w:hAnsiTheme="minorHAnsi" w:cstheme="minorBidi"/>
+        <w:sz w:val="22"/>
+        <w:szCs w:val="22"/>
+        <w:lang w:val="sv-SE" w:eastAsia="ja-JP" w:bidi="ar-SA"/>
+      </w:rPr>
+    </w:rPrDefault>
+    <w:pPrDefault>
+      <w:pPr>
+        <w:spacing w:after="200" w:line="276" w:lineRule="auto"/>
+      </w:pPr>
+    </w:pPrDefault>
+  </w:docDefaults>
+  <w:latentStyles w:defLockedState="0" w:defUIPriority="99" w:defSemiHidden="1" w:defUnhideWhenUsed="1" w:defQFormat="0" w:count="267">
+    <w:lsdException w:name="Normal" w:semiHidden="0" w:uiPriority="0" w:unhideWhenUsed="0" w:qFormat="1"/>
+    <w:lsdException w:name="heading 1" w:semiHidden="0" w:uiPriority="9" w:unhideWhenUsed="0" w:qFormat="1"/>
+    <w:lsdException w:name="heading 2" w:uiPriority="9" w:qFormat="1"/>
+    <w:lsdException w:name="heading 3" w:uiPriority="9" w:qFormat="1"/>
+    <w:lsdException w:name="heading 4" w:uiPriority="9" w:qFormat="1"/>
+    <w:lsdException w:name="heading 5" w:uiPriority="9" w:qFormat="1"/>
+    <w:lsdException w:name="heading 6" w:uiPriority="9" w:qFormat="1"/>
+    <w:lsdException w:name="heading 7" w:uiPriority="9" w:qFormat="1"/>
+    <w:lsdException w:name="heading 8" w:uiPriority="9" w:qFormat="1"/>
+    <w:lsdException w:name="heading 9" w:uiPriority="9" w:qFormat="1"/>
+    <w:lsdException w:name="toc 1" w:uiPriority="39"/>
+    <w:lsdException w:name="toc 2" w:uiPriority="39"/>
+    <w:lsdException w:name="toc 3" w:uiPriority="39"/>
+    <w:lsdException w:name="toc 4" w:uiPriority="39"/>
+    <w:lsdException w:name="toc 5" w:uiPriority="39"/>
+    <w:lsdException w:name="toc 6" w:uiPriority="39"/>
+    <w:lsdException w:name="toc 7" w:uiPriority="39"/>
+    <w:lsdException w:name="toc 8" w:uiPriority="39"/>
+    <w:lsdException w:name="toc 9" w:uiPriority="39"/>
+    <w:lsdException w:name="caption" w:uiPriority="35" w:qFormat="1"/>
+    <w:lsdException w:name="Title" w:semiHidden="0" w:uiPriority="10" w:unhideWhenUsed="0" w:qFormat="1"/>
+    <w:lsdException w:name="Default Paragraph Font" w:uiPriority="1"/>
+    <w:lsdException w:name="Subtitle" w:semiHidden="0" w:uiPriority="11" w:unhideWhenUsed="0" w:qFormat="1"/>
+    <w:lsdException w:name="Strong" w:semiHidden="0" w:uiPriority="22" w:unhideWhenUsed="0" w:qFormat="1"/>
+    <w:lsdException w:name="Emphasis" w:semiHidden="0" w:uiPriority="20" w:unhideWhenUsed="0" w:qFormat="1"/>
+    <w:lsdException w:name="Table Grid" w:semiHidden="0" w:uiPriority="59" w:unhideWhenUsed="0"/>
+    <w:lsdException w:name="Placeholder Text" w:unhideWhenUsed="0"/>
+    <w:lsdException w:name="No Spacing" w:semiHidden="0" w:uiPriority="1" w:unhideWhenUsed="0" w:qFormat="1"/>
+    <w:lsdException w:name="Light Shading" w:semiHidden="0" w:uiPriority="60" w:unhideWhenUsed="0"/>
+    <w:lsdException w:name="Light List" w:semiHidden="0" w:uiPriority="61" w:unhideWhenUsed="0"/>
+    <w:lsdException w:name="Light Grid" w:semiHidden="0" w:uiPriority="62" w:unhideWhenUsed="0"/>
+    <w:lsdException w:name="Medium Shading 1" w:semiHidden="0" w:uiPriority="63" w:unhideWhenUsed="0"/>
+    <w:lsdException w:name="Medium Shading 2" w:semiHidden="0" w:uiPriority="64" w:unhideWhenUsed="0"/>
+    <w:lsdException w:name="Medium List 1" w:semiHidden="0" w:uiPriority="65" w:unhideWhenUsed="0"/>
+    <w:lsdException w:name="Medium List 2" w:semiHidden="0" w:uiPriority="66" w:unhideWhenUsed="0"/>
+    <w:lsdException w:name="Medium Grid 1" w:semiHidden="0" w:uiPriority="67" w:unhideWhenUsed="0"/>
+    <w:lsdException w:name="Medium Grid 2" w:semiHidden="0" w:uiPriority="68" w:unhideWhenUsed="0"/>
+    <w:lsdException w:name="Medium Grid 3" w:semiHidden="0" w:uiPriority="69" w:unhideWhenUsed="0"/>
+    <w:lsdException w:name="Dark List" w:semiHidden="0" w:uiPriority="70" w:unhideWhenUsed="0"/>
+    <w:lsdException w:name="Colorful Shading" w:semiHidden="0" w:uiPriority="71" w:unhideWhenUsed="0"/>
+    <w:lsdException w:name="Colorful List" w:semiHidden="0" w:uiPriority="72" w:unhideWhenUsed="0"/>
+    <w:lsdException w:name="Colorful Grid" w:semiHidden="0" w:uiPriority="73" w:unhideWhenUsed="0"/>
+    <w:lsdException w:name="Light Shading Accent 1" w:semiHidden="0" w:uiPriority="60" w:unhideWhenUsed="0"/>
+    <w:lsdException w:name="Light List Accent 1" w:semiHidden="0" w:uiPriority="61" w:unhideWhenUsed="0"/>
+    <w:lsdException w:name="Light Grid Accent 1" w:semiHidden="0" w:uiPriority="62" w:unhideWhenUsed="0"/>
+    <w:lsdException w:name="Medium Shading 1 Accent 1" w:semiHidden="0" w:uiPriority="63" w:unhideWhenUsed="0"/>
+    <w:lsdException w:name="Medium Shading 2 Accent 1" w:semiHidden="0" w:uiPriority="64" w:unhideWhenUsed="0"/>
+    <w:lsdException w:name="Medium List 1 Accent 1" w:semiHidden="0" w:uiPriority="65" w:unhideWhenUsed="0"/>
+    <w:lsdException w:name="Revision" w:unhideWhenUsed="0"/>
+    <w:lsdException w:name="List Paragraph" w:semiHidden="0" w:uiPriority="34" w:unhideWhenUsed="0" w:qFormat="1"/>
+    <w:lsdException w:name="Quote" w:semiHidden="0" w:uiPriority="29" w:unhideWhenUsed="0" w:qFormat="1"/>
+    <w:lsdException w:name="Intense Quote" w:semiHidden="0" w:uiPriority="30" w:unhideWhenUsed="0" w:qFormat="1"/>
+    <w:lsdException w:name="Medium List 2 Accent 1" w:semiHidden="0" w:uiPriority="66" w:unhideWhenUsed="0"/>
+    <w:lsdException w:name="Medium Grid 1 Accent 1" w:semiHidden="0" w:uiPriority="67" w:unhideWhenUsed="0"/>
+    <w:lsdException w:name="Medium Grid 2 Accent 1" w:semiHidden="0" w:uiPriority="68" w:unhideWhenUsed="0"/>
+    <w:lsdException w:name="Medium Grid 3 Accent 1" w:semiHidden="0" w:uiPriority="69" w:unhideWhenUsed="0"/>
+    <w:lsdException w:name="Dark List Accent 1" w:semiHidden="0" w:uiPriority="70" w:unhideWhenUsed="0"/>
+    <w:lsdException w:name="Colorful Shading Accent 1" w:semiHidden="0" w:uiPriority="71" w:unhideWhenUsed="0"/>
+    <w:lsdException w:name="Colorful List Accent 1" w:semiHidden="0" w:uiPriority="72" w:unhideWhenUsed="0"/>
+    <w:lsdException w:name="Colorful Grid Accent 1" w:semiHidden="0" w:uiPriority="73" w:unhideWhenUsed="0"/>
+    <w:lsdException w:name="Light Shading Accent 2" w:semiHidden="0" w:uiPriority="60" w:unhideWhenUsed="0"/>
+    <w:lsdException w:name="Light List Accent 2" w:semiHidden="0" w:uiPriority="61" w:unhideWhenUsed="0"/>
+    <w:lsdException w:name="Light Grid Accent 2" w:semiHidden="0" w:uiPriority="62" w:unhideWhenUsed="0"/>
+    <w:lsdException w:name="Medium Shading 1 Accent 2" w:semiHidden="0" w:uiPriority="63" w:unhideWhenUsed="0"/>
+    <w:lsdException w:name="Medium Shading 2 Accent 2" w:semiHidden="0" w:uiPriority="64" w:unhideWhenUsed="0"/>
+    <w:lsdException w:name="Medium List 1 Accent 2" w:semiHidden="0" w:uiPriority="65" w:unhideWhenUsed="0"/>
+    <w:lsdException w:name="Medium List 2 Accent 2" w:semiHidden="0" w:uiPriority="66" w:unhideWhenUsed="0"/>
+    <w:lsdException w:name="Medium Grid 1 Accent 2" w:semiHidden="0" w:uiPriority="67" w:unhideWhenUsed="0"/>
+    <w:lsdException w:name="Medium Grid 2 Accent 2" w:semiHidden="0" w:uiPriority="68" w:unhideWhenUsed="0"/>
+    <w:lsdException w:name="Medium Grid 3 Accent 2" w:semiHidden="0" w:uiPriority="69" w:unhideWhenUsed="0"/>
+    <w:lsdException w:name="Dark List Accent 2" w:semiHidden="0" w:uiPriority="70" w:unhideWhenUsed="0"/>
+    <w:lsdException w:name="Colorful Shading Accent 2" w:semiHidden="0" w:uiPriority="71" w:unhideWhenUsed="0"/>
+    <w:lsdException w:name="Colorful List Accent 2" w:semiHidden="0" w:uiPriority="72" w:unhideWhenUsed="0"/>
+    <w:lsdException w:name="Colorful Grid Accent 2" w:semiHidden="0" w:uiPriority="73" w:unhideWhenUsed="0"/>
+    <w:lsdException w:name="Light Shading Accent 3" w:semiHidden="0" w:uiPriority="60" w:unhideWhenUsed="0"/>
+    <w:lsdException w:name="Light List Accent 3" w:semiHidden="0" w:uiPriority="61" w:unhideWhenUsed="0"/>
+    <w:lsdException w:name="Light Grid Accent 3" w:semiHidden="0" w:uiPriority="62" w:unhideWhenUsed="0"/>
+    <w:lsdException w:name="Medium Shading 1 Accent 3" w:semiHidden="0" w:uiPriority="63" w:unhideWhenUsed="0"/>
+    <w:lsdException w:name="Medium Shading 2 Accent 3" w:semiHidden="0" w:uiPriority="64" w:unhideWhenUsed="0"/>
+    <w:lsdException w:name="Medium List 1 Accent 3" w:semiHidden="0" w:uiPriority="65" w:unhideWhenUsed="0"/>
+    <w:lsdException w:name="Medium List 2 Accent 3" w:semiHidden="0" w:uiPriority="66" w:unhideWhenUsed="0"/>
+    <w:lsdException w:name="Medium Grid 1 Accent 3" w:semiHidden="0" w:uiPriority="67" w:unhideWhenUsed="0"/>
+    <w:lsdException w:name="Medium Grid 2 Accent 3" w:semiHidden="0" w:uiPriority="68" w:unhideWhenUsed="0"/>
+    <w:lsdException w:name="Medium Grid 3 Accent 3" w:semiHidden="0" w:uiPriority="69" w:unhideWhenUsed="0"/>
+    <w:lsdException w:name="Dark List Accent 3" w:semiHidden="0" w:uiPriority="70" w:unhideWhenUsed="0"/>
+    <w:lsdException w:name="Colorful Shading Accent 3" w:semiHidden="0" w:uiPriority="71" w:unhideWhenUsed="0"/>
+    <w:lsdException w:name="Colorful List Accent 3" w:semiHidden="0" w:uiPriority="72" w:unhideWhenUsed="0"/>
+    <w:lsdException w:name="Colorful Grid Accent 3" w:semiHidden="0" w:uiPriority="73" w:unhideWhenUsed="0"/>
+    <w:lsdException w:name="Light Shading Accent 4" w:semiHidden="0" w:uiPriority="60" w:unhideWhenUsed="0"/>
+    <w:lsdException w:name="Light List Accent 4" w:semiHidden="0" w:uiPriority="61" w:unhideWhenUsed="0"/>
+    <w:lsdException w:name="Light Grid Accent 4" w:semiHidden="0" w:uiPriority="62" w:unhideWhenUsed="0"/>
+    <w:lsdException w:name="Medium Shading 1 Accent 4" w:semiHidden="0" w:uiPriority="63" w:unhideWhenUsed="0"/>
+    <w:lsdException w:name="Medium Shading 2 Accent 4" w:semiHidden="0" w:uiPriority="64" w:unhideWhenUsed="0"/>
+    <w:lsdException w:name="Medium List 1 Accent 4" w:semiHidden="0" w:uiPriority="65" w:unhideWhenUsed="0"/>
+    <w:lsdException w:name="Medium List 2 Accent 4" w:semiHidden="0" w:uiPriority="66" w:unhideWhenUsed="0"/>
+    <w:lsdException w:name="Medium Grid 1 Accent 4" w:semiHidden="0" w:uiPriority="67" w:unhideWhenUsed="0"/>
+    <w:lsdException w:name="Medium Grid 2 Accent 4" w:semiHidden="0" w:uiPriority="68" w:unhideWhenUsed="0"/>
+    <w:lsdException w:name="Medium Grid 3 Accent 4" w:semiHidden="0" w:uiPriority="69" w:unhideWhenUsed="0"/>
+    <w:lsdException w:name="Dark List Accent 4" w:semiHidden="0" w:uiPriority="70" w:unhideWhenUsed="0"/>
+    <w:lsdException w:name="Colorful Shading Accent 4" w:semiHidden="0" w:uiPriority="71" w:unhideWhenUsed="0"/>
+    <w:lsdException w:name="Colorful List Accent 4" w:semiHidden="0" w:uiPriority="72" w:unhideWhenUsed="0"/>
+    <w:lsdException w:name="Colorful Grid Accent 4" w:semiHidden="0" w:uiPriority="73" w:unhideWhenUsed="0"/>
+    <w:lsdException w:name="Light Shading Accent 5" w:semiHidden="0" w:uiPriority="60" w:unhideWhenUsed="0"/>
+    <w:lsdException w:name="Light List Accent 5" w:semiHidden="0" w:uiPriority="61" w:unhideWhenUsed="0"/>
+    <w:lsdException w:name="Light Grid Accent 5" w:semiHidden="0" w:uiPriority="62" w:unhideWhenUsed="0"/>
+    <w:lsdException w:name="Medium Shading 1 Accent 5" w:semiHidden="0" w:uiPriority="63" w:unhideWhenUsed="0"/>
+    <w:lsdException w:name="Medium Shading 2 Accent 5" w:semiHidden="0" w:uiPriority="64" w:unhideWhenUsed="0"/>
+    <w:lsdException w:name="Medium List 1 Accent 5" w:semiHidden="0" w:uiPriority="65" w:unhideWhenUsed="0"/>
+    <w:lsdException w:name="Medium List 2 Accent 5" w:semiHidden="0" w:uiPriority="66" w:unhideWhenUsed="0"/>
+    <w:lsdException w:name="Medium Grid 1 Accent 5" w:semiHidden="0" w:uiPriority="67" w:unhideWhenUsed="0"/>
+    <w:lsdException w:name="Medium Grid 2 Accent 5" w:semiHidden="0" w:uiPriority="68" w:unhideWhenUsed="0"/>
+    <w:lsdException w:name="Medium Grid 3 Accent 5" w:semiHidden="0" w:uiPriority="69" w:unhideWhenUsed="0"/>
+    <w:lsdException w:name="Dark List Accent 5" w:semiHidden="0" w:uiPriority="70" w:unhideWhenUsed="0"/>
+    <w:lsdException w:name="Colorful Shading Accent 5" w:semiHidden="0" w:uiPriority="71" w:unhideWhenUsed="0"/>
+    <w:lsdException w:name="Colorful List Accent 5" w:semiHidden="0" w:uiPriority="72" w:unhideWhenUsed="0"/>
+    <w:lsdException w:name="Colorful Grid Accent 5" w:semiHidden="0" w:uiPriority="73" w:unhideWhenUsed="0"/>
+    <w:lsdException w:name="Light Shading Accent 6" w:semiHidden="0" w:uiPriority="60" w:unhideWhenUsed="0"/>
+    <w:lsdException w:name="Light List Accent 6" w:semiHidden="0" w:uiPriority="61" w:unhideWhenUsed="0"/>
+    <w:lsdException w:name="Light Grid Accent 6" w:semiHidden="0" w:uiPriority="62" w:unhideWhenUsed="0"/>
+    <w:lsdException w:name="Medium Shading 1 Accent 6" w:semiHidden="0" w:uiPriority="63" w:unhideWhenUsed="0"/>
+    <w:lsdException w:name="Medium Shading 2 Accent 6" w:semiHidden="0" w:uiPriority="64" w:unhideWhenUsed="0"/>
+    <w:lsdException w:name="Medium List 1 Accent 6" w:semiHidden="0" w:uiPriority="65" w:unhideWhenUsed="0"/>
+    <w:lsdException w:name="Medium List 2 Accent 6" w:semiHidden="0" w:uiPriority="66" w:unhideWhenUsed="0"/>
+    <w:lsdException w:name="Medium Grid 1 Accent 6" w:semiHidden="0" w:uiPriority="67" w:unhideWhenUsed="0"/>
+    <w:lsdException w:name="Medium Grid 2 Accent 6" w:semiHidden="0" w:uiPriority="68" w:unhideWhenUsed="0"/>
+    <w:lsdException w:name="Medium Grid 3 Accent 6" w:semiHidden="0" w:uiPriority="69" w:unhideWhenUsed="0"/>
+    <w:lsdException w:name="Dark List Accent 6" w:semiHidden="0" w:uiPriority="70" w:unhideWhenUsed="0"/>
+    <w:lsdException w:name="Colorful Shading Accent 6" w:semiHidden="0" w:uiPriority="71" w:unhideWhenUsed="0"/>
+    <w:lsdException w:name="Colorful List Accent 6" w:semiHidden="0" w:uiPriority="72" w:unhideWhenUsed="0"/>
+    <w:lsdException w:name="Colorful Grid Accent 6" w:semiHidden="0" w:uiPriority="73" w:unhideWhenUsed="0"/>
+    <w:lsdException w:name="Subtle Emphasis" w:semiHidden="0" w:uiPriority="19" w:unhideWhenUsed="0" w:qFormat="1"/>
+    <w:lsdException w:name="Intense Emphasis" w:semiHidden="0" w:uiPriority="21" w:unhideWhenUsed="0" w:qFormat="1"/>
+    <w:lsdException w:name="Subtle Reference" w:semiHidden="0" w:uiPriority="31" w:unhideWhenUsed="0" w:qFormat="1"/>
+    <w:lsdException w:name="Intense Reference" w:semiHidden="0" w:uiPriority="32" w:unhideWhenUsed="0" w:qFormat="1"/>
+    <w:lsdException w:name="Book Title" w:semiHidden="0" w:uiPriority="33" w:unhideWhenUsed="0" w:qFormat="1"/>
+    <w:lsdException w:name="Bibliography" w:uiPriority="37"/>
+    <w:lsdException w:name="TOC Heading" w:uiPriority="39" w:qFormat="1"/>
+  </w:latentStyles>
+  <w:style w:type="paragraph" w:default="1" w:styleId="Normal">
+    <w:name w:val="Normal"/>
+    <w:qFormat/>
+  </w:style>
+  <w:style w:type="character" w:default="1" w:styleId="Standardstycketeckensnitt">
+    <w:name w:val="Default Paragraph Font"/>
+    <w:uiPriority w:val="1"/>
+    <w:semiHidden/>
+    <w:unhideWhenUsed/>
+  </w:style>
+  <w:style w:type="table" w:default="1" w:styleId="Normaltabell">
+    <w:name w:val="Normal Table"/>
+    <w:uiPriority w:val="99"/>
+    <w:semiHidden/>
+    <w:unhideWhenUsed/>
+    <w:tblPr>
+      <w:tblInd w:w="0" w:type="dxa"/>
+      <w:tblCellMar>
+        <w:top w:w="0" w:type="dxa"/>
+        <w:left w:w="108" w:type="dxa"/>
+        <w:bottom w:w="0" w:type="dxa"/>
+        <w:right w:w="108" w:type="dxa"/>
+      </w:tblCellMar>
+    </w:tblPr>
+  </w:style>
+  <w:style w:type="numbering" w:default="1" w:styleId="Ingenlista">
+    <w:name w:val="No List"/>
+    <w:uiPriority w:val="99"/>
+    <w:semiHidden/>
+    <w:unhideWhenUsed/>
+  </w:style>
+  <w:style w:type="paragraph" w:customStyle="1" w:styleId="24C41A8462CB4CFFBEE68FFB240B54B5">
+    <w:name w:val="24C41A8462CB4CFFBEE68FFB240B54B5"/>
+    <w:rsid w:val="000F08BD"/>
+  </w:style>
+  <w:style w:type="paragraph" w:customStyle="1" w:styleId="0B6D29EBC1514BD4919B84D9DB9EEB3B">
+    <w:name w:val="0B6D29EBC1514BD4919B84D9DB9EEB3B"/>
+    <w:rsid w:val="000F08BD"/>
+  </w:style>
+  <w:style w:type="paragraph" w:customStyle="1" w:styleId="51389FF8B93B46E2B2389B742989F932">
+    <w:name w:val="51389FF8B93B46E2B2389B742989F932"/>
+    <w:rsid w:val="000F08BD"/>
+  </w:style>
+  <w:style w:type="paragraph" w:customStyle="1" w:styleId="54A3F6E9F16C4427993B9E094057D292">
+    <w:name w:val="54A3F6E9F16C4427993B9E094057D292"/>
+    <w:rsid w:val="000F08BD"/>
+  </w:style>
+  <w:style w:type="paragraph" w:customStyle="1" w:styleId="96FFD31F3B6C46D5826C22B55F1840F1">
+    <w:name w:val="96FFD31F3B6C46D5826C22B55F1840F1"/>
+    <w:rsid w:val="000F08BD"/>
+  </w:style>
+  <w:style w:type="paragraph" w:customStyle="1" w:styleId="D0A1B9F4FBA14E82ADA307BB8ECF251F">
+    <w:name w:val="D0A1B9F4FBA14E82ADA307BB8ECF251F"/>
+    <w:rsid w:val="000F08BD"/>
+  </w:style>
+</w:styles>
+</file>
+
+<file path=word/glossary/webSettings.xml><?xml version="1.0" encoding="utf-8"?>
+<w:webSettings xmlns:mc="http://schemas.openxmlformats.org/markup-compatibility/2006" xmlns:r="http://schemas.openxmlformats.org/officeDocument/2006/relationships" xmlns:w="http://schemas.openxmlformats.org/wordprocessingml/2006/main" xmlns:w14="http://schemas.microsoft.com/office/word/2010/wordml" mc:Ignorable="w14">
+  <w:optimizeForBrowser/>
+  <w:allowPNG/>
+</w:webSettings>
 </file>
 
 <file path=word/theme/theme1.xml><?xml version="1.0" encoding="utf-8"?>
@@ -3677,4 +6491,35 @@
   <a:objectDefaults/>
   <a:extraClrSchemeLst/>
 </a:theme>
+</file>
+
+<file path=customXml/item1.xml><?xml version="1.0" encoding="utf-8"?>
+<CoverPageProperties xmlns="http://schemas.microsoft.com/office/2006/coverPageProps">
+  <PublishDate>2018-08-20T00:00:00</PublishDate>
+  <Abstract/>
+  <CompanyAddress/>
+  <CompanyPhone/>
+  <CompanyFax/>
+  <CompanyEmail/>
+</CoverPageProperties>
+</file>
+
+<file path=customXml/item2.xml><?xml version="1.0" encoding="utf-8"?>
+<b:Sources xmlns:b="http://schemas.openxmlformats.org/officeDocument/2006/bibliography" xmlns="http://schemas.openxmlformats.org/officeDocument/2006/bibliography" SelectedStyle="\APA.XSL" StyleName="APA"/>
+</file>
+
+<file path=customXml/itemProps1.xml><?xml version="1.0" encoding="utf-8"?>
+<ds:datastoreItem xmlns:ds="http://schemas.openxmlformats.org/officeDocument/2006/customXml" ds:itemID="{55AF091B-3C7A-41E3-B477-F2FDAA23CFDA}">
+  <ds:schemaRefs>
+    <ds:schemaRef ds:uri="http://schemas.microsoft.com/office/2006/coverPageProps"/>
+  </ds:schemaRefs>
+</ds:datastoreItem>
+</file>
+
+<file path=customXml/itemProps2.xml><?xml version="1.0" encoding="utf-8"?>
+<ds:datastoreItem xmlns:ds="http://schemas.openxmlformats.org/officeDocument/2006/customXml" ds:itemID="{AA56E194-EB4A-49AA-A314-4ED2D4FD0A4D}">
+  <ds:schemaRefs>
+    <ds:schemaRef ds:uri="http://schemas.openxmlformats.org/officeDocument/2006/bibliography"/>
+  </ds:schemaRefs>
+</ds:datastoreItem>
 </file>
</xml_diff>